<commit_message>
add 5, 3 finish
</commit_message>
<xml_diff>
--- a/laba3/laba3_report.docx
+++ b/laba3/laba3_report.docx
@@ -401,6 +401,7 @@
       </w:pPr>
       <w:bookmarkStart w:id="1" w:name="_Toc180728937"/>
       <w:bookmarkStart w:id="2" w:name="_Toc180729094"/>
+      <w:bookmarkStart w:id="3" w:name="_Toc183115430"/>
       <w:r>
         <w:rPr>
           <w:color w:val="000000" w:themeColor="text1"/>
@@ -424,6 +425,7 @@
       </w:r>
       <w:bookmarkEnd w:id="1"/>
       <w:bookmarkEnd w:id="2"/>
+      <w:bookmarkEnd w:id="3"/>
     </w:p>
     <w:p>
       <w:pPr>
@@ -902,7 +904,7 @@
         </w:rPr>
         <w:t>2024 г.</w:t>
       </w:r>
-      <w:bookmarkStart w:id="3" w:name="_Toc179512760"/>
+      <w:bookmarkStart w:id="4" w:name="_Toc179512760"/>
     </w:p>
     <w:sdt>
       <w:sdtPr>
@@ -942,30 +944,10 @@
             </w:rPr>
             <w:t>Оглавление</w:t>
           </w:r>
-        </w:p>
-        <w:p>
-          <w:pPr>
-            <w:pStyle w:val="21"/>
-            <w:jc w:val="both"/>
-            <w:rPr>
-              <w:rFonts w:eastAsiaTheme="minorEastAsia"/>
-              <w:b w:val="0"/>
-              <w:bCs w:val="0"/>
-              <w:i/>
-              <w:iCs/>
-              <w:kern w:val="2"/>
-              <w:sz w:val="28"/>
-              <w:szCs w:val="28"/>
-              <w14:ligatures w14:val="standardContextual"/>
-            </w:rPr>
-          </w:pPr>
           <w:r>
             <w:rPr>
               <w:b w:val="0"/>
               <w:bCs w:val="0"/>
-              <w:noProof w:val="0"/>
-              <w:sz w:val="28"/>
-              <w:szCs w:val="28"/>
             </w:rPr>
             <w:fldChar w:fldCharType="begin"/>
           </w:r>
@@ -973,8 +955,6 @@
             <w:rPr>
               <w:b w:val="0"/>
               <w:bCs w:val="0"/>
-              <w:sz w:val="28"/>
-              <w:szCs w:val="28"/>
             </w:rPr>
             <w:instrText>TOC \o "1-3" \h \z \u</w:instrText>
           </w:r>
@@ -982,21 +962,37 @@
             <w:rPr>
               <w:b w:val="0"/>
               <w:bCs w:val="0"/>
-              <w:noProof w:val="0"/>
-              <w:sz w:val="28"/>
-              <w:szCs w:val="28"/>
             </w:rPr>
             <w:fldChar w:fldCharType="separate"/>
           </w:r>
-          <w:hyperlink w:anchor="_Toc180729095" w:history="1">
+        </w:p>
+        <w:p>
+          <w:pPr>
+            <w:pStyle w:val="11"/>
+            <w:tabs>
+              <w:tab w:val="right" w:leader="dot" w:pos="9347"/>
+            </w:tabs>
+            <w:rPr>
+              <w:rFonts w:eastAsiaTheme="minorEastAsia" w:cstheme="minorBidi"/>
+              <w:b w:val="0"/>
+              <w:bCs w:val="0"/>
+              <w:i w:val="0"/>
+              <w:iCs w:val="0"/>
+              <w:noProof/>
+              <w:kern w:val="2"/>
+              <w14:ligatures w14:val="standardContextual"/>
+            </w:rPr>
+          </w:pPr>
+          <w:hyperlink w:anchor="_Toc183115431" w:history="1">
             <w:r>
               <w:rPr>
                 <w:rStyle w:val="a8"/>
+                <w:rFonts w:ascii="Times New Roman" w:hAnsi="Times New Roman" w:cs="Times New Roman"/>
                 <w:b w:val="0"/>
                 <w:bCs w:val="0"/>
-                <w:color w:val="000000" w:themeColor="text1"/>
-                <w:sz w:val="28"/>
-                <w:szCs w:val="28"/>
+                <w:i w:val="0"/>
+                <w:iCs w:val="0"/>
+                <w:noProof/>
               </w:rPr>
               <w:t>Цель работы</w:t>
             </w:r>
@@ -1004,9 +1000,10 @@
               <w:rPr>
                 <w:b w:val="0"/>
                 <w:bCs w:val="0"/>
+                <w:i w:val="0"/>
+                <w:iCs w:val="0"/>
+                <w:noProof/>
                 <w:webHidden/>
-                <w:sz w:val="28"/>
-                <w:szCs w:val="28"/>
               </w:rPr>
               <w:tab/>
             </w:r>
@@ -1014,9 +1011,10 @@
               <w:rPr>
                 <w:b w:val="0"/>
                 <w:bCs w:val="0"/>
+                <w:i w:val="0"/>
+                <w:iCs w:val="0"/>
+                <w:noProof/>
                 <w:webHidden/>
-                <w:sz w:val="28"/>
-                <w:szCs w:val="28"/>
               </w:rPr>
               <w:fldChar w:fldCharType="begin"/>
             </w:r>
@@ -1024,28 +1022,31 @@
               <w:rPr>
                 <w:b w:val="0"/>
                 <w:bCs w:val="0"/>
+                <w:i w:val="0"/>
+                <w:iCs w:val="0"/>
+                <w:noProof/>
                 <w:webHidden/>
-                <w:sz w:val="28"/>
-                <w:szCs w:val="28"/>
-              </w:rPr>
-              <w:instrText xml:space="preserve"> PAGEREF _Toc180729095 \h </w:instrText>
+              </w:rPr>
+              <w:instrText xml:space="preserve"> PAGEREF _Toc183115431 \h </w:instrText>
             </w:r>
             <w:r>
               <w:rPr>
                 <w:b w:val="0"/>
                 <w:bCs w:val="0"/>
+                <w:i w:val="0"/>
+                <w:iCs w:val="0"/>
+                <w:noProof/>
                 <w:webHidden/>
-                <w:sz w:val="28"/>
-                <w:szCs w:val="28"/>
               </w:rPr>
             </w:r>
             <w:r>
               <w:rPr>
                 <w:b w:val="0"/>
                 <w:bCs w:val="0"/>
+                <w:i w:val="0"/>
+                <w:iCs w:val="0"/>
+                <w:noProof/>
                 <w:webHidden/>
-                <w:sz w:val="28"/>
-                <w:szCs w:val="28"/>
               </w:rPr>
               <w:fldChar w:fldCharType="separate"/>
             </w:r>
@@ -1053,19 +1054,21 @@
               <w:rPr>
                 <w:b w:val="0"/>
                 <w:bCs w:val="0"/>
+                <w:i w:val="0"/>
+                <w:iCs w:val="0"/>
+                <w:noProof/>
                 <w:webHidden/>
-                <w:sz w:val="28"/>
-                <w:szCs w:val="28"/>
-              </w:rPr>
-              <w:t>2</w:t>
+              </w:rPr>
+              <w:t>3</w:t>
             </w:r>
             <w:r>
               <w:rPr>
                 <w:b w:val="0"/>
                 <w:bCs w:val="0"/>
+                <w:i w:val="0"/>
+                <w:iCs w:val="0"/>
+                <w:noProof/>
                 <w:webHidden/>
-                <w:sz w:val="28"/>
-                <w:szCs w:val="28"/>
               </w:rPr>
               <w:fldChar w:fldCharType="end"/>
             </w:r>
@@ -1077,22 +1080,18 @@
             <w:tabs>
               <w:tab w:val="right" w:leader="dot" w:pos="9347"/>
             </w:tabs>
-            <w:jc w:val="both"/>
             <w:rPr>
-              <w:rFonts w:ascii="Times New Roman" w:eastAsiaTheme="minorEastAsia" w:hAnsi="Times New Roman" w:cs="Times New Roman"/>
+              <w:rFonts w:eastAsiaTheme="minorEastAsia" w:cstheme="minorBidi"/>
               <w:b w:val="0"/>
               <w:bCs w:val="0"/>
               <w:i w:val="0"/>
               <w:iCs w:val="0"/>
               <w:noProof/>
-              <w:color w:val="000000" w:themeColor="text1"/>
               <w:kern w:val="2"/>
-              <w:sz w:val="28"/>
-              <w:szCs w:val="28"/>
               <w14:ligatures w14:val="standardContextual"/>
             </w:rPr>
           </w:pPr>
-          <w:hyperlink w:anchor="_Toc180729096" w:history="1">
+          <w:hyperlink w:anchor="_Toc183115433" w:history="1">
             <w:r>
               <w:rPr>
                 <w:rStyle w:val="a8"/>
@@ -1102,113 +1101,82 @@
                 <w:i w:val="0"/>
                 <w:iCs w:val="0"/>
                 <w:noProof/>
-                <w:color w:val="000000" w:themeColor="text1"/>
-                <w:sz w:val="28"/>
-                <w:szCs w:val="28"/>
               </w:rPr>
               <w:t>Описание задачи</w:t>
             </w:r>
             <w:r>
               <w:rPr>
-                <w:rFonts w:ascii="Times New Roman" w:hAnsi="Times New Roman" w:cs="Times New Roman"/>
                 <w:b w:val="0"/>
                 <w:bCs w:val="0"/>
                 <w:i w:val="0"/>
                 <w:iCs w:val="0"/>
                 <w:noProof/>
                 <w:webHidden/>
-                <w:color w:val="000000" w:themeColor="text1"/>
-                <w:sz w:val="28"/>
-                <w:szCs w:val="28"/>
               </w:rPr>
               <w:tab/>
             </w:r>
             <w:r>
               <w:rPr>
-                <w:rFonts w:ascii="Times New Roman" w:hAnsi="Times New Roman" w:cs="Times New Roman"/>
                 <w:b w:val="0"/>
                 <w:bCs w:val="0"/>
                 <w:i w:val="0"/>
                 <w:iCs w:val="0"/>
                 <w:noProof/>
                 <w:webHidden/>
-                <w:color w:val="000000" w:themeColor="text1"/>
-                <w:sz w:val="28"/>
-                <w:szCs w:val="28"/>
               </w:rPr>
               <w:fldChar w:fldCharType="begin"/>
             </w:r>
             <w:r>
               <w:rPr>
-                <w:rFonts w:ascii="Times New Roman" w:hAnsi="Times New Roman" w:cs="Times New Roman"/>
                 <w:b w:val="0"/>
                 <w:bCs w:val="0"/>
                 <w:i w:val="0"/>
                 <w:iCs w:val="0"/>
                 <w:noProof/>
                 <w:webHidden/>
-                <w:color w:val="000000" w:themeColor="text1"/>
-                <w:sz w:val="28"/>
-                <w:szCs w:val="28"/>
-              </w:rPr>
-              <w:instrText xml:space="preserve"> PAGEREF _Toc180729096 \h </w:instrText>
+              </w:rPr>
+              <w:instrText xml:space="preserve"> PAGEREF _Toc183115433 \h </w:instrText>
             </w:r>
             <w:r>
               <w:rPr>
-                <w:rFonts w:ascii="Times New Roman" w:hAnsi="Times New Roman" w:cs="Times New Roman"/>
                 <w:b w:val="0"/>
                 <w:bCs w:val="0"/>
                 <w:i w:val="0"/>
                 <w:iCs w:val="0"/>
                 <w:noProof/>
                 <w:webHidden/>
-                <w:color w:val="000000" w:themeColor="text1"/>
-                <w:sz w:val="28"/>
-                <w:szCs w:val="28"/>
               </w:rPr>
             </w:r>
             <w:r>
               <w:rPr>
-                <w:rFonts w:ascii="Times New Roman" w:hAnsi="Times New Roman" w:cs="Times New Roman"/>
                 <w:b w:val="0"/>
                 <w:bCs w:val="0"/>
                 <w:i w:val="0"/>
                 <w:iCs w:val="0"/>
                 <w:noProof/>
                 <w:webHidden/>
-                <w:color w:val="000000" w:themeColor="text1"/>
-                <w:sz w:val="28"/>
-                <w:szCs w:val="28"/>
               </w:rPr>
               <w:fldChar w:fldCharType="separate"/>
             </w:r>
             <w:r>
               <w:rPr>
-                <w:rFonts w:ascii="Times New Roman" w:hAnsi="Times New Roman" w:cs="Times New Roman"/>
                 <w:b w:val="0"/>
                 <w:bCs w:val="0"/>
                 <w:i w:val="0"/>
                 <w:iCs w:val="0"/>
                 <w:noProof/>
                 <w:webHidden/>
-                <w:color w:val="000000" w:themeColor="text1"/>
-                <w:sz w:val="28"/>
-                <w:szCs w:val="28"/>
-              </w:rPr>
-              <w:t>2</w:t>
+              </w:rPr>
+              <w:t>3</w:t>
             </w:r>
             <w:r>
               <w:rPr>
-                <w:rFonts w:ascii="Times New Roman" w:hAnsi="Times New Roman" w:cs="Times New Roman"/>
                 <w:b w:val="0"/>
                 <w:bCs w:val="0"/>
                 <w:i w:val="0"/>
                 <w:iCs w:val="0"/>
                 <w:noProof/>
                 <w:webHidden/>
-                <w:color w:val="000000" w:themeColor="text1"/>
-                <w:sz w:val="28"/>
-                <w:szCs w:val="28"/>
               </w:rPr>
               <w:fldChar w:fldCharType="end"/>
             </w:r>
@@ -1220,22 +1188,18 @@
             <w:tabs>
               <w:tab w:val="right" w:leader="dot" w:pos="9347"/>
             </w:tabs>
-            <w:jc w:val="both"/>
             <w:rPr>
-              <w:rFonts w:ascii="Times New Roman" w:eastAsiaTheme="minorEastAsia" w:hAnsi="Times New Roman" w:cs="Times New Roman"/>
+              <w:rFonts w:eastAsiaTheme="minorEastAsia" w:cstheme="minorBidi"/>
               <w:b w:val="0"/>
               <w:bCs w:val="0"/>
               <w:i w:val="0"/>
               <w:iCs w:val="0"/>
               <w:noProof/>
-              <w:color w:val="000000" w:themeColor="text1"/>
               <w:kern w:val="2"/>
-              <w:sz w:val="28"/>
-              <w:szCs w:val="28"/>
               <w14:ligatures w14:val="standardContextual"/>
             </w:rPr>
           </w:pPr>
-          <w:hyperlink w:anchor="_Toc180729097" w:history="1">
+          <w:hyperlink w:anchor="_Toc183115434" w:history="1">
             <w:r>
               <w:rPr>
                 <w:rStyle w:val="a8"/>
@@ -1245,404 +1209,82 @@
                 <w:i w:val="0"/>
                 <w:iCs w:val="0"/>
                 <w:noProof/>
-                <w:color w:val="000000" w:themeColor="text1"/>
-                <w:sz w:val="28"/>
-                <w:szCs w:val="28"/>
               </w:rPr>
               <w:t>Теоретическая часть</w:t>
             </w:r>
             <w:r>
               <w:rPr>
-                <w:rFonts w:ascii="Times New Roman" w:hAnsi="Times New Roman" w:cs="Times New Roman"/>
                 <w:b w:val="0"/>
                 <w:bCs w:val="0"/>
                 <w:i w:val="0"/>
                 <w:iCs w:val="0"/>
                 <w:noProof/>
                 <w:webHidden/>
-                <w:color w:val="000000" w:themeColor="text1"/>
-                <w:sz w:val="28"/>
-                <w:szCs w:val="28"/>
               </w:rPr>
               <w:tab/>
             </w:r>
             <w:r>
               <w:rPr>
-                <w:rFonts w:ascii="Times New Roman" w:hAnsi="Times New Roman" w:cs="Times New Roman"/>
                 <w:b w:val="0"/>
                 <w:bCs w:val="0"/>
                 <w:i w:val="0"/>
                 <w:iCs w:val="0"/>
                 <w:noProof/>
                 <w:webHidden/>
-                <w:color w:val="000000" w:themeColor="text1"/>
-                <w:sz w:val="28"/>
-                <w:szCs w:val="28"/>
               </w:rPr>
               <w:fldChar w:fldCharType="begin"/>
             </w:r>
             <w:r>
               <w:rPr>
-                <w:rFonts w:ascii="Times New Roman" w:hAnsi="Times New Roman" w:cs="Times New Roman"/>
                 <w:b w:val="0"/>
                 <w:bCs w:val="0"/>
                 <w:i w:val="0"/>
                 <w:iCs w:val="0"/>
                 <w:noProof/>
                 <w:webHidden/>
-                <w:color w:val="000000" w:themeColor="text1"/>
-                <w:sz w:val="28"/>
-                <w:szCs w:val="28"/>
-              </w:rPr>
-              <w:instrText xml:space="preserve"> PAGEREF _Toc180729097 \h </w:instrText>
+              </w:rPr>
+              <w:instrText xml:space="preserve"> PAGEREF _Toc183115434 \h </w:instrText>
             </w:r>
             <w:r>
               <w:rPr>
-                <w:rFonts w:ascii="Times New Roman" w:hAnsi="Times New Roman" w:cs="Times New Roman"/>
                 <w:b w:val="0"/>
                 <w:bCs w:val="0"/>
                 <w:i w:val="0"/>
                 <w:iCs w:val="0"/>
                 <w:noProof/>
                 <w:webHidden/>
-                <w:color w:val="000000" w:themeColor="text1"/>
-                <w:sz w:val="28"/>
-                <w:szCs w:val="28"/>
               </w:rPr>
             </w:r>
             <w:r>
               <w:rPr>
-                <w:rFonts w:ascii="Times New Roman" w:hAnsi="Times New Roman" w:cs="Times New Roman"/>
                 <w:b w:val="0"/>
                 <w:bCs w:val="0"/>
                 <w:i w:val="0"/>
                 <w:iCs w:val="0"/>
                 <w:noProof/>
                 <w:webHidden/>
-                <w:color w:val="000000" w:themeColor="text1"/>
-                <w:sz w:val="28"/>
-                <w:szCs w:val="28"/>
               </w:rPr>
               <w:fldChar w:fldCharType="separate"/>
             </w:r>
             <w:r>
               <w:rPr>
-                <w:rFonts w:ascii="Times New Roman" w:hAnsi="Times New Roman" w:cs="Times New Roman"/>
                 <w:b w:val="0"/>
                 <w:bCs w:val="0"/>
                 <w:i w:val="0"/>
                 <w:iCs w:val="0"/>
                 <w:noProof/>
                 <w:webHidden/>
-                <w:color w:val="000000" w:themeColor="text1"/>
-                <w:sz w:val="28"/>
-                <w:szCs w:val="28"/>
-              </w:rPr>
-              <w:t>2</w:t>
+              </w:rPr>
+              <w:t>3</w:t>
             </w:r>
             <w:r>
               <w:rPr>
-                <w:rFonts w:ascii="Times New Roman" w:hAnsi="Times New Roman" w:cs="Times New Roman"/>
                 <w:b w:val="0"/>
                 <w:bCs w:val="0"/>
                 <w:i w:val="0"/>
                 <w:iCs w:val="0"/>
                 <w:noProof/>
                 <w:webHidden/>
-                <w:color w:val="000000" w:themeColor="text1"/>
-                <w:sz w:val="28"/>
-                <w:szCs w:val="28"/>
-              </w:rPr>
-              <w:fldChar w:fldCharType="end"/>
-            </w:r>
-          </w:hyperlink>
-        </w:p>
-        <w:p>
-          <w:pPr>
-            <w:pStyle w:val="21"/>
-            <w:jc w:val="both"/>
-            <w:rPr>
-              <w:rFonts w:eastAsiaTheme="minorEastAsia"/>
-              <w:b w:val="0"/>
-              <w:bCs w:val="0"/>
-              <w:kern w:val="2"/>
-              <w:sz w:val="28"/>
-              <w:szCs w:val="28"/>
-              <w14:ligatures w14:val="standardContextual"/>
-            </w:rPr>
-          </w:pPr>
-          <w:hyperlink w:anchor="_Toc180729098" w:history="1">
-            <w:r>
-              <w:rPr>
-                <w:rStyle w:val="a8"/>
-                <w:b w:val="0"/>
-                <w:bCs w:val="0"/>
-                <w:color w:val="000000" w:themeColor="text1"/>
-                <w:sz w:val="28"/>
-                <w:szCs w:val="28"/>
-              </w:rPr>
-              <w:t>Хеш-функции</w:t>
-            </w:r>
-            <w:r>
-              <w:rPr>
-                <w:b w:val="0"/>
-                <w:bCs w:val="0"/>
-                <w:webHidden/>
-                <w:sz w:val="28"/>
-                <w:szCs w:val="28"/>
-              </w:rPr>
-              <w:tab/>
-            </w:r>
-            <w:r>
-              <w:rPr>
-                <w:b w:val="0"/>
-                <w:bCs w:val="0"/>
-                <w:webHidden/>
-                <w:sz w:val="28"/>
-                <w:szCs w:val="28"/>
-              </w:rPr>
-              <w:fldChar w:fldCharType="begin"/>
-            </w:r>
-            <w:r>
-              <w:rPr>
-                <w:b w:val="0"/>
-                <w:bCs w:val="0"/>
-                <w:webHidden/>
-                <w:sz w:val="28"/>
-                <w:szCs w:val="28"/>
-              </w:rPr>
-              <w:instrText xml:space="preserve"> PAGEREF _Toc180729098 \h </w:instrText>
-            </w:r>
-            <w:r>
-              <w:rPr>
-                <w:b w:val="0"/>
-                <w:bCs w:val="0"/>
-                <w:webHidden/>
-                <w:sz w:val="28"/>
-                <w:szCs w:val="28"/>
-              </w:rPr>
-            </w:r>
-            <w:r>
-              <w:rPr>
-                <w:b w:val="0"/>
-                <w:bCs w:val="0"/>
-                <w:webHidden/>
-                <w:sz w:val="28"/>
-                <w:szCs w:val="28"/>
-              </w:rPr>
-              <w:fldChar w:fldCharType="separate"/>
-            </w:r>
-            <w:r>
-              <w:rPr>
-                <w:b w:val="0"/>
-                <w:bCs w:val="0"/>
-                <w:webHidden/>
-                <w:sz w:val="28"/>
-                <w:szCs w:val="28"/>
-              </w:rPr>
-              <w:t>3</w:t>
-            </w:r>
-            <w:r>
-              <w:rPr>
-                <w:b w:val="0"/>
-                <w:bCs w:val="0"/>
-                <w:webHidden/>
-                <w:sz w:val="28"/>
-                <w:szCs w:val="28"/>
-              </w:rPr>
-              <w:fldChar w:fldCharType="end"/>
-            </w:r>
-          </w:hyperlink>
-        </w:p>
-        <w:p>
-          <w:pPr>
-            <w:pStyle w:val="21"/>
-            <w:jc w:val="both"/>
-            <w:rPr>
-              <w:rFonts w:eastAsiaTheme="minorEastAsia"/>
-              <w:b w:val="0"/>
-              <w:bCs w:val="0"/>
-              <w:kern w:val="2"/>
-              <w:sz w:val="28"/>
-              <w:szCs w:val="28"/>
-              <w14:ligatures w14:val="standardContextual"/>
-            </w:rPr>
-          </w:pPr>
-          <w:hyperlink w:anchor="_Toc180729100" w:history="1">
-            <w:r>
-              <w:rPr>
-                <w:rStyle w:val="a8"/>
-                <w:b w:val="0"/>
-                <w:bCs w:val="0"/>
-                <w:color w:val="000000" w:themeColor="text1"/>
-                <w:sz w:val="28"/>
-                <w:szCs w:val="28"/>
-              </w:rPr>
-              <w:t>Техника взлома Brute Force:</w:t>
-            </w:r>
-            <w:r>
-              <w:rPr>
-                <w:b w:val="0"/>
-                <w:bCs w:val="0"/>
-                <w:webHidden/>
-                <w:sz w:val="28"/>
-                <w:szCs w:val="28"/>
-              </w:rPr>
-              <w:tab/>
-            </w:r>
-            <w:r>
-              <w:rPr>
-                <w:b w:val="0"/>
-                <w:bCs w:val="0"/>
-                <w:webHidden/>
-                <w:sz w:val="28"/>
-                <w:szCs w:val="28"/>
-              </w:rPr>
-              <w:fldChar w:fldCharType="begin"/>
-            </w:r>
-            <w:r>
-              <w:rPr>
-                <w:b w:val="0"/>
-                <w:bCs w:val="0"/>
-                <w:webHidden/>
-                <w:sz w:val="28"/>
-                <w:szCs w:val="28"/>
-              </w:rPr>
-              <w:instrText xml:space="preserve"> PAGEREF _Toc180729100 \h </w:instrText>
-            </w:r>
-            <w:r>
-              <w:rPr>
-                <w:b w:val="0"/>
-                <w:bCs w:val="0"/>
-                <w:webHidden/>
-                <w:sz w:val="28"/>
-                <w:szCs w:val="28"/>
-              </w:rPr>
-            </w:r>
-            <w:r>
-              <w:rPr>
-                <w:b w:val="0"/>
-                <w:bCs w:val="0"/>
-                <w:webHidden/>
-                <w:sz w:val="28"/>
-                <w:szCs w:val="28"/>
-              </w:rPr>
-              <w:fldChar w:fldCharType="separate"/>
-            </w:r>
-            <w:r>
-              <w:rPr>
-                <w:b w:val="0"/>
-                <w:bCs w:val="0"/>
-                <w:webHidden/>
-                <w:sz w:val="28"/>
-                <w:szCs w:val="28"/>
-              </w:rPr>
-              <w:t>3</w:t>
-            </w:r>
-            <w:r>
-              <w:rPr>
-                <w:b w:val="0"/>
-                <w:bCs w:val="0"/>
-                <w:webHidden/>
-                <w:sz w:val="28"/>
-                <w:szCs w:val="28"/>
-              </w:rPr>
-              <w:fldChar w:fldCharType="end"/>
-            </w:r>
-          </w:hyperlink>
-        </w:p>
-        <w:p>
-          <w:pPr>
-            <w:pStyle w:val="21"/>
-            <w:jc w:val="both"/>
-            <w:rPr>
-              <w:rFonts w:eastAsiaTheme="minorEastAsia"/>
-              <w:b w:val="0"/>
-              <w:bCs w:val="0"/>
-              <w:kern w:val="2"/>
-              <w:sz w:val="28"/>
-              <w:szCs w:val="28"/>
-              <w14:ligatures w14:val="standardContextual"/>
-            </w:rPr>
-          </w:pPr>
-          <w:hyperlink w:anchor="_Toc180729101" w:history="1">
-            <w:r>
-              <w:rPr>
-                <w:rStyle w:val="a8"/>
-                <w:b w:val="0"/>
-                <w:bCs w:val="0"/>
-                <w:color w:val="000000" w:themeColor="text1"/>
-                <w:sz w:val="28"/>
-                <w:szCs w:val="28"/>
-              </w:rPr>
-              <w:t>Понятие "Соли"</w:t>
-            </w:r>
-            <w:r>
-              <w:rPr>
-                <w:b w:val="0"/>
-                <w:bCs w:val="0"/>
-                <w:webHidden/>
-                <w:sz w:val="28"/>
-                <w:szCs w:val="28"/>
-              </w:rPr>
-              <w:tab/>
-            </w:r>
-            <w:r>
-              <w:rPr>
-                <w:b w:val="0"/>
-                <w:bCs w:val="0"/>
-                <w:webHidden/>
-                <w:sz w:val="28"/>
-                <w:szCs w:val="28"/>
-              </w:rPr>
-              <w:fldChar w:fldCharType="begin"/>
-            </w:r>
-            <w:r>
-              <w:rPr>
-                <w:b w:val="0"/>
-                <w:bCs w:val="0"/>
-                <w:webHidden/>
-                <w:sz w:val="28"/>
-                <w:szCs w:val="28"/>
-              </w:rPr>
-              <w:instrText xml:space="preserve"> PAGEREF _Toc180729101 \h </w:instrText>
-            </w:r>
-            <w:r>
-              <w:rPr>
-                <w:b w:val="0"/>
-                <w:bCs w:val="0"/>
-                <w:webHidden/>
-                <w:sz w:val="28"/>
-                <w:szCs w:val="28"/>
-              </w:rPr>
-            </w:r>
-            <w:r>
-              <w:rPr>
-                <w:b w:val="0"/>
-                <w:bCs w:val="0"/>
-                <w:webHidden/>
-                <w:sz w:val="28"/>
-                <w:szCs w:val="28"/>
-              </w:rPr>
-              <w:fldChar w:fldCharType="separate"/>
-            </w:r>
-            <w:r>
-              <w:rPr>
-                <w:b w:val="0"/>
-                <w:bCs w:val="0"/>
-                <w:webHidden/>
-                <w:sz w:val="28"/>
-                <w:szCs w:val="28"/>
-              </w:rPr>
-              <w:t>4</w:t>
-            </w:r>
-            <w:r>
-              <w:rPr>
-                <w:b w:val="0"/>
-                <w:bCs w:val="0"/>
-                <w:webHidden/>
-                <w:sz w:val="28"/>
-                <w:szCs w:val="28"/>
               </w:rPr>
               <w:fldChar w:fldCharType="end"/>
             </w:r>
@@ -1654,22 +1296,18 @@
             <w:tabs>
               <w:tab w:val="right" w:leader="dot" w:pos="9347"/>
             </w:tabs>
-            <w:jc w:val="both"/>
             <w:rPr>
-              <w:rFonts w:ascii="Times New Roman" w:eastAsiaTheme="minorEastAsia" w:hAnsi="Times New Roman" w:cs="Times New Roman"/>
+              <w:rFonts w:eastAsiaTheme="minorEastAsia" w:cstheme="minorBidi"/>
               <w:b w:val="0"/>
               <w:bCs w:val="0"/>
               <w:i w:val="0"/>
               <w:iCs w:val="0"/>
               <w:noProof/>
-              <w:color w:val="000000" w:themeColor="text1"/>
               <w:kern w:val="2"/>
-              <w:sz w:val="28"/>
-              <w:szCs w:val="28"/>
               <w14:ligatures w14:val="standardContextual"/>
             </w:rPr>
           </w:pPr>
-          <w:hyperlink w:anchor="_Toc180729102" w:history="1">
+          <w:hyperlink w:anchor="_Toc183115435" w:history="1">
             <w:r>
               <w:rPr>
                 <w:rStyle w:val="a8"/>
@@ -1679,113 +1317,160 @@
                 <w:i w:val="0"/>
                 <w:iCs w:val="0"/>
                 <w:noProof/>
-                <w:color w:val="000000" w:themeColor="text1"/>
-                <w:sz w:val="28"/>
-                <w:szCs w:val="28"/>
               </w:rPr>
               <w:t>Основные шаги работы</w:t>
             </w:r>
             <w:r>
               <w:rPr>
-                <w:rFonts w:ascii="Times New Roman" w:hAnsi="Times New Roman" w:cs="Times New Roman"/>
                 <w:b w:val="0"/>
                 <w:bCs w:val="0"/>
                 <w:i w:val="0"/>
                 <w:iCs w:val="0"/>
                 <w:noProof/>
                 <w:webHidden/>
-                <w:color w:val="000000" w:themeColor="text1"/>
-                <w:sz w:val="28"/>
-                <w:szCs w:val="28"/>
               </w:rPr>
               <w:tab/>
             </w:r>
             <w:r>
               <w:rPr>
-                <w:rFonts w:ascii="Times New Roman" w:hAnsi="Times New Roman" w:cs="Times New Roman"/>
                 <w:b w:val="0"/>
                 <w:bCs w:val="0"/>
                 <w:i w:val="0"/>
                 <w:iCs w:val="0"/>
                 <w:noProof/>
                 <w:webHidden/>
-                <w:color w:val="000000" w:themeColor="text1"/>
-                <w:sz w:val="28"/>
-                <w:szCs w:val="28"/>
               </w:rPr>
               <w:fldChar w:fldCharType="begin"/>
             </w:r>
             <w:r>
               <w:rPr>
-                <w:rFonts w:ascii="Times New Roman" w:hAnsi="Times New Roman" w:cs="Times New Roman"/>
                 <w:b w:val="0"/>
                 <w:bCs w:val="0"/>
                 <w:i w:val="0"/>
                 <w:iCs w:val="0"/>
                 <w:noProof/>
                 <w:webHidden/>
-                <w:color w:val="000000" w:themeColor="text1"/>
-                <w:sz w:val="28"/>
-                <w:szCs w:val="28"/>
-              </w:rPr>
-              <w:instrText xml:space="preserve"> PAGEREF _Toc180729102 \h </w:instrText>
+              </w:rPr>
+              <w:instrText xml:space="preserve"> PAGEREF _Toc183115435 \h </w:instrText>
             </w:r>
             <w:r>
               <w:rPr>
-                <w:rFonts w:ascii="Times New Roman" w:hAnsi="Times New Roman" w:cs="Times New Roman"/>
                 <w:b w:val="0"/>
                 <w:bCs w:val="0"/>
                 <w:i w:val="0"/>
                 <w:iCs w:val="0"/>
                 <w:noProof/>
                 <w:webHidden/>
-                <w:color w:val="000000" w:themeColor="text1"/>
-                <w:sz w:val="28"/>
-                <w:szCs w:val="28"/>
               </w:rPr>
             </w:r>
             <w:r>
               <w:rPr>
-                <w:rFonts w:ascii="Times New Roman" w:hAnsi="Times New Roman" w:cs="Times New Roman"/>
                 <w:b w:val="0"/>
                 <w:bCs w:val="0"/>
                 <w:i w:val="0"/>
                 <w:iCs w:val="0"/>
                 <w:noProof/>
                 <w:webHidden/>
-                <w:color w:val="000000" w:themeColor="text1"/>
-                <w:sz w:val="28"/>
-                <w:szCs w:val="28"/>
               </w:rPr>
               <w:fldChar w:fldCharType="separate"/>
             </w:r>
             <w:r>
               <w:rPr>
-                <w:rFonts w:ascii="Times New Roman" w:hAnsi="Times New Roman" w:cs="Times New Roman"/>
                 <w:b w:val="0"/>
                 <w:bCs w:val="0"/>
                 <w:i w:val="0"/>
                 <w:iCs w:val="0"/>
                 <w:noProof/>
                 <w:webHidden/>
-                <w:color w:val="000000" w:themeColor="text1"/>
-                <w:sz w:val="28"/>
-                <w:szCs w:val="28"/>
-              </w:rPr>
-              <w:t>5</w:t>
+              </w:rPr>
+              <w:t>4</w:t>
             </w:r>
             <w:r>
               <w:rPr>
-                <w:rFonts w:ascii="Times New Roman" w:hAnsi="Times New Roman" w:cs="Times New Roman"/>
                 <w:b w:val="0"/>
                 <w:bCs w:val="0"/>
                 <w:i w:val="0"/>
                 <w:iCs w:val="0"/>
                 <w:noProof/>
                 <w:webHidden/>
-                <w:color w:val="000000" w:themeColor="text1"/>
-                <w:sz w:val="28"/>
-                <w:szCs w:val="28"/>
+              </w:rPr>
+              <w:fldChar w:fldCharType="end"/>
+            </w:r>
+          </w:hyperlink>
+        </w:p>
+        <w:p>
+          <w:pPr>
+            <w:pStyle w:val="21"/>
+            <w:rPr>
+              <w:rFonts w:asciiTheme="minorHAnsi" w:eastAsiaTheme="minorEastAsia" w:hAnsiTheme="minorHAnsi" w:cstheme="minorBidi"/>
+              <w:b w:val="0"/>
+              <w:bCs w:val="0"/>
+              <w:color w:val="auto"/>
+              <w:kern w:val="2"/>
+              <w14:ligatures w14:val="standardContextual"/>
+            </w:rPr>
+          </w:pPr>
+          <w:hyperlink w:anchor="_Toc183115436" w:history="1">
+            <w:r>
+              <w:rPr>
+                <w:rStyle w:val="a8"/>
+                <w:b w:val="0"/>
+                <w:bCs w:val="0"/>
+              </w:rPr>
+              <w:t>Описание функций:</w:t>
+            </w:r>
+            <w:r>
+              <w:rPr>
+                <w:b w:val="0"/>
+                <w:bCs w:val="0"/>
+                <w:webHidden/>
+              </w:rPr>
+              <w:tab/>
+            </w:r>
+            <w:r>
+              <w:rPr>
+                <w:b w:val="0"/>
+                <w:bCs w:val="0"/>
+                <w:webHidden/>
+              </w:rPr>
+              <w:fldChar w:fldCharType="begin"/>
+            </w:r>
+            <w:r>
+              <w:rPr>
+                <w:b w:val="0"/>
+                <w:bCs w:val="0"/>
+                <w:webHidden/>
+              </w:rPr>
+              <w:instrText xml:space="preserve"> PAGEREF _Toc183115436 \h </w:instrText>
+            </w:r>
+            <w:r>
+              <w:rPr>
+                <w:b w:val="0"/>
+                <w:bCs w:val="0"/>
+                <w:webHidden/>
+              </w:rPr>
+            </w:r>
+            <w:r>
+              <w:rPr>
+                <w:b w:val="0"/>
+                <w:bCs w:val="0"/>
+                <w:webHidden/>
+              </w:rPr>
+              <w:fldChar w:fldCharType="separate"/>
+            </w:r>
+            <w:r>
+              <w:rPr>
+                <w:b w:val="0"/>
+                <w:bCs w:val="0"/>
+                <w:webHidden/>
+              </w:rPr>
+              <w:t>5</w:t>
+            </w:r>
+            <w:r>
+              <w:rPr>
+                <w:b w:val="0"/>
+                <w:bCs w:val="0"/>
+                <w:webHidden/>
               </w:rPr>
               <w:fldChar w:fldCharType="end"/>
             </w:r>
@@ -1797,22 +1482,18 @@
             <w:tabs>
               <w:tab w:val="right" w:leader="dot" w:pos="9347"/>
             </w:tabs>
-            <w:jc w:val="both"/>
             <w:rPr>
-              <w:rFonts w:ascii="Times New Roman" w:eastAsiaTheme="minorEastAsia" w:hAnsi="Times New Roman" w:cs="Times New Roman"/>
+              <w:rFonts w:eastAsiaTheme="minorEastAsia" w:cstheme="minorBidi"/>
               <w:b w:val="0"/>
               <w:bCs w:val="0"/>
               <w:i w:val="0"/>
               <w:iCs w:val="0"/>
               <w:noProof/>
-              <w:color w:val="000000" w:themeColor="text1"/>
               <w:kern w:val="2"/>
-              <w:sz w:val="28"/>
-              <w:szCs w:val="28"/>
               <w14:ligatures w14:val="standardContextual"/>
             </w:rPr>
           </w:pPr>
-          <w:hyperlink w:anchor="_Toc180729103" w:history="1">
+          <w:hyperlink w:anchor="_Toc183115437" w:history="1">
             <w:r>
               <w:rPr>
                 <w:rStyle w:val="a8"/>
@@ -1822,113 +1503,82 @@
                 <w:i w:val="0"/>
                 <w:iCs w:val="0"/>
                 <w:noProof/>
-                <w:color w:val="000000" w:themeColor="text1"/>
-                <w:sz w:val="28"/>
-                <w:szCs w:val="28"/>
-              </w:rPr>
-              <w:t>Блок схема программы</w:t>
+              </w:rPr>
+              <w:t>Рекомендации программиста</w:t>
             </w:r>
             <w:r>
               <w:rPr>
-                <w:rFonts w:ascii="Times New Roman" w:hAnsi="Times New Roman" w:cs="Times New Roman"/>
                 <w:b w:val="0"/>
                 <w:bCs w:val="0"/>
                 <w:i w:val="0"/>
                 <w:iCs w:val="0"/>
                 <w:noProof/>
                 <w:webHidden/>
-                <w:color w:val="000000" w:themeColor="text1"/>
-                <w:sz w:val="28"/>
-                <w:szCs w:val="28"/>
               </w:rPr>
               <w:tab/>
             </w:r>
             <w:r>
               <w:rPr>
-                <w:rFonts w:ascii="Times New Roman" w:hAnsi="Times New Roman" w:cs="Times New Roman"/>
                 <w:b w:val="0"/>
                 <w:bCs w:val="0"/>
                 <w:i w:val="0"/>
                 <w:iCs w:val="0"/>
                 <w:noProof/>
                 <w:webHidden/>
-                <w:color w:val="000000" w:themeColor="text1"/>
-                <w:sz w:val="28"/>
-                <w:szCs w:val="28"/>
               </w:rPr>
               <w:fldChar w:fldCharType="begin"/>
             </w:r>
             <w:r>
               <w:rPr>
-                <w:rFonts w:ascii="Times New Roman" w:hAnsi="Times New Roman" w:cs="Times New Roman"/>
                 <w:b w:val="0"/>
                 <w:bCs w:val="0"/>
                 <w:i w:val="0"/>
                 <w:iCs w:val="0"/>
                 <w:noProof/>
                 <w:webHidden/>
-                <w:color w:val="000000" w:themeColor="text1"/>
-                <w:sz w:val="28"/>
-                <w:szCs w:val="28"/>
-              </w:rPr>
-              <w:instrText xml:space="preserve"> PAGEREF _Toc180729103 \h </w:instrText>
+              </w:rPr>
+              <w:instrText xml:space="preserve"> PAGEREF _Toc183115437 \h </w:instrText>
             </w:r>
             <w:r>
               <w:rPr>
-                <w:rFonts w:ascii="Times New Roman" w:hAnsi="Times New Roman" w:cs="Times New Roman"/>
                 <w:b w:val="0"/>
                 <w:bCs w:val="0"/>
                 <w:i w:val="0"/>
                 <w:iCs w:val="0"/>
                 <w:noProof/>
                 <w:webHidden/>
-                <w:color w:val="000000" w:themeColor="text1"/>
-                <w:sz w:val="28"/>
-                <w:szCs w:val="28"/>
               </w:rPr>
             </w:r>
             <w:r>
               <w:rPr>
-                <w:rFonts w:ascii="Times New Roman" w:hAnsi="Times New Roman" w:cs="Times New Roman"/>
                 <w:b w:val="0"/>
                 <w:bCs w:val="0"/>
                 <w:i w:val="0"/>
                 <w:iCs w:val="0"/>
                 <w:noProof/>
                 <w:webHidden/>
-                <w:color w:val="000000" w:themeColor="text1"/>
-                <w:sz w:val="28"/>
-                <w:szCs w:val="28"/>
               </w:rPr>
               <w:fldChar w:fldCharType="separate"/>
             </w:r>
             <w:r>
               <w:rPr>
-                <w:rFonts w:ascii="Times New Roman" w:hAnsi="Times New Roman" w:cs="Times New Roman"/>
                 <w:b w:val="0"/>
                 <w:bCs w:val="0"/>
                 <w:i w:val="0"/>
                 <w:iCs w:val="0"/>
                 <w:noProof/>
                 <w:webHidden/>
-                <w:color w:val="000000" w:themeColor="text1"/>
-                <w:sz w:val="28"/>
-                <w:szCs w:val="28"/>
-              </w:rPr>
-              <w:t>7</w:t>
+              </w:rPr>
+              <w:t>8</w:t>
             </w:r>
             <w:r>
               <w:rPr>
-                <w:rFonts w:ascii="Times New Roman" w:hAnsi="Times New Roman" w:cs="Times New Roman"/>
                 <w:b w:val="0"/>
                 <w:bCs w:val="0"/>
                 <w:i w:val="0"/>
                 <w:iCs w:val="0"/>
                 <w:noProof/>
                 <w:webHidden/>
-                <w:color w:val="000000" w:themeColor="text1"/>
-                <w:sz w:val="28"/>
-                <w:szCs w:val="28"/>
               </w:rPr>
               <w:fldChar w:fldCharType="end"/>
             </w:r>
@@ -1940,22 +1590,18 @@
             <w:tabs>
               <w:tab w:val="right" w:leader="dot" w:pos="9347"/>
             </w:tabs>
-            <w:jc w:val="both"/>
             <w:rPr>
-              <w:rFonts w:ascii="Times New Roman" w:eastAsiaTheme="minorEastAsia" w:hAnsi="Times New Roman" w:cs="Times New Roman"/>
+              <w:rFonts w:eastAsiaTheme="minorEastAsia" w:cstheme="minorBidi"/>
               <w:b w:val="0"/>
               <w:bCs w:val="0"/>
               <w:i w:val="0"/>
               <w:iCs w:val="0"/>
               <w:noProof/>
-              <w:color w:val="000000" w:themeColor="text1"/>
               <w:kern w:val="2"/>
-              <w:sz w:val="28"/>
-              <w:szCs w:val="28"/>
               <w14:ligatures w14:val="standardContextual"/>
             </w:rPr>
           </w:pPr>
-          <w:hyperlink w:anchor="_Toc180729104" w:history="1">
+          <w:hyperlink w:anchor="_Toc183115438" w:history="1">
             <w:r>
               <w:rPr>
                 <w:rStyle w:val="a8"/>
@@ -1965,113 +1611,82 @@
                 <w:i w:val="0"/>
                 <w:iCs w:val="0"/>
                 <w:noProof/>
-                <w:color w:val="000000" w:themeColor="text1"/>
-                <w:sz w:val="28"/>
-                <w:szCs w:val="28"/>
-              </w:rPr>
-              <w:t>Описание программы</w:t>
+              </w:rPr>
+              <w:t>Исходный код программы</w:t>
             </w:r>
             <w:r>
               <w:rPr>
-                <w:rFonts w:ascii="Times New Roman" w:hAnsi="Times New Roman" w:cs="Times New Roman"/>
                 <w:b w:val="0"/>
                 <w:bCs w:val="0"/>
                 <w:i w:val="0"/>
                 <w:iCs w:val="0"/>
                 <w:noProof/>
                 <w:webHidden/>
-                <w:color w:val="000000" w:themeColor="text1"/>
-                <w:sz w:val="28"/>
-                <w:szCs w:val="28"/>
               </w:rPr>
               <w:tab/>
             </w:r>
             <w:r>
               <w:rPr>
-                <w:rFonts w:ascii="Times New Roman" w:hAnsi="Times New Roman" w:cs="Times New Roman"/>
                 <w:b w:val="0"/>
                 <w:bCs w:val="0"/>
                 <w:i w:val="0"/>
                 <w:iCs w:val="0"/>
                 <w:noProof/>
                 <w:webHidden/>
-                <w:color w:val="000000" w:themeColor="text1"/>
-                <w:sz w:val="28"/>
-                <w:szCs w:val="28"/>
               </w:rPr>
               <w:fldChar w:fldCharType="begin"/>
             </w:r>
             <w:r>
               <w:rPr>
-                <w:rFonts w:ascii="Times New Roman" w:hAnsi="Times New Roman" w:cs="Times New Roman"/>
                 <w:b w:val="0"/>
                 <w:bCs w:val="0"/>
                 <w:i w:val="0"/>
                 <w:iCs w:val="0"/>
                 <w:noProof/>
                 <w:webHidden/>
-                <w:color w:val="000000" w:themeColor="text1"/>
-                <w:sz w:val="28"/>
-                <w:szCs w:val="28"/>
-              </w:rPr>
-              <w:instrText xml:space="preserve"> PAGEREF _Toc180729104 \h </w:instrText>
+              </w:rPr>
+              <w:instrText xml:space="preserve"> PAGEREF _Toc183115438 \h </w:instrText>
             </w:r>
             <w:r>
               <w:rPr>
-                <w:rFonts w:ascii="Times New Roman" w:hAnsi="Times New Roman" w:cs="Times New Roman"/>
                 <w:b w:val="0"/>
                 <w:bCs w:val="0"/>
                 <w:i w:val="0"/>
                 <w:iCs w:val="0"/>
                 <w:noProof/>
                 <w:webHidden/>
-                <w:color w:val="000000" w:themeColor="text1"/>
-                <w:sz w:val="28"/>
-                <w:szCs w:val="28"/>
               </w:rPr>
             </w:r>
             <w:r>
               <w:rPr>
-                <w:rFonts w:ascii="Times New Roman" w:hAnsi="Times New Roman" w:cs="Times New Roman"/>
                 <w:b w:val="0"/>
                 <w:bCs w:val="0"/>
                 <w:i w:val="0"/>
                 <w:iCs w:val="0"/>
                 <w:noProof/>
                 <w:webHidden/>
-                <w:color w:val="000000" w:themeColor="text1"/>
-                <w:sz w:val="28"/>
-                <w:szCs w:val="28"/>
               </w:rPr>
               <w:fldChar w:fldCharType="separate"/>
             </w:r>
             <w:r>
               <w:rPr>
-                <w:rFonts w:ascii="Times New Roman" w:hAnsi="Times New Roman" w:cs="Times New Roman"/>
                 <w:b w:val="0"/>
                 <w:bCs w:val="0"/>
                 <w:i w:val="0"/>
                 <w:iCs w:val="0"/>
                 <w:noProof/>
                 <w:webHidden/>
-                <w:color w:val="000000" w:themeColor="text1"/>
-                <w:sz w:val="28"/>
-                <w:szCs w:val="28"/>
-              </w:rPr>
-              <w:t>7</w:t>
+              </w:rPr>
+              <w:t>8</w:t>
             </w:r>
             <w:r>
               <w:rPr>
-                <w:rFonts w:ascii="Times New Roman" w:hAnsi="Times New Roman" w:cs="Times New Roman"/>
                 <w:b w:val="0"/>
                 <w:bCs w:val="0"/>
                 <w:i w:val="0"/>
                 <w:iCs w:val="0"/>
                 <w:noProof/>
                 <w:webHidden/>
-                <w:color w:val="000000" w:themeColor="text1"/>
-                <w:sz w:val="28"/>
-                <w:szCs w:val="28"/>
               </w:rPr>
               <w:fldChar w:fldCharType="end"/>
             </w:r>
@@ -2079,142 +1694,77 @@
         </w:p>
         <w:p>
           <w:pPr>
-            <w:pStyle w:val="11"/>
-            <w:tabs>
-              <w:tab w:val="right" w:leader="dot" w:pos="9347"/>
-            </w:tabs>
-            <w:jc w:val="both"/>
+            <w:pStyle w:val="21"/>
             <w:rPr>
-              <w:rFonts w:ascii="Times New Roman" w:eastAsiaTheme="minorEastAsia" w:hAnsi="Times New Roman" w:cs="Times New Roman"/>
+              <w:rFonts w:asciiTheme="minorHAnsi" w:eastAsiaTheme="minorEastAsia" w:hAnsiTheme="minorHAnsi" w:cstheme="minorBidi"/>
               <w:b w:val="0"/>
               <w:bCs w:val="0"/>
-              <w:i w:val="0"/>
-              <w:iCs w:val="0"/>
-              <w:noProof/>
-              <w:color w:val="000000" w:themeColor="text1"/>
+              <w:color w:val="auto"/>
               <w:kern w:val="2"/>
-              <w:sz w:val="28"/>
-              <w:szCs w:val="28"/>
               <w14:ligatures w14:val="standardContextual"/>
             </w:rPr>
           </w:pPr>
-          <w:hyperlink w:anchor="_Toc180729105" w:history="1">
+          <w:hyperlink w:anchor="_Toc183115439" w:history="1">
             <w:r>
               <w:rPr>
                 <w:rStyle w:val="a8"/>
-                <w:rFonts w:ascii="Times New Roman" w:hAnsi="Times New Roman" w:cs="Times New Roman"/>
                 <w:b w:val="0"/>
                 <w:bCs w:val="0"/>
-                <w:i w:val="0"/>
-                <w:iCs w:val="0"/>
-                <w:noProof/>
-                <w:color w:val="000000" w:themeColor="text1"/>
-                <w:sz w:val="28"/>
-                <w:szCs w:val="28"/>
-              </w:rPr>
-              <w:t>Рекомендации программиста</w:t>
+              </w:rPr>
+              <w:t>Исследование</w:t>
             </w:r>
             <w:r>
               <w:rPr>
-                <w:rFonts w:ascii="Times New Roman" w:hAnsi="Times New Roman" w:cs="Times New Roman"/>
                 <w:b w:val="0"/>
                 <w:bCs w:val="0"/>
-                <w:i w:val="0"/>
-                <w:iCs w:val="0"/>
-                <w:noProof/>
                 <w:webHidden/>
-                <w:color w:val="000000" w:themeColor="text1"/>
-                <w:sz w:val="28"/>
-                <w:szCs w:val="28"/>
               </w:rPr>
               <w:tab/>
             </w:r>
             <w:r>
               <w:rPr>
-                <w:rFonts w:ascii="Times New Roman" w:hAnsi="Times New Roman" w:cs="Times New Roman"/>
                 <w:b w:val="0"/>
                 <w:bCs w:val="0"/>
-                <w:i w:val="0"/>
-                <w:iCs w:val="0"/>
-                <w:noProof/>
                 <w:webHidden/>
-                <w:color w:val="000000" w:themeColor="text1"/>
-                <w:sz w:val="28"/>
-                <w:szCs w:val="28"/>
               </w:rPr>
               <w:fldChar w:fldCharType="begin"/>
             </w:r>
             <w:r>
               <w:rPr>
-                <w:rFonts w:ascii="Times New Roman" w:hAnsi="Times New Roman" w:cs="Times New Roman"/>
                 <w:b w:val="0"/>
                 <w:bCs w:val="0"/>
-                <w:i w:val="0"/>
-                <w:iCs w:val="0"/>
-                <w:noProof/>
                 <w:webHidden/>
-                <w:color w:val="000000" w:themeColor="text1"/>
-                <w:sz w:val="28"/>
-                <w:szCs w:val="28"/>
-              </w:rPr>
-              <w:instrText xml:space="preserve"> PAGEREF _Toc180729105 \h </w:instrText>
+              </w:rPr>
+              <w:instrText xml:space="preserve"> PAGEREF _Toc183115439 \h </w:instrText>
             </w:r>
             <w:r>
               <w:rPr>
-                <w:rFonts w:ascii="Times New Roman" w:hAnsi="Times New Roman" w:cs="Times New Roman"/>
                 <w:b w:val="0"/>
                 <w:bCs w:val="0"/>
-                <w:i w:val="0"/>
-                <w:iCs w:val="0"/>
-                <w:noProof/>
                 <w:webHidden/>
-                <w:color w:val="000000" w:themeColor="text1"/>
-                <w:sz w:val="28"/>
-                <w:szCs w:val="28"/>
               </w:rPr>
             </w:r>
             <w:r>
               <w:rPr>
-                <w:rFonts w:ascii="Times New Roman" w:hAnsi="Times New Roman" w:cs="Times New Roman"/>
                 <w:b w:val="0"/>
                 <w:bCs w:val="0"/>
-                <w:i w:val="0"/>
-                <w:iCs w:val="0"/>
-                <w:noProof/>
                 <w:webHidden/>
-                <w:color w:val="000000" w:themeColor="text1"/>
-                <w:sz w:val="28"/>
-                <w:szCs w:val="28"/>
               </w:rPr>
               <w:fldChar w:fldCharType="separate"/>
             </w:r>
             <w:r>
               <w:rPr>
-                <w:rFonts w:ascii="Times New Roman" w:hAnsi="Times New Roman" w:cs="Times New Roman"/>
                 <w:b w:val="0"/>
                 <w:bCs w:val="0"/>
-                <w:i w:val="0"/>
-                <w:iCs w:val="0"/>
-                <w:noProof/>
                 <w:webHidden/>
-                <w:color w:val="000000" w:themeColor="text1"/>
-                <w:sz w:val="28"/>
-                <w:szCs w:val="28"/>
-              </w:rPr>
-              <w:t>8</w:t>
+              </w:rPr>
+              <w:t>10</w:t>
             </w:r>
             <w:r>
               <w:rPr>
-                <w:rFonts w:ascii="Times New Roman" w:hAnsi="Times New Roman" w:cs="Times New Roman"/>
                 <w:b w:val="0"/>
                 <w:bCs w:val="0"/>
-                <w:i w:val="0"/>
-                <w:iCs w:val="0"/>
-                <w:noProof/>
                 <w:webHidden/>
-                <w:color w:val="000000" w:themeColor="text1"/>
-                <w:sz w:val="28"/>
-                <w:szCs w:val="28"/>
               </w:rPr>
               <w:fldChar w:fldCharType="end"/>
             </w:r>
@@ -2222,142 +1772,77 @@
         </w:p>
         <w:p>
           <w:pPr>
-            <w:pStyle w:val="11"/>
-            <w:tabs>
-              <w:tab w:val="right" w:leader="dot" w:pos="9347"/>
-            </w:tabs>
-            <w:jc w:val="both"/>
+            <w:pStyle w:val="21"/>
             <w:rPr>
-              <w:rFonts w:ascii="Times New Roman" w:eastAsiaTheme="minorEastAsia" w:hAnsi="Times New Roman" w:cs="Times New Roman"/>
+              <w:rFonts w:asciiTheme="minorHAnsi" w:eastAsiaTheme="minorEastAsia" w:hAnsiTheme="minorHAnsi" w:cstheme="minorBidi"/>
               <w:b w:val="0"/>
               <w:bCs w:val="0"/>
-              <w:i w:val="0"/>
-              <w:iCs w:val="0"/>
-              <w:noProof/>
-              <w:color w:val="000000" w:themeColor="text1"/>
+              <w:color w:val="auto"/>
               <w:kern w:val="2"/>
-              <w:sz w:val="28"/>
-              <w:szCs w:val="28"/>
               <w14:ligatures w14:val="standardContextual"/>
             </w:rPr>
           </w:pPr>
-          <w:hyperlink w:anchor="_Toc180729106" w:history="1">
+          <w:hyperlink w:anchor="_Toc183115442" w:history="1">
             <w:r>
               <w:rPr>
                 <w:rStyle w:val="a8"/>
-                <w:rFonts w:ascii="Times New Roman" w:hAnsi="Times New Roman" w:cs="Times New Roman"/>
                 <w:b w:val="0"/>
                 <w:bCs w:val="0"/>
-                <w:i w:val="0"/>
-                <w:iCs w:val="0"/>
-                <w:noProof/>
-                <w:color w:val="000000" w:themeColor="text1"/>
-                <w:sz w:val="28"/>
-                <w:szCs w:val="28"/>
-              </w:rPr>
-              <w:t>Исходный код программы</w:t>
+              </w:rPr>
+              <w:t>Понятие "Соли":</w:t>
             </w:r>
             <w:r>
               <w:rPr>
-                <w:rFonts w:ascii="Times New Roman" w:hAnsi="Times New Roman" w:cs="Times New Roman"/>
                 <w:b w:val="0"/>
                 <w:bCs w:val="0"/>
-                <w:i w:val="0"/>
-                <w:iCs w:val="0"/>
-                <w:noProof/>
                 <w:webHidden/>
-                <w:color w:val="000000" w:themeColor="text1"/>
-                <w:sz w:val="28"/>
-                <w:szCs w:val="28"/>
               </w:rPr>
               <w:tab/>
             </w:r>
             <w:r>
               <w:rPr>
-                <w:rFonts w:ascii="Times New Roman" w:hAnsi="Times New Roman" w:cs="Times New Roman"/>
                 <w:b w:val="0"/>
                 <w:bCs w:val="0"/>
-                <w:i w:val="0"/>
-                <w:iCs w:val="0"/>
-                <w:noProof/>
                 <w:webHidden/>
-                <w:color w:val="000000" w:themeColor="text1"/>
-                <w:sz w:val="28"/>
-                <w:szCs w:val="28"/>
               </w:rPr>
               <w:fldChar w:fldCharType="begin"/>
             </w:r>
             <w:r>
               <w:rPr>
-                <w:rFonts w:ascii="Times New Roman" w:hAnsi="Times New Roman" w:cs="Times New Roman"/>
                 <w:b w:val="0"/>
                 <w:bCs w:val="0"/>
-                <w:i w:val="0"/>
-                <w:iCs w:val="0"/>
-                <w:noProof/>
                 <w:webHidden/>
-                <w:color w:val="000000" w:themeColor="text1"/>
-                <w:sz w:val="28"/>
-                <w:szCs w:val="28"/>
-              </w:rPr>
-              <w:instrText xml:space="preserve"> PAGEREF _Toc180729106 \h </w:instrText>
+              </w:rPr>
+              <w:instrText xml:space="preserve"> PAGEREF _Toc183115442 \h </w:instrText>
             </w:r>
             <w:r>
               <w:rPr>
-                <w:rFonts w:ascii="Times New Roman" w:hAnsi="Times New Roman" w:cs="Times New Roman"/>
                 <w:b w:val="0"/>
                 <w:bCs w:val="0"/>
-                <w:i w:val="0"/>
-                <w:iCs w:val="0"/>
-                <w:noProof/>
                 <w:webHidden/>
-                <w:color w:val="000000" w:themeColor="text1"/>
-                <w:sz w:val="28"/>
-                <w:szCs w:val="28"/>
               </w:rPr>
             </w:r>
             <w:r>
               <w:rPr>
-                <w:rFonts w:ascii="Times New Roman" w:hAnsi="Times New Roman" w:cs="Times New Roman"/>
                 <w:b w:val="0"/>
                 <w:bCs w:val="0"/>
-                <w:i w:val="0"/>
-                <w:iCs w:val="0"/>
-                <w:noProof/>
                 <w:webHidden/>
-                <w:color w:val="000000" w:themeColor="text1"/>
-                <w:sz w:val="28"/>
-                <w:szCs w:val="28"/>
               </w:rPr>
               <w:fldChar w:fldCharType="separate"/>
             </w:r>
             <w:r>
               <w:rPr>
-                <w:rFonts w:ascii="Times New Roman" w:hAnsi="Times New Roman" w:cs="Times New Roman"/>
                 <w:b w:val="0"/>
                 <w:bCs w:val="0"/>
-                <w:i w:val="0"/>
-                <w:iCs w:val="0"/>
-                <w:noProof/>
                 <w:webHidden/>
-                <w:color w:val="000000" w:themeColor="text1"/>
-                <w:sz w:val="28"/>
-                <w:szCs w:val="28"/>
-              </w:rPr>
-              <w:t>8</w:t>
+              </w:rPr>
+              <w:t>11</w:t>
             </w:r>
             <w:r>
               <w:rPr>
-                <w:rFonts w:ascii="Times New Roman" w:hAnsi="Times New Roman" w:cs="Times New Roman"/>
                 <w:b w:val="0"/>
                 <w:bCs w:val="0"/>
-                <w:i w:val="0"/>
-                <w:iCs w:val="0"/>
-                <w:noProof/>
                 <w:webHidden/>
-                <w:color w:val="000000" w:themeColor="text1"/>
-                <w:sz w:val="28"/>
-                <w:szCs w:val="28"/>
               </w:rPr>
               <w:fldChar w:fldCharType="end"/>
             </w:r>
@@ -2365,285 +1850,77 @@
         </w:p>
         <w:p>
           <w:pPr>
-            <w:pStyle w:val="11"/>
-            <w:tabs>
-              <w:tab w:val="right" w:leader="dot" w:pos="9347"/>
-            </w:tabs>
-            <w:jc w:val="both"/>
+            <w:pStyle w:val="21"/>
             <w:rPr>
-              <w:rFonts w:ascii="Times New Roman" w:eastAsiaTheme="minorEastAsia" w:hAnsi="Times New Roman" w:cs="Times New Roman"/>
+              <w:rFonts w:asciiTheme="minorHAnsi" w:eastAsiaTheme="minorEastAsia" w:hAnsiTheme="minorHAnsi" w:cstheme="minorBidi"/>
               <w:b w:val="0"/>
               <w:bCs w:val="0"/>
-              <w:i w:val="0"/>
-              <w:iCs w:val="0"/>
-              <w:noProof/>
-              <w:color w:val="000000" w:themeColor="text1"/>
+              <w:color w:val="auto"/>
               <w:kern w:val="2"/>
-              <w:sz w:val="28"/>
-              <w:szCs w:val="28"/>
               <w14:ligatures w14:val="standardContextual"/>
             </w:rPr>
           </w:pPr>
-          <w:hyperlink w:anchor="_Toc180729107" w:history="1">
+          <w:hyperlink w:anchor="_Toc183115443" w:history="1">
             <w:r>
               <w:rPr>
                 <w:rStyle w:val="a8"/>
-                <w:rFonts w:ascii="Times New Roman" w:hAnsi="Times New Roman" w:cs="Times New Roman"/>
                 <w:b w:val="0"/>
                 <w:bCs w:val="0"/>
-                <w:i w:val="0"/>
-                <w:iCs w:val="0"/>
-                <w:noProof/>
-                <w:color w:val="000000" w:themeColor="text1"/>
-                <w:sz w:val="28"/>
-                <w:szCs w:val="28"/>
-              </w:rPr>
-              <w:t>Контрольный пример</w:t>
+              </w:rPr>
+              <w:t>Вывод</w:t>
             </w:r>
             <w:r>
               <w:rPr>
-                <w:rFonts w:ascii="Times New Roman" w:hAnsi="Times New Roman" w:cs="Times New Roman"/>
                 <w:b w:val="0"/>
                 <w:bCs w:val="0"/>
-                <w:i w:val="0"/>
-                <w:iCs w:val="0"/>
-                <w:noProof/>
                 <w:webHidden/>
-                <w:color w:val="000000" w:themeColor="text1"/>
-                <w:sz w:val="28"/>
-                <w:szCs w:val="28"/>
               </w:rPr>
               <w:tab/>
             </w:r>
             <w:r>
               <w:rPr>
-                <w:rFonts w:ascii="Times New Roman" w:hAnsi="Times New Roman" w:cs="Times New Roman"/>
                 <w:b w:val="0"/>
                 <w:bCs w:val="0"/>
-                <w:i w:val="0"/>
-                <w:iCs w:val="0"/>
-                <w:noProof/>
                 <w:webHidden/>
-                <w:color w:val="000000" w:themeColor="text1"/>
-                <w:sz w:val="28"/>
-                <w:szCs w:val="28"/>
               </w:rPr>
               <w:fldChar w:fldCharType="begin"/>
             </w:r>
             <w:r>
               <w:rPr>
-                <w:rFonts w:ascii="Times New Roman" w:hAnsi="Times New Roman" w:cs="Times New Roman"/>
                 <w:b w:val="0"/>
                 <w:bCs w:val="0"/>
-                <w:i w:val="0"/>
-                <w:iCs w:val="0"/>
-                <w:noProof/>
                 <w:webHidden/>
-                <w:color w:val="000000" w:themeColor="text1"/>
-                <w:sz w:val="28"/>
-                <w:szCs w:val="28"/>
-              </w:rPr>
-              <w:instrText xml:space="preserve"> PAGEREF _Toc180729107 \h </w:instrText>
+              </w:rPr>
+              <w:instrText xml:space="preserve"> PAGEREF _Toc183115443 \h </w:instrText>
             </w:r>
             <w:r>
               <w:rPr>
-                <w:rFonts w:ascii="Times New Roman" w:hAnsi="Times New Roman" w:cs="Times New Roman"/>
                 <w:b w:val="0"/>
                 <w:bCs w:val="0"/>
-                <w:i w:val="0"/>
-                <w:iCs w:val="0"/>
-                <w:noProof/>
                 <w:webHidden/>
-                <w:color w:val="000000" w:themeColor="text1"/>
-                <w:sz w:val="28"/>
-                <w:szCs w:val="28"/>
               </w:rPr>
             </w:r>
             <w:r>
               <w:rPr>
-                <w:rFonts w:ascii="Times New Roman" w:hAnsi="Times New Roman" w:cs="Times New Roman"/>
                 <w:b w:val="0"/>
                 <w:bCs w:val="0"/>
-                <w:i w:val="0"/>
-                <w:iCs w:val="0"/>
-                <w:noProof/>
                 <w:webHidden/>
-                <w:color w:val="000000" w:themeColor="text1"/>
-                <w:sz w:val="28"/>
-                <w:szCs w:val="28"/>
               </w:rPr>
               <w:fldChar w:fldCharType="separate"/>
             </w:r>
             <w:r>
               <w:rPr>
-                <w:rFonts w:ascii="Times New Roman" w:hAnsi="Times New Roman" w:cs="Times New Roman"/>
                 <w:b w:val="0"/>
                 <w:bCs w:val="0"/>
-                <w:i w:val="0"/>
-                <w:iCs w:val="0"/>
-                <w:noProof/>
                 <w:webHidden/>
-                <w:color w:val="000000" w:themeColor="text1"/>
-                <w:sz w:val="28"/>
-                <w:szCs w:val="28"/>
-              </w:rPr>
-              <w:t>9</w:t>
+              </w:rPr>
+              <w:t>14</w:t>
             </w:r>
             <w:r>
               <w:rPr>
-                <w:rFonts w:ascii="Times New Roman" w:hAnsi="Times New Roman" w:cs="Times New Roman"/>
                 <w:b w:val="0"/>
                 <w:bCs w:val="0"/>
-                <w:i w:val="0"/>
-                <w:iCs w:val="0"/>
-                <w:noProof/>
                 <w:webHidden/>
-                <w:color w:val="000000" w:themeColor="text1"/>
-                <w:sz w:val="28"/>
-                <w:szCs w:val="28"/>
-              </w:rPr>
-              <w:fldChar w:fldCharType="end"/>
-            </w:r>
-          </w:hyperlink>
-        </w:p>
-        <w:p>
-          <w:pPr>
-            <w:pStyle w:val="11"/>
-            <w:tabs>
-              <w:tab w:val="right" w:leader="dot" w:pos="9347"/>
-            </w:tabs>
-            <w:jc w:val="both"/>
-            <w:rPr>
-              <w:rFonts w:ascii="Times New Roman" w:eastAsiaTheme="minorEastAsia" w:hAnsi="Times New Roman" w:cs="Times New Roman"/>
-              <w:b w:val="0"/>
-              <w:bCs w:val="0"/>
-              <w:i w:val="0"/>
-              <w:iCs w:val="0"/>
-              <w:noProof/>
-              <w:color w:val="000000" w:themeColor="text1"/>
-              <w:kern w:val="2"/>
-              <w:sz w:val="28"/>
-              <w:szCs w:val="28"/>
-              <w14:ligatures w14:val="standardContextual"/>
-            </w:rPr>
-          </w:pPr>
-          <w:hyperlink w:anchor="_Toc180729108" w:history="1">
-            <w:r>
-              <w:rPr>
-                <w:rStyle w:val="a8"/>
-                <w:rFonts w:ascii="Times New Roman" w:hAnsi="Times New Roman" w:cs="Times New Roman"/>
-                <w:b w:val="0"/>
-                <w:bCs w:val="0"/>
-                <w:i w:val="0"/>
-                <w:iCs w:val="0"/>
-                <w:noProof/>
-                <w:color w:val="000000" w:themeColor="text1"/>
-                <w:sz w:val="28"/>
-                <w:szCs w:val="28"/>
-              </w:rPr>
-              <w:t>Вывод</w:t>
-            </w:r>
-            <w:r>
-              <w:rPr>
-                <w:rFonts w:ascii="Times New Roman" w:hAnsi="Times New Roman" w:cs="Times New Roman"/>
-                <w:b w:val="0"/>
-                <w:bCs w:val="0"/>
-                <w:i w:val="0"/>
-                <w:iCs w:val="0"/>
-                <w:noProof/>
-                <w:webHidden/>
-                <w:color w:val="000000" w:themeColor="text1"/>
-                <w:sz w:val="28"/>
-                <w:szCs w:val="28"/>
-              </w:rPr>
-              <w:tab/>
-            </w:r>
-            <w:r>
-              <w:rPr>
-                <w:rFonts w:ascii="Times New Roman" w:hAnsi="Times New Roman" w:cs="Times New Roman"/>
-                <w:b w:val="0"/>
-                <w:bCs w:val="0"/>
-                <w:i w:val="0"/>
-                <w:iCs w:val="0"/>
-                <w:noProof/>
-                <w:webHidden/>
-                <w:color w:val="000000" w:themeColor="text1"/>
-                <w:sz w:val="28"/>
-                <w:szCs w:val="28"/>
-              </w:rPr>
-              <w:fldChar w:fldCharType="begin"/>
-            </w:r>
-            <w:r>
-              <w:rPr>
-                <w:rFonts w:ascii="Times New Roman" w:hAnsi="Times New Roman" w:cs="Times New Roman"/>
-                <w:b w:val="0"/>
-                <w:bCs w:val="0"/>
-                <w:i w:val="0"/>
-                <w:iCs w:val="0"/>
-                <w:noProof/>
-                <w:webHidden/>
-                <w:color w:val="000000" w:themeColor="text1"/>
-                <w:sz w:val="28"/>
-                <w:szCs w:val="28"/>
-              </w:rPr>
-              <w:instrText xml:space="preserve"> PAGEREF _Toc180729108 \h </w:instrText>
-            </w:r>
-            <w:r>
-              <w:rPr>
-                <w:rFonts w:ascii="Times New Roman" w:hAnsi="Times New Roman" w:cs="Times New Roman"/>
-                <w:b w:val="0"/>
-                <w:bCs w:val="0"/>
-                <w:i w:val="0"/>
-                <w:iCs w:val="0"/>
-                <w:noProof/>
-                <w:webHidden/>
-                <w:color w:val="000000" w:themeColor="text1"/>
-                <w:sz w:val="28"/>
-                <w:szCs w:val="28"/>
-              </w:rPr>
-            </w:r>
-            <w:r>
-              <w:rPr>
-                <w:rFonts w:ascii="Times New Roman" w:hAnsi="Times New Roman" w:cs="Times New Roman"/>
-                <w:b w:val="0"/>
-                <w:bCs w:val="0"/>
-                <w:i w:val="0"/>
-                <w:iCs w:val="0"/>
-                <w:noProof/>
-                <w:webHidden/>
-                <w:color w:val="000000" w:themeColor="text1"/>
-                <w:sz w:val="28"/>
-                <w:szCs w:val="28"/>
-              </w:rPr>
-              <w:fldChar w:fldCharType="separate"/>
-            </w:r>
-            <w:r>
-              <w:rPr>
-                <w:rFonts w:ascii="Times New Roman" w:hAnsi="Times New Roman" w:cs="Times New Roman"/>
-                <w:b w:val="0"/>
-                <w:bCs w:val="0"/>
-                <w:i w:val="0"/>
-                <w:iCs w:val="0"/>
-                <w:noProof/>
-                <w:webHidden/>
-                <w:color w:val="000000" w:themeColor="text1"/>
-                <w:sz w:val="28"/>
-                <w:szCs w:val="28"/>
-              </w:rPr>
-              <w:t>11</w:t>
-            </w:r>
-            <w:r>
-              <w:rPr>
-                <w:rFonts w:ascii="Times New Roman" w:hAnsi="Times New Roman" w:cs="Times New Roman"/>
-                <w:b w:val="0"/>
-                <w:bCs w:val="0"/>
-                <w:i w:val="0"/>
-                <w:iCs w:val="0"/>
-                <w:noProof/>
-                <w:webHidden/>
-                <w:color w:val="000000" w:themeColor="text1"/>
-                <w:sz w:val="28"/>
-                <w:szCs w:val="28"/>
               </w:rPr>
               <w:fldChar w:fldCharType="end"/>
             </w:r>
@@ -2833,8 +2110,8 @@
           <w:szCs w:val="28"/>
         </w:rPr>
       </w:pPr>
-      <w:bookmarkStart w:id="4" w:name="_Toc180728938"/>
-      <w:bookmarkStart w:id="5" w:name="_Toc180729095"/>
+      <w:bookmarkStart w:id="5" w:name="_Toc180728938"/>
+      <w:bookmarkStart w:id="6" w:name="_Toc183115431"/>
       <w:r>
         <w:rPr>
           <w:rFonts w:ascii="Times New Roman" w:hAnsi="Times New Roman" w:cs="Times New Roman"/>
@@ -2844,12 +2121,54 @@
           <w:sz w:val="28"/>
           <w:szCs w:val="28"/>
         </w:rPr>
-        <w:lastRenderedPageBreak/>
         <w:t>Цель работы</w:t>
       </w:r>
-      <w:bookmarkEnd w:id="3"/>
       <w:bookmarkEnd w:id="4"/>
       <w:bookmarkEnd w:id="5"/>
+      <w:bookmarkEnd w:id="6"/>
+    </w:p>
+    <w:p>
+      <w:pPr>
+        <w:pStyle w:val="a3"/>
+        <w:rPr>
+          <w:rFonts w:ascii="Times New Roman" w:hAnsi="Times New Roman"/>
+          <w:b/>
+          <w:bCs/>
+          <w:color w:val="000000" w:themeColor="text1"/>
+          <w:sz w:val="28"/>
+          <w:szCs w:val="28"/>
+        </w:rPr>
+      </w:pPr>
+      <w:bookmarkStart w:id="7" w:name="_Toc183115432"/>
+      <w:r>
+        <w:rPr>
+          <w:rFonts w:ascii="Times New Roman" w:hAnsi="Times New Roman"/>
+          <w:color w:val="000000" w:themeColor="text1"/>
+          <w:sz w:val="28"/>
+          <w:szCs w:val="28"/>
+        </w:rPr>
+        <w:t>Целью лабораторной</w:t>
+      </w:r>
+      <w:r>
+        <w:rPr>
+          <w:rFonts w:ascii="Times New Roman" w:hAnsi="Times New Roman"/>
+          <w:color w:val="000000" w:themeColor="text1"/>
+          <w:sz w:val="28"/>
+          <w:szCs w:val="28"/>
+        </w:rPr>
+        <w:t xml:space="preserve"> работы является </w:t>
+      </w:r>
+      <w:bookmarkStart w:id="8" w:name="_Toc179512761"/>
+      <w:r>
+        <w:rPr>
+          <w:rFonts w:ascii="Times New Roman" w:hAnsi="Times New Roman"/>
+          <w:color w:val="000000" w:themeColor="text1"/>
+          <w:sz w:val="28"/>
+          <w:szCs w:val="28"/>
+        </w:rPr>
+        <w:t>расшифровка набора данных, зашифрованного с помощью хеш-функции с использованием модификатора входа – соли, а также анализ решения аналогичной задачи при различных условиях.</w:t>
+      </w:r>
+      <w:bookmarkEnd w:id="7"/>
     </w:p>
     <w:p>
       <w:pPr>
@@ -2864,30 +2183,8 @@
           <w:szCs w:val="28"/>
         </w:rPr>
       </w:pPr>
-      <w:r>
-        <w:rPr>
-          <w:rFonts w:ascii="Times New Roman" w:hAnsi="Times New Roman" w:cs="Times New Roman"/>
-          <w:color w:val="000000" w:themeColor="text1"/>
-          <w:sz w:val="28"/>
-          <w:szCs w:val="28"/>
-        </w:rPr>
-        <w:t xml:space="preserve">Целью лабораторной работы является </w:t>
-      </w:r>
-      <w:bookmarkStart w:id="6" w:name="_Toc179512761"/>
-      <w:r>
-        <w:rPr>
-          <w:rFonts w:ascii="Times New Roman" w:hAnsi="Times New Roman" w:cs="Times New Roman"/>
-          <w:color w:val="000000" w:themeColor="text1"/>
-          <w:sz w:val="28"/>
-          <w:szCs w:val="28"/>
-        </w:rPr>
-        <w:t>расшифровка набора данных, зашифрованного с помощью хеш-функции с использованием модификатора входа – соли, а также анализ решения аналогичной задачи при различных условиях.</w:t>
-      </w:r>
-    </w:p>
-    <w:p>
-      <w:pPr>
-        <w:pStyle w:val="1"/>
-        <w:jc w:val="both"/>
+      <w:bookmarkStart w:id="9" w:name="_Toc183115433"/>
+      <w:r>
         <w:rPr>
           <w:rFonts w:ascii="Times New Roman" w:hAnsi="Times New Roman" w:cs="Times New Roman"/>
           <w:b/>
@@ -2896,21 +2193,11 @@
           <w:sz w:val="28"/>
           <w:szCs w:val="28"/>
         </w:rPr>
-      </w:pPr>
-      <w:bookmarkStart w:id="7" w:name="_Toc180729096"/>
-      <w:r>
-        <w:rPr>
-          <w:rFonts w:ascii="Times New Roman" w:hAnsi="Times New Roman" w:cs="Times New Roman"/>
-          <w:b/>
-          <w:bCs/>
-          <w:color w:val="000000" w:themeColor="text1"/>
-          <w:sz w:val="28"/>
-          <w:szCs w:val="28"/>
-        </w:rPr>
+        <w:lastRenderedPageBreak/>
         <w:t>Описание задачи</w:t>
       </w:r>
-      <w:bookmarkEnd w:id="6"/>
-      <w:bookmarkEnd w:id="7"/>
+      <w:bookmarkEnd w:id="8"/>
+      <w:bookmarkEnd w:id="9"/>
     </w:p>
     <w:p>
       <w:pPr>
@@ -3081,9 +2368,9 @@
           <w:szCs w:val="28"/>
         </w:rPr>
       </w:pPr>
-      <w:bookmarkStart w:id="8" w:name="_Toc179512762"/>
-      <w:bookmarkStart w:id="9" w:name="_Toc180728939"/>
-      <w:bookmarkStart w:id="10" w:name="_Toc180729097"/>
+      <w:bookmarkStart w:id="10" w:name="_Toc179512762"/>
+      <w:bookmarkStart w:id="11" w:name="_Toc180728939"/>
+      <w:bookmarkStart w:id="12" w:name="_Toc183115434"/>
       <w:r>
         <w:rPr>
           <w:rFonts w:ascii="Times New Roman" w:hAnsi="Times New Roman" w:cs="Times New Roman"/>
@@ -3095,9 +2382,9 @@
         </w:rPr>
         <w:t>Теоретическая часть</w:t>
       </w:r>
-      <w:bookmarkEnd w:id="8"/>
-      <w:bookmarkEnd w:id="9"/>
       <w:bookmarkEnd w:id="10"/>
+      <w:bookmarkEnd w:id="11"/>
+      <w:bookmarkEnd w:id="12"/>
     </w:p>
     <w:p>
       <w:pPr>
@@ -3166,1221 +2453,6 @@
           <w:szCs w:val="28"/>
         </w:rPr>
         <w:t>.</w:t>
-      </w:r>
-    </w:p>
-    <w:p>
-      <w:pPr>
-        <w:pStyle w:val="2"/>
-        <w:jc w:val="both"/>
-        <w:rPr>
-          <w:rFonts w:ascii="Times New Roman" w:hAnsi="Times New Roman" w:cs="Times New Roman"/>
-          <w:b w:val="0"/>
-          <w:bCs w:val="0"/>
-          <w:color w:val="000000" w:themeColor="text1"/>
-          <w:sz w:val="28"/>
-          <w:szCs w:val="28"/>
-          <w:lang w:val="ru-RU"/>
-        </w:rPr>
-      </w:pPr>
-      <w:bookmarkStart w:id="11" w:name="_Toc180729098"/>
-      <w:r>
-        <w:rPr>
-          <w:rFonts w:ascii="Times New Roman" w:hAnsi="Times New Roman" w:cs="Times New Roman"/>
-          <w:b w:val="0"/>
-          <w:bCs w:val="0"/>
-          <w:color w:val="000000" w:themeColor="text1"/>
-          <w:sz w:val="28"/>
-          <w:szCs w:val="28"/>
-          <w:lang w:val="ru-RU"/>
-        </w:rPr>
-        <w:t>Хеш-функции</w:t>
-      </w:r>
-      <w:bookmarkEnd w:id="11"/>
-      <w:r>
-        <w:rPr>
-          <w:rFonts w:ascii="Times New Roman" w:hAnsi="Times New Roman" w:cs="Times New Roman"/>
-          <w:b w:val="0"/>
-          <w:bCs w:val="0"/>
-          <w:color w:val="000000" w:themeColor="text1"/>
-          <w:sz w:val="28"/>
-          <w:szCs w:val="28"/>
-          <w:lang w:val="ru-RU"/>
-        </w:rPr>
-        <w:t>:</w:t>
-      </w:r>
-    </w:p>
-    <w:p>
-      <w:pPr>
-        <w:spacing w:before="100" w:beforeAutospacing="1" w:after="100" w:afterAutospacing="1" w:line="240" w:lineRule="auto"/>
-        <w:ind w:left="360"/>
-        <w:jc w:val="both"/>
-        <w:rPr>
-          <w:rFonts w:ascii="Times New Roman" w:hAnsi="Times New Roman"/>
-          <w:color w:val="000000" w:themeColor="text1"/>
-          <w:sz w:val="28"/>
-          <w:szCs w:val="28"/>
-        </w:rPr>
-      </w:pPr>
-      <w:r>
-        <w:rPr>
-          <w:rFonts w:ascii="Times New Roman" w:hAnsi="Times New Roman"/>
-          <w:color w:val="000000" w:themeColor="text1"/>
-          <w:sz w:val="28"/>
-          <w:szCs w:val="28"/>
-        </w:rPr>
-        <w:t>Хеш-функция — это математический алгоритм, преобразующий входные данные произвольной длины в выходную строку фиксированной длины, называемую хешем или дайджестом. Основные свойства хеш-функций:</w:t>
-      </w:r>
-      <w:r>
-        <w:rPr>
-          <w:rFonts w:ascii="Times New Roman" w:hAnsi="Times New Roman"/>
-          <w:color w:val="000000" w:themeColor="text1"/>
-          <w:sz w:val="28"/>
-          <w:szCs w:val="28"/>
-        </w:rPr>
-        <w:t xml:space="preserve"> </w:t>
-      </w:r>
-    </w:p>
-    <w:p>
-      <w:pPr>
-        <w:ind w:left="360"/>
-        <w:rPr>
-          <w:rFonts w:ascii="Times New Roman" w:hAnsi="Times New Roman"/>
-          <w:sz w:val="28"/>
-          <w:szCs w:val="28"/>
-        </w:rPr>
-      </w:pPr>
-      <w:r>
-        <w:rPr>
-          <w:rFonts w:ascii="Times New Roman" w:hAnsi="Times New Roman"/>
-          <w:sz w:val="28"/>
-          <w:szCs w:val="28"/>
-        </w:rPr>
-        <w:t>Необратимость. Из хеша нельзя получить исходные данные даже теоретически. Слишком много информации отбрасывается в процессе; это не зашифровка информации.</w:t>
-      </w:r>
-    </w:p>
-    <w:p>
-      <w:pPr>
-        <w:ind w:left="360"/>
-        <w:rPr>
-          <w:rFonts w:ascii="Times New Roman" w:hAnsi="Times New Roman"/>
-          <w:sz w:val="28"/>
-          <w:szCs w:val="28"/>
-        </w:rPr>
-      </w:pPr>
-      <w:r>
-        <w:rPr>
-          <w:rFonts w:ascii="Times New Roman" w:hAnsi="Times New Roman"/>
-          <w:sz w:val="28"/>
-          <w:szCs w:val="28"/>
-        </w:rPr>
-        <w:t>Детерминированность. Если подать хеш-функции одинаковые данные, то и хеш у них будет одинаковым. Именно это свойство позволяет использовать хеши для проверки подлинности информации.</w:t>
-      </w:r>
-    </w:p>
-    <w:p>
-      <w:pPr>
-        <w:ind w:left="360"/>
-        <w:rPr>
-          <w:rFonts w:ascii="Times New Roman" w:hAnsi="Times New Roman"/>
-          <w:sz w:val="28"/>
-          <w:szCs w:val="28"/>
-        </w:rPr>
-      </w:pPr>
-      <w:r>
-        <w:rPr>
-          <w:rFonts w:ascii="Times New Roman" w:hAnsi="Times New Roman"/>
-          <w:sz w:val="28"/>
-          <w:szCs w:val="28"/>
-        </w:rPr>
-        <w:t>Уникальность. Идеальная хеш-функция выдает стопроцентно уникальный результат для каждого возможного набора данных. В реальности такое невозможно, и иногда случаются коллизии — одинаковые хеши для разных сведений. Но существующие хеш-функции достаточно сложны, поэтому вероятность коллизии сводится к минимуму.</w:t>
-      </w:r>
-    </w:p>
-    <w:p>
-      <w:pPr>
-        <w:ind w:left="360"/>
-        <w:rPr>
-          <w:rFonts w:ascii="Times New Roman" w:hAnsi="Times New Roman"/>
-          <w:sz w:val="28"/>
-          <w:szCs w:val="28"/>
-        </w:rPr>
-      </w:pPr>
-      <w:r>
-        <w:rPr>
-          <w:rFonts w:ascii="Times New Roman" w:hAnsi="Times New Roman"/>
-          <w:sz w:val="28"/>
-          <w:szCs w:val="28"/>
-        </w:rPr>
-        <w:lastRenderedPageBreak/>
-        <w:t>Разнообразие. Даже если два набора информации различаются одним-двумя символами, их хеши будут кардинально разными. У них не будет общих блоков, по ним невозможно будет понять, что исходные данные схожи.</w:t>
-      </w:r>
-    </w:p>
-    <w:p>
-      <w:pPr>
-        <w:ind w:left="360"/>
-        <w:rPr>
-          <w:rFonts w:ascii="Times New Roman" w:hAnsi="Times New Roman"/>
-          <w:sz w:val="28"/>
-          <w:szCs w:val="28"/>
-        </w:rPr>
-      </w:pPr>
-      <w:r>
-        <w:rPr>
-          <w:rFonts w:ascii="Times New Roman" w:hAnsi="Times New Roman"/>
-          <w:sz w:val="28"/>
-          <w:szCs w:val="28"/>
-        </w:rPr>
-        <w:t>Высокая скорость генерации. Это в целом свойство любых хешей: в отличие от зашифрованных версий файлов, они генерируются быстро, даже если входной массив данных большой.</w:t>
-      </w:r>
-    </w:p>
-    <w:p>
-      <w:pPr>
-        <w:pStyle w:val="3"/>
-        <w:ind w:left="360"/>
-        <w:jc w:val="both"/>
-        <w:rPr>
-          <w:rFonts w:ascii="Times New Roman" w:hAnsi="Times New Roman" w:cs="Times New Roman"/>
-          <w:color w:val="000000" w:themeColor="text1"/>
-          <w:sz w:val="28"/>
-          <w:szCs w:val="28"/>
-        </w:rPr>
-      </w:pPr>
-      <w:bookmarkStart w:id="12" w:name="_Toc180729099"/>
-      <w:r>
-        <w:rPr>
-          <w:rFonts w:ascii="Times New Roman" w:hAnsi="Times New Roman" w:cs="Times New Roman"/>
-          <w:color w:val="000000" w:themeColor="text1"/>
-          <w:sz w:val="28"/>
-          <w:szCs w:val="28"/>
-        </w:rPr>
-        <w:t>Примеры хеш-функций:</w:t>
-      </w:r>
-      <w:bookmarkEnd w:id="12"/>
-    </w:p>
-    <w:p>
-      <w:pPr>
-        <w:spacing w:before="100" w:beforeAutospacing="1" w:after="100" w:afterAutospacing="1" w:line="240" w:lineRule="auto"/>
-        <w:ind w:left="360"/>
-        <w:jc w:val="both"/>
-        <w:rPr>
-          <w:rFonts w:ascii="Times New Roman" w:hAnsi="Times New Roman"/>
-          <w:color w:val="000000" w:themeColor="text1"/>
-          <w:sz w:val="28"/>
-          <w:szCs w:val="28"/>
-        </w:rPr>
-      </w:pPr>
-      <w:r>
-        <w:rPr>
-          <w:rFonts w:ascii="Times New Roman" w:hAnsi="Times New Roman"/>
-          <w:color w:val="000000" w:themeColor="text1"/>
-          <w:sz w:val="28"/>
-          <w:szCs w:val="28"/>
-        </w:rPr>
-        <w:t>MD5 и SHA-1: Устаревшие функции, не рекомендуемые из-за уязвимостей к коллизиям.</w:t>
-      </w:r>
-    </w:p>
-    <w:p>
-      <w:pPr>
-        <w:spacing w:before="100" w:beforeAutospacing="1" w:after="100" w:afterAutospacing="1" w:line="240" w:lineRule="auto"/>
-        <w:ind w:left="360"/>
-        <w:jc w:val="both"/>
-        <w:rPr>
-          <w:rFonts w:ascii="Times New Roman" w:hAnsi="Times New Roman"/>
-          <w:color w:val="000000" w:themeColor="text1"/>
-          <w:sz w:val="28"/>
-          <w:szCs w:val="28"/>
-        </w:rPr>
-      </w:pPr>
-      <w:r>
-        <w:rPr>
-          <w:rFonts w:ascii="Times New Roman" w:hAnsi="Times New Roman"/>
-          <w:color w:val="000000" w:themeColor="text1"/>
-          <w:sz w:val="28"/>
-          <w:szCs w:val="28"/>
-        </w:rPr>
-        <w:t>SHA-256 и SHA-3: Современные криптографические хеш-функции, обеспечивающие высокую степень безопасности.</w:t>
-      </w:r>
-    </w:p>
-    <w:p>
-      <w:pPr>
-        <w:spacing w:before="100" w:beforeAutospacing="1" w:after="100" w:afterAutospacing="1" w:line="240" w:lineRule="auto"/>
-        <w:ind w:left="360"/>
-        <w:jc w:val="both"/>
-        <w:rPr>
-          <w:rFonts w:ascii="Times New Roman" w:hAnsi="Times New Roman"/>
-          <w:color w:val="000000" w:themeColor="text1"/>
-          <w:sz w:val="28"/>
-          <w:szCs w:val="28"/>
-        </w:rPr>
-      </w:pPr>
-      <w:r>
-        <w:rPr>
-          <w:rFonts w:ascii="Times New Roman" w:hAnsi="Times New Roman"/>
-          <w:color w:val="000000" w:themeColor="text1"/>
-          <w:sz w:val="28"/>
-          <w:szCs w:val="28"/>
-        </w:rPr>
-        <w:t>bcrypt, scrypt, Argon2: Хеш-функции, специально разработанные для хеширования паролей, учитывающие фактор времени и памяти для усложнения атак.</w:t>
-      </w:r>
-      <w:bookmarkStart w:id="13" w:name="_Toc180729100"/>
-    </w:p>
-    <w:p>
-      <w:pPr>
-        <w:spacing w:before="100" w:beforeAutospacing="1" w:after="100" w:afterAutospacing="1" w:line="240" w:lineRule="auto"/>
-        <w:jc w:val="both"/>
-        <w:rPr>
-          <w:rFonts w:ascii="Times New Roman" w:hAnsi="Times New Roman"/>
-          <w:color w:val="000000" w:themeColor="text1"/>
-          <w:sz w:val="28"/>
-          <w:szCs w:val="28"/>
-        </w:rPr>
-      </w:pPr>
-      <w:r>
-        <w:rPr>
-          <w:rFonts w:ascii="Times New Roman" w:hAnsi="Times New Roman"/>
-          <w:color w:val="000000" w:themeColor="text1"/>
-          <w:sz w:val="28"/>
-          <w:szCs w:val="28"/>
-        </w:rPr>
-        <w:t>Техника взлома Brute Force</w:t>
-      </w:r>
-      <w:r>
-        <w:rPr>
-          <w:rFonts w:ascii="Times New Roman" w:hAnsi="Times New Roman"/>
-          <w:color w:val="000000" w:themeColor="text1"/>
-          <w:sz w:val="28"/>
-          <w:szCs w:val="28"/>
-        </w:rPr>
-        <w:t>:</w:t>
-      </w:r>
-      <w:bookmarkEnd w:id="13"/>
-    </w:p>
-    <w:p>
-      <w:pPr>
-        <w:spacing w:before="100" w:beforeAutospacing="1" w:after="100" w:afterAutospacing="1" w:line="240" w:lineRule="auto"/>
-        <w:ind w:left="360"/>
-        <w:jc w:val="both"/>
-        <w:rPr>
-          <w:rFonts w:ascii="Times New Roman" w:hAnsi="Times New Roman"/>
-          <w:color w:val="000000" w:themeColor="text1"/>
-          <w:sz w:val="28"/>
-          <w:szCs w:val="28"/>
-        </w:rPr>
-      </w:pPr>
-      <w:r>
-        <w:rPr>
-          <w:rFonts w:ascii="Times New Roman" w:hAnsi="Times New Roman"/>
-          <w:color w:val="000000" w:themeColor="text1"/>
-          <w:sz w:val="28"/>
-          <w:szCs w:val="28"/>
-        </w:rPr>
-        <w:t>Brute Force (грубый перебор) — метод взлома, при котором злоумышленник систематически перебирает все возможные комбинации входных данных до тех пор, пока не найдет совпадение с целевым хешем. Этот метод гарантирует нахождение исходных данных при достаточном времени и ресурсах, но его эффективность снижается с увеличением сложности и длины входных данных.</w:t>
-      </w:r>
-    </w:p>
-    <w:p>
-      <w:pPr>
-        <w:spacing w:before="100" w:beforeAutospacing="1" w:after="100" w:afterAutospacing="1" w:line="240" w:lineRule="auto"/>
-        <w:ind w:left="360"/>
-        <w:jc w:val="both"/>
-        <w:rPr>
-          <w:rFonts w:ascii="Times New Roman" w:hAnsi="Times New Roman"/>
-          <w:color w:val="000000" w:themeColor="text1"/>
-          <w:sz w:val="28"/>
-          <w:szCs w:val="28"/>
-        </w:rPr>
-      </w:pPr>
-      <w:r>
-        <w:rPr>
-          <w:rFonts w:ascii="Times New Roman" w:hAnsi="Times New Roman"/>
-          <w:color w:val="000000" w:themeColor="text1"/>
-          <w:sz w:val="28"/>
-          <w:szCs w:val="28"/>
-        </w:rPr>
-        <w:t>Особенности:</w:t>
-      </w:r>
-    </w:p>
-    <w:p>
-      <w:pPr>
-        <w:spacing w:before="100" w:beforeAutospacing="1" w:after="100" w:afterAutospacing="1" w:line="240" w:lineRule="auto"/>
-        <w:ind w:left="360"/>
-        <w:jc w:val="both"/>
-        <w:rPr>
-          <w:rFonts w:ascii="Times New Roman" w:hAnsi="Times New Roman"/>
-          <w:color w:val="000000" w:themeColor="text1"/>
-          <w:sz w:val="28"/>
-          <w:szCs w:val="28"/>
-        </w:rPr>
-      </w:pPr>
-      <w:r>
-        <w:rPr>
-          <w:rFonts w:ascii="Times New Roman" w:hAnsi="Times New Roman"/>
-          <w:color w:val="000000" w:themeColor="text1"/>
-          <w:sz w:val="28"/>
-          <w:szCs w:val="28"/>
-        </w:rPr>
-        <w:t>Вычислительная затратность</w:t>
-      </w:r>
-      <w:r>
-        <w:rPr>
-          <w:rFonts w:ascii="Times New Roman" w:hAnsi="Times New Roman"/>
-          <w:color w:val="000000" w:themeColor="text1"/>
-          <w:sz w:val="28"/>
-          <w:szCs w:val="28"/>
-        </w:rPr>
-        <w:t>: требует</w:t>
-      </w:r>
-      <w:r>
-        <w:rPr>
-          <w:rFonts w:ascii="Times New Roman" w:hAnsi="Times New Roman"/>
-          <w:color w:val="000000" w:themeColor="text1"/>
-          <w:sz w:val="28"/>
-          <w:szCs w:val="28"/>
-        </w:rPr>
-        <w:t xml:space="preserve"> значительных ресурсов и времени, особенно для длинных и сложных паролей.</w:t>
-      </w:r>
-    </w:p>
-    <w:p>
-      <w:pPr>
-        <w:spacing w:before="100" w:beforeAutospacing="1" w:after="100" w:afterAutospacing="1" w:line="240" w:lineRule="auto"/>
-        <w:ind w:left="360"/>
-        <w:jc w:val="both"/>
-        <w:rPr>
-          <w:rFonts w:ascii="Times New Roman" w:hAnsi="Times New Roman"/>
-          <w:color w:val="000000" w:themeColor="text1"/>
-          <w:sz w:val="28"/>
-          <w:szCs w:val="28"/>
-        </w:rPr>
-      </w:pPr>
-      <w:r>
-        <w:rPr>
-          <w:rFonts w:ascii="Times New Roman" w:hAnsi="Times New Roman"/>
-          <w:color w:val="000000" w:themeColor="text1"/>
-          <w:sz w:val="28"/>
-          <w:szCs w:val="28"/>
-        </w:rPr>
-        <w:t>Полная переборка</w:t>
-      </w:r>
-      <w:r>
-        <w:rPr>
-          <w:rFonts w:ascii="Times New Roman" w:hAnsi="Times New Roman"/>
-          <w:color w:val="000000" w:themeColor="text1"/>
-          <w:sz w:val="28"/>
-          <w:szCs w:val="28"/>
-        </w:rPr>
-        <w:t>: проверяются</w:t>
-      </w:r>
-      <w:r>
-        <w:rPr>
-          <w:rFonts w:ascii="Times New Roman" w:hAnsi="Times New Roman"/>
-          <w:color w:val="000000" w:themeColor="text1"/>
-          <w:sz w:val="28"/>
-          <w:szCs w:val="28"/>
-        </w:rPr>
-        <w:t xml:space="preserve"> все возможные комбинации символов в заданном диапазоне (буквы, цифры, спецсимволы).</w:t>
-      </w:r>
-    </w:p>
-    <w:p>
-      <w:pPr>
-        <w:spacing w:before="100" w:beforeAutospacing="1" w:after="100" w:afterAutospacing="1" w:line="240" w:lineRule="auto"/>
-        <w:ind w:left="360"/>
-        <w:jc w:val="both"/>
-        <w:rPr>
-          <w:rFonts w:ascii="Times New Roman" w:hAnsi="Times New Roman"/>
-          <w:color w:val="000000" w:themeColor="text1"/>
-          <w:sz w:val="28"/>
-          <w:szCs w:val="28"/>
-        </w:rPr>
-      </w:pPr>
-      <w:r>
-        <w:rPr>
-          <w:rFonts w:ascii="Times New Roman" w:hAnsi="Times New Roman"/>
-          <w:color w:val="000000" w:themeColor="text1"/>
-          <w:sz w:val="28"/>
-          <w:szCs w:val="28"/>
-        </w:rPr>
-        <w:t>Применение автоматизации</w:t>
-      </w:r>
-      <w:r>
-        <w:rPr>
-          <w:rFonts w:ascii="Times New Roman" w:hAnsi="Times New Roman"/>
-          <w:color w:val="000000" w:themeColor="text1"/>
-          <w:sz w:val="28"/>
-          <w:szCs w:val="28"/>
-        </w:rPr>
-        <w:t>: используются</w:t>
-      </w:r>
-      <w:r>
-        <w:rPr>
-          <w:rFonts w:ascii="Times New Roman" w:hAnsi="Times New Roman"/>
-          <w:color w:val="000000" w:themeColor="text1"/>
-          <w:sz w:val="28"/>
-          <w:szCs w:val="28"/>
-        </w:rPr>
-        <w:t xml:space="preserve"> специализированные программы и скрипты для автоматизации процесса перебора.</w:t>
-      </w:r>
-    </w:p>
-    <w:p>
-      <w:pPr>
-        <w:spacing w:before="100" w:beforeAutospacing="1" w:after="100" w:afterAutospacing="1" w:line="240" w:lineRule="auto"/>
-        <w:ind w:left="360"/>
-        <w:jc w:val="both"/>
-        <w:rPr>
-          <w:rFonts w:ascii="Times New Roman" w:hAnsi="Times New Roman"/>
-          <w:color w:val="000000" w:themeColor="text1"/>
-          <w:sz w:val="28"/>
-          <w:szCs w:val="28"/>
-        </w:rPr>
-      </w:pPr>
-      <w:r>
-        <w:rPr>
-          <w:rFonts w:ascii="Times New Roman" w:hAnsi="Times New Roman"/>
-          <w:color w:val="000000" w:themeColor="text1"/>
-          <w:sz w:val="28"/>
-          <w:szCs w:val="28"/>
-        </w:rPr>
-        <w:t>Способы ускорения Brute Force:</w:t>
-      </w:r>
-    </w:p>
-    <w:p>
-      <w:pPr>
-        <w:spacing w:before="100" w:beforeAutospacing="1" w:after="100" w:afterAutospacing="1" w:line="240" w:lineRule="auto"/>
-        <w:ind w:left="360"/>
-        <w:jc w:val="both"/>
-        <w:rPr>
-          <w:rFonts w:ascii="Times New Roman" w:hAnsi="Times New Roman"/>
-          <w:color w:val="000000" w:themeColor="text1"/>
-          <w:sz w:val="28"/>
-          <w:szCs w:val="28"/>
-        </w:rPr>
-      </w:pPr>
-      <w:r>
-        <w:rPr>
-          <w:rFonts w:ascii="Times New Roman" w:hAnsi="Times New Roman"/>
-          <w:color w:val="000000" w:themeColor="text1"/>
-          <w:sz w:val="28"/>
-          <w:szCs w:val="28"/>
-        </w:rPr>
-        <w:t>Словарные атаки: Использование списков распространенных паролей или слов для сокращения количества перебираемых комбинаций.</w:t>
-      </w:r>
-    </w:p>
-    <w:p>
-      <w:pPr>
-        <w:spacing w:before="100" w:beforeAutospacing="1" w:after="100" w:afterAutospacing="1" w:line="240" w:lineRule="auto"/>
-        <w:ind w:left="360"/>
-        <w:jc w:val="both"/>
-        <w:rPr>
-          <w:rFonts w:ascii="Times New Roman" w:hAnsi="Times New Roman"/>
-          <w:color w:val="000000" w:themeColor="text1"/>
-          <w:sz w:val="28"/>
-          <w:szCs w:val="28"/>
-        </w:rPr>
-      </w:pPr>
-      <w:r>
-        <w:rPr>
-          <w:rFonts w:ascii="Times New Roman" w:hAnsi="Times New Roman"/>
-          <w:color w:val="000000" w:themeColor="text1"/>
-          <w:sz w:val="28"/>
-          <w:szCs w:val="28"/>
-        </w:rPr>
-        <w:lastRenderedPageBreak/>
-        <w:t>Распределенные вычисления: Распределение задачи между несколькими компьютерами или использование облачных сервисов.</w:t>
-      </w:r>
-    </w:p>
-    <w:p>
-      <w:pPr>
-        <w:spacing w:before="100" w:beforeAutospacing="1" w:after="100" w:afterAutospacing="1" w:line="240" w:lineRule="auto"/>
-        <w:ind w:left="360"/>
-        <w:jc w:val="both"/>
-        <w:rPr>
-          <w:rFonts w:ascii="Times New Roman" w:hAnsi="Times New Roman"/>
-          <w:color w:val="000000" w:themeColor="text1"/>
-          <w:sz w:val="28"/>
-          <w:szCs w:val="28"/>
-        </w:rPr>
-      </w:pPr>
-      <w:r>
-        <w:rPr>
-          <w:rFonts w:ascii="Times New Roman" w:hAnsi="Times New Roman"/>
-          <w:color w:val="000000" w:themeColor="text1"/>
-          <w:sz w:val="28"/>
-          <w:szCs w:val="28"/>
-        </w:rPr>
-        <w:t>Аппаратное ускорение: Применение графических процессоров (GPU) или специализированного оборудования (ASIC) для ускорения вычислений.</w:t>
-      </w:r>
-    </w:p>
-    <w:p>
-      <w:pPr>
-        <w:pStyle w:val="2"/>
-        <w:jc w:val="both"/>
-        <w:rPr>
-          <w:rFonts w:ascii="Times New Roman" w:hAnsi="Times New Roman" w:cs="Times New Roman"/>
-          <w:b w:val="0"/>
-          <w:bCs w:val="0"/>
-          <w:color w:val="000000" w:themeColor="text1"/>
-          <w:sz w:val="28"/>
-          <w:szCs w:val="28"/>
-          <w:lang w:val="ru-RU"/>
-        </w:rPr>
-      </w:pPr>
-      <w:bookmarkStart w:id="14" w:name="_Toc180729101"/>
-    </w:p>
-    <w:p>
-      <w:pPr>
-        <w:pStyle w:val="2"/>
-        <w:jc w:val="both"/>
-        <w:rPr>
-          <w:rFonts w:ascii="Times New Roman" w:hAnsi="Times New Roman" w:cs="Times New Roman"/>
-          <w:b w:val="0"/>
-          <w:bCs w:val="0"/>
-          <w:color w:val="000000" w:themeColor="text1"/>
-          <w:sz w:val="28"/>
-          <w:szCs w:val="28"/>
-          <w:lang w:val="ru-RU"/>
-        </w:rPr>
-      </w:pPr>
-      <w:r>
-        <w:rPr>
-          <w:rFonts w:ascii="Times New Roman" w:hAnsi="Times New Roman" w:cs="Times New Roman"/>
-          <w:b w:val="0"/>
-          <w:bCs w:val="0"/>
-          <w:color w:val="000000" w:themeColor="text1"/>
-          <w:sz w:val="28"/>
-          <w:szCs w:val="28"/>
-          <w:lang w:val="ru-RU"/>
-        </w:rPr>
-        <w:t>Понятие "Соли"</w:t>
-      </w:r>
-      <w:bookmarkEnd w:id="14"/>
-      <w:r>
-        <w:rPr>
-          <w:rFonts w:ascii="Times New Roman" w:hAnsi="Times New Roman" w:cs="Times New Roman"/>
-          <w:b w:val="0"/>
-          <w:bCs w:val="0"/>
-          <w:color w:val="000000" w:themeColor="text1"/>
-          <w:sz w:val="28"/>
-          <w:szCs w:val="28"/>
-          <w:lang w:val="ru-RU"/>
-        </w:rPr>
-        <w:t>:</w:t>
-      </w:r>
-    </w:p>
-    <w:p>
-      <w:pPr>
-        <w:spacing w:before="100" w:beforeAutospacing="1" w:after="100" w:afterAutospacing="1" w:line="240" w:lineRule="auto"/>
-        <w:ind w:left="360"/>
-        <w:jc w:val="both"/>
-        <w:rPr>
-          <w:rFonts w:ascii="Times New Roman" w:hAnsi="Times New Roman"/>
-          <w:color w:val="000000" w:themeColor="text1"/>
-          <w:sz w:val="28"/>
-          <w:szCs w:val="28"/>
-        </w:rPr>
-      </w:pPr>
-      <w:r>
-        <w:rPr>
-          <w:rFonts w:ascii="Times New Roman" w:hAnsi="Times New Roman"/>
-          <w:color w:val="000000" w:themeColor="text1"/>
-          <w:sz w:val="28"/>
-          <w:szCs w:val="28"/>
-        </w:rPr>
-        <w:t>Соль — это случайная или псевдослучайная строка данных, которая добавляется к паролю или другим входным данным перед их хешированием. Основная цель использования соли — усложнить задачу злоумышленнику при попытке восстановить исходные данные из хеша.</w:t>
-      </w:r>
-    </w:p>
-    <w:p>
-      <w:pPr>
-        <w:spacing w:before="100" w:beforeAutospacing="1" w:after="100" w:afterAutospacing="1" w:line="240" w:lineRule="auto"/>
-        <w:ind w:left="360"/>
-        <w:jc w:val="both"/>
-        <w:rPr>
-          <w:rFonts w:ascii="Times New Roman" w:hAnsi="Times New Roman"/>
-          <w:color w:val="000000" w:themeColor="text1"/>
-          <w:sz w:val="28"/>
-          <w:szCs w:val="28"/>
-        </w:rPr>
-      </w:pPr>
-      <w:r>
-        <w:rPr>
-          <w:rFonts w:ascii="Times New Roman" w:hAnsi="Times New Roman"/>
-          <w:color w:val="000000" w:themeColor="text1"/>
-          <w:sz w:val="28"/>
-          <w:szCs w:val="28"/>
-        </w:rPr>
-        <w:t>Преимущества использования соли:</w:t>
-      </w:r>
-    </w:p>
-    <w:p>
-      <w:pPr>
-        <w:spacing w:before="100" w:beforeAutospacing="1" w:after="100" w:afterAutospacing="1" w:line="240" w:lineRule="auto"/>
-        <w:ind w:left="360"/>
-        <w:jc w:val="both"/>
-        <w:rPr>
-          <w:rFonts w:ascii="Times New Roman" w:hAnsi="Times New Roman"/>
-          <w:color w:val="000000" w:themeColor="text1"/>
-          <w:sz w:val="28"/>
-          <w:szCs w:val="28"/>
-        </w:rPr>
-      </w:pPr>
-      <w:r>
-        <w:rPr>
-          <w:rFonts w:ascii="Times New Roman" w:hAnsi="Times New Roman"/>
-          <w:color w:val="000000" w:themeColor="text1"/>
-          <w:sz w:val="28"/>
-          <w:szCs w:val="28"/>
-        </w:rPr>
-        <w:t xml:space="preserve">Защита от предварительно вычисленных атак: Соль делает </w:t>
-      </w:r>
-      <w:r>
-        <w:rPr>
-          <w:rFonts w:ascii="Times New Roman" w:hAnsi="Times New Roman"/>
-          <w:color w:val="000000" w:themeColor="text1"/>
-          <w:sz w:val="28"/>
-          <w:szCs w:val="28"/>
-        </w:rPr>
-        <w:t>менее эффективными</w:t>
-      </w:r>
-      <w:r>
-        <w:rPr>
-          <w:rFonts w:ascii="Times New Roman" w:hAnsi="Times New Roman"/>
-          <w:color w:val="000000" w:themeColor="text1"/>
-          <w:sz w:val="28"/>
-          <w:szCs w:val="28"/>
-        </w:rPr>
-        <w:t xml:space="preserve"> атаки с использованием заранее подготовленных таблиц хешей (rainbow tables), так как для каждой соли требуется отдельная таблица.</w:t>
-      </w:r>
-    </w:p>
-    <w:p>
-      <w:pPr>
-        <w:spacing w:before="100" w:beforeAutospacing="1" w:after="100" w:afterAutospacing="1" w:line="240" w:lineRule="auto"/>
-        <w:ind w:left="360"/>
-        <w:jc w:val="both"/>
-        <w:rPr>
-          <w:rFonts w:ascii="Times New Roman" w:hAnsi="Times New Roman"/>
-          <w:color w:val="000000" w:themeColor="text1"/>
-          <w:sz w:val="28"/>
-          <w:szCs w:val="28"/>
-        </w:rPr>
-      </w:pPr>
-      <w:r>
-        <w:rPr>
-          <w:rFonts w:ascii="Times New Roman" w:hAnsi="Times New Roman"/>
-          <w:color w:val="000000" w:themeColor="text1"/>
-          <w:sz w:val="28"/>
-          <w:szCs w:val="28"/>
-        </w:rPr>
-        <w:t>Уникальность хешей</w:t>
-      </w:r>
-      <w:proofErr w:type="gramStart"/>
-      <w:r>
-        <w:rPr>
-          <w:rFonts w:ascii="Times New Roman" w:hAnsi="Times New Roman"/>
-          <w:color w:val="000000" w:themeColor="text1"/>
-          <w:sz w:val="28"/>
-          <w:szCs w:val="28"/>
-        </w:rPr>
-        <w:t>: Даже</w:t>
-      </w:r>
-      <w:proofErr w:type="gramEnd"/>
-      <w:r>
-        <w:rPr>
-          <w:rFonts w:ascii="Times New Roman" w:hAnsi="Times New Roman"/>
-          <w:color w:val="000000" w:themeColor="text1"/>
-          <w:sz w:val="28"/>
-          <w:szCs w:val="28"/>
-        </w:rPr>
-        <w:t xml:space="preserve"> при использовании одинаковых паролей у разных пользователей их хеши будут различаться благодаря разным солям.</w:t>
-      </w:r>
-    </w:p>
-    <w:p>
-      <w:pPr>
-        <w:spacing w:before="100" w:beforeAutospacing="1" w:after="100" w:afterAutospacing="1" w:line="240" w:lineRule="auto"/>
-        <w:ind w:left="360"/>
-        <w:jc w:val="both"/>
-        <w:rPr>
-          <w:rFonts w:ascii="Times New Roman" w:hAnsi="Times New Roman"/>
-          <w:color w:val="000000" w:themeColor="text1"/>
-          <w:sz w:val="28"/>
-          <w:szCs w:val="28"/>
-        </w:rPr>
-      </w:pPr>
-      <w:r>
-        <w:rPr>
-          <w:rFonts w:ascii="Times New Roman" w:hAnsi="Times New Roman"/>
-          <w:color w:val="000000" w:themeColor="text1"/>
-          <w:sz w:val="28"/>
-          <w:szCs w:val="28"/>
-        </w:rPr>
-        <w:t>Усложнение Brute Force атак</w:t>
-      </w:r>
-      <w:proofErr w:type="gramStart"/>
-      <w:r>
-        <w:rPr>
-          <w:rFonts w:ascii="Times New Roman" w:hAnsi="Times New Roman"/>
-          <w:color w:val="000000" w:themeColor="text1"/>
-          <w:sz w:val="28"/>
-          <w:szCs w:val="28"/>
-        </w:rPr>
-        <w:t>: Увеличивает</w:t>
-      </w:r>
-      <w:proofErr w:type="gramEnd"/>
-      <w:r>
-        <w:rPr>
-          <w:rFonts w:ascii="Times New Roman" w:hAnsi="Times New Roman"/>
-          <w:color w:val="000000" w:themeColor="text1"/>
-          <w:sz w:val="28"/>
-          <w:szCs w:val="28"/>
-        </w:rPr>
-        <w:t xml:space="preserve"> количество комбинаций, которые необходимо перебрать злоумышленнику.</w:t>
-      </w:r>
-    </w:p>
-    <w:p>
-      <w:pPr>
-        <w:spacing w:before="100" w:beforeAutospacing="1" w:after="100" w:afterAutospacing="1" w:line="240" w:lineRule="auto"/>
-        <w:ind w:left="360"/>
-        <w:jc w:val="both"/>
-        <w:rPr>
-          <w:rFonts w:ascii="Times New Roman" w:hAnsi="Times New Roman"/>
-          <w:color w:val="000000" w:themeColor="text1"/>
-          <w:sz w:val="28"/>
-          <w:szCs w:val="28"/>
-        </w:rPr>
-      </w:pPr>
-      <w:r>
-        <w:rPr>
-          <w:rFonts w:ascii="Times New Roman" w:hAnsi="Times New Roman"/>
-          <w:color w:val="000000" w:themeColor="text1"/>
-          <w:sz w:val="28"/>
-          <w:szCs w:val="28"/>
-        </w:rPr>
-        <w:t>Оптимальное использование соли</w:t>
-      </w:r>
-      <w:r>
-        <w:rPr>
-          <w:rFonts w:ascii="Times New Roman" w:hAnsi="Times New Roman"/>
-          <w:color w:val="000000" w:themeColor="text1"/>
-          <w:sz w:val="28"/>
-          <w:szCs w:val="28"/>
-        </w:rPr>
-        <w:t>:</w:t>
-      </w:r>
-    </w:p>
-    <w:p>
-      <w:pPr>
-        <w:spacing w:before="100" w:beforeAutospacing="1" w:after="100" w:afterAutospacing="1" w:line="240" w:lineRule="auto"/>
-        <w:ind w:left="360"/>
-        <w:jc w:val="both"/>
-        <w:rPr>
-          <w:rFonts w:ascii="Times New Roman" w:hAnsi="Times New Roman"/>
-          <w:color w:val="000000" w:themeColor="text1"/>
-          <w:sz w:val="28"/>
-          <w:szCs w:val="28"/>
-        </w:rPr>
-      </w:pPr>
-      <w:r>
-        <w:rPr>
-          <w:rFonts w:ascii="Times New Roman" w:hAnsi="Times New Roman"/>
-          <w:color w:val="000000" w:themeColor="text1"/>
-          <w:sz w:val="28"/>
-          <w:szCs w:val="28"/>
-        </w:rPr>
-        <w:t>Уникальная соль для каждой записи: Каждому паролю должна соответствовать своя уникальная соль.</w:t>
-      </w:r>
-    </w:p>
-    <w:p>
-      <w:pPr>
-        <w:spacing w:before="100" w:beforeAutospacing="1" w:after="100" w:afterAutospacing="1" w:line="240" w:lineRule="auto"/>
-        <w:ind w:left="360"/>
-        <w:jc w:val="both"/>
-        <w:rPr>
-          <w:rFonts w:ascii="Times New Roman" w:hAnsi="Times New Roman"/>
-          <w:color w:val="000000" w:themeColor="text1"/>
-          <w:sz w:val="28"/>
-          <w:szCs w:val="28"/>
-        </w:rPr>
-      </w:pPr>
-      <w:r>
-        <w:rPr>
-          <w:rFonts w:ascii="Times New Roman" w:hAnsi="Times New Roman"/>
-          <w:color w:val="000000" w:themeColor="text1"/>
-          <w:sz w:val="28"/>
-          <w:szCs w:val="28"/>
-        </w:rPr>
-        <w:t>Достаточная длина соли</w:t>
-      </w:r>
-      <w:proofErr w:type="gramStart"/>
-      <w:r>
-        <w:rPr>
-          <w:rFonts w:ascii="Times New Roman" w:hAnsi="Times New Roman"/>
-          <w:color w:val="000000" w:themeColor="text1"/>
-          <w:sz w:val="28"/>
-          <w:szCs w:val="28"/>
-        </w:rPr>
-        <w:t>: Рекомендуется</w:t>
-      </w:r>
-      <w:proofErr w:type="gramEnd"/>
-      <w:r>
-        <w:rPr>
-          <w:rFonts w:ascii="Times New Roman" w:hAnsi="Times New Roman"/>
-          <w:color w:val="000000" w:themeColor="text1"/>
-          <w:sz w:val="28"/>
-          <w:szCs w:val="28"/>
-        </w:rPr>
-        <w:t xml:space="preserve"> использовать соли длиной не менее 16 байт для повышения безопасности.</w:t>
-      </w:r>
-    </w:p>
-    <w:p>
-      <w:pPr>
-        <w:spacing w:before="100" w:beforeAutospacing="1" w:after="100" w:afterAutospacing="1" w:line="240" w:lineRule="auto"/>
-        <w:ind w:left="360"/>
-        <w:jc w:val="both"/>
-        <w:rPr>
-          <w:rFonts w:ascii="Times New Roman" w:hAnsi="Times New Roman"/>
-          <w:color w:val="000000" w:themeColor="text1"/>
-          <w:sz w:val="28"/>
-          <w:szCs w:val="28"/>
-        </w:rPr>
-      </w:pPr>
-      <w:r>
-        <w:rPr>
-          <w:rFonts w:ascii="Times New Roman" w:hAnsi="Times New Roman"/>
-          <w:color w:val="000000" w:themeColor="text1"/>
-          <w:sz w:val="28"/>
-          <w:szCs w:val="28"/>
-        </w:rPr>
-        <w:t>Хранение соли: Соль обычно хранится вместе с хешем в базе данных, но это не снижает ее эффективности.</w:t>
-      </w:r>
-    </w:p>
-    <w:p>
-      <w:pPr>
-        <w:spacing w:before="100" w:beforeAutospacing="1" w:after="100" w:afterAutospacing="1" w:line="240" w:lineRule="auto"/>
-        <w:ind w:left="360"/>
-        <w:jc w:val="both"/>
-        <w:rPr>
-          <w:rFonts w:ascii="Times New Roman" w:hAnsi="Times New Roman"/>
-          <w:color w:val="000000" w:themeColor="text1"/>
-          <w:sz w:val="28"/>
-          <w:szCs w:val="28"/>
-        </w:rPr>
-      </w:pPr>
-      <w:r>
-        <w:rPr>
-          <w:rFonts w:ascii="Times New Roman" w:hAnsi="Times New Roman"/>
-          <w:color w:val="000000" w:themeColor="text1"/>
-          <w:sz w:val="28"/>
-          <w:szCs w:val="28"/>
-        </w:rPr>
-        <w:t>Использование вместе с замедленными хеш-функциями: Такие функции, как bcrypt или Argon2, дополнительно усложняют задачи взлома.</w:t>
-      </w:r>
-    </w:p>
-    <w:p>
-      <w:pPr>
-        <w:spacing w:before="100" w:beforeAutospacing="1" w:after="100" w:afterAutospacing="1" w:line="240" w:lineRule="auto"/>
-        <w:ind w:left="360"/>
-        <w:jc w:val="both"/>
-        <w:rPr>
-          <w:rFonts w:ascii="Times New Roman" w:hAnsi="Times New Roman"/>
-          <w:color w:val="000000" w:themeColor="text1"/>
-          <w:sz w:val="28"/>
-          <w:szCs w:val="28"/>
-        </w:rPr>
-      </w:pPr>
-      <w:r>
-        <w:rPr>
-          <w:rFonts w:ascii="Times New Roman" w:hAnsi="Times New Roman"/>
-          <w:color w:val="000000" w:themeColor="text1"/>
-          <w:sz w:val="28"/>
-          <w:szCs w:val="28"/>
-        </w:rPr>
-        <w:t>Вид соли:</w:t>
-      </w:r>
-    </w:p>
-    <w:p>
-      <w:pPr>
-        <w:spacing w:before="100" w:beforeAutospacing="1" w:after="100" w:afterAutospacing="1" w:line="240" w:lineRule="auto"/>
-        <w:ind w:left="360"/>
-        <w:jc w:val="both"/>
-        <w:rPr>
-          <w:rFonts w:ascii="Times New Roman" w:hAnsi="Times New Roman"/>
-          <w:color w:val="000000" w:themeColor="text1"/>
-          <w:sz w:val="28"/>
-          <w:szCs w:val="28"/>
-        </w:rPr>
-      </w:pPr>
-      <w:r>
-        <w:rPr>
-          <w:rFonts w:ascii="Times New Roman" w:hAnsi="Times New Roman"/>
-          <w:color w:val="000000" w:themeColor="text1"/>
-          <w:sz w:val="28"/>
-          <w:szCs w:val="28"/>
-        </w:rPr>
-        <w:t>Отсутствие соли</w:t>
-      </w:r>
-      <w:proofErr w:type="gramStart"/>
-      <w:r>
-        <w:rPr>
-          <w:rFonts w:ascii="Times New Roman" w:hAnsi="Times New Roman"/>
-          <w:color w:val="000000" w:themeColor="text1"/>
-          <w:sz w:val="28"/>
-          <w:szCs w:val="28"/>
-        </w:rPr>
-        <w:t>: Если</w:t>
-      </w:r>
-      <w:proofErr w:type="gramEnd"/>
-      <w:r>
-        <w:rPr>
-          <w:rFonts w:ascii="Times New Roman" w:hAnsi="Times New Roman"/>
-          <w:color w:val="000000" w:themeColor="text1"/>
-          <w:sz w:val="28"/>
-          <w:szCs w:val="28"/>
-        </w:rPr>
-        <w:t xml:space="preserve"> соль не используется, одинаковые входные данные будут приводить к одинаковым хешам. Это делает систему уязвимой для </w:t>
-      </w:r>
-      <w:r>
-        <w:rPr>
-          <w:rFonts w:ascii="Times New Roman" w:hAnsi="Times New Roman"/>
-          <w:color w:val="000000" w:themeColor="text1"/>
-          <w:sz w:val="28"/>
-          <w:szCs w:val="28"/>
-        </w:rPr>
-        <w:lastRenderedPageBreak/>
-        <w:t>атак с использованием предварительно вычисленных таблиц (например, rainbow tables), что значительно ускоряет расшифровку.</w:t>
-      </w:r>
-    </w:p>
-    <w:p>
-      <w:pPr>
-        <w:spacing w:before="100" w:beforeAutospacing="1" w:after="100" w:afterAutospacing="1" w:line="240" w:lineRule="auto"/>
-        <w:ind w:left="360"/>
-        <w:jc w:val="both"/>
-        <w:rPr>
-          <w:rFonts w:ascii="Times New Roman" w:hAnsi="Times New Roman"/>
-          <w:color w:val="000000" w:themeColor="text1"/>
-          <w:sz w:val="28"/>
-          <w:szCs w:val="28"/>
-        </w:rPr>
-      </w:pPr>
-      <w:r>
-        <w:rPr>
-          <w:rFonts w:ascii="Times New Roman" w:hAnsi="Times New Roman"/>
-          <w:color w:val="000000" w:themeColor="text1"/>
-          <w:sz w:val="28"/>
-          <w:szCs w:val="28"/>
-        </w:rPr>
-        <w:t>Статическая соль: Использование одной и той же соли для всех записей лучше, чем ее отсутствие, но все же представляет риск. Злоумышленник, узнав эту соль, сможет применить ее ко всем хешам одновременно, что ускорит атаку.</w:t>
-      </w:r>
-    </w:p>
-    <w:p>
-      <w:pPr>
-        <w:spacing w:before="100" w:beforeAutospacing="1" w:after="100" w:afterAutospacing="1" w:line="240" w:lineRule="auto"/>
-        <w:ind w:left="360"/>
-        <w:jc w:val="both"/>
-        <w:rPr>
-          <w:rFonts w:ascii="Times New Roman" w:hAnsi="Times New Roman"/>
-          <w:color w:val="000000" w:themeColor="text1"/>
-          <w:sz w:val="28"/>
-          <w:szCs w:val="28"/>
-        </w:rPr>
-      </w:pPr>
-      <w:r>
-        <w:rPr>
-          <w:rFonts w:ascii="Times New Roman" w:hAnsi="Times New Roman"/>
-          <w:color w:val="000000" w:themeColor="text1"/>
-          <w:sz w:val="28"/>
-          <w:szCs w:val="28"/>
-        </w:rPr>
-        <w:t>Уникальная соль на запись</w:t>
-      </w:r>
-      <w:r>
-        <w:rPr>
-          <w:rFonts w:ascii="Times New Roman" w:hAnsi="Times New Roman"/>
-          <w:color w:val="000000" w:themeColor="text1"/>
-          <w:sz w:val="28"/>
-          <w:szCs w:val="28"/>
-        </w:rPr>
-        <w:t>: наиболее</w:t>
-      </w:r>
-      <w:r>
-        <w:rPr>
-          <w:rFonts w:ascii="Times New Roman" w:hAnsi="Times New Roman"/>
-          <w:color w:val="000000" w:themeColor="text1"/>
-          <w:sz w:val="28"/>
-          <w:szCs w:val="28"/>
-        </w:rPr>
-        <w:t xml:space="preserve"> безопасный вариант. Каждая запись имеет свою собственную соль, что делает предварительные атаки практически невозможными, так как злоумышленнику придется обрабатывать каждую запись отдельно, существенно замедляя процесс.</w:t>
-      </w:r>
-    </w:p>
-    <w:p>
-      <w:pPr>
-        <w:spacing w:before="100" w:beforeAutospacing="1" w:after="100" w:afterAutospacing="1" w:line="240" w:lineRule="auto"/>
-        <w:ind w:left="360"/>
-        <w:jc w:val="both"/>
-        <w:rPr>
-          <w:rFonts w:ascii="Times New Roman" w:hAnsi="Times New Roman"/>
-          <w:color w:val="000000" w:themeColor="text1"/>
-          <w:sz w:val="28"/>
-          <w:szCs w:val="28"/>
-        </w:rPr>
-      </w:pPr>
-      <w:r>
-        <w:rPr>
-          <w:rFonts w:ascii="Times New Roman" w:hAnsi="Times New Roman"/>
-          <w:color w:val="000000" w:themeColor="text1"/>
-          <w:sz w:val="28"/>
-          <w:szCs w:val="28"/>
-        </w:rPr>
-        <w:t>Длина соли:</w:t>
-      </w:r>
-    </w:p>
-    <w:p>
-      <w:pPr>
-        <w:spacing w:before="100" w:beforeAutospacing="1" w:after="100" w:afterAutospacing="1" w:line="240" w:lineRule="auto"/>
-        <w:ind w:left="360"/>
-        <w:jc w:val="both"/>
-        <w:rPr>
-          <w:rFonts w:ascii="Times New Roman" w:hAnsi="Times New Roman"/>
-          <w:color w:val="000000" w:themeColor="text1"/>
-          <w:sz w:val="28"/>
-          <w:szCs w:val="28"/>
-        </w:rPr>
-      </w:pPr>
-      <w:r>
-        <w:rPr>
-          <w:rFonts w:ascii="Times New Roman" w:hAnsi="Times New Roman"/>
-          <w:color w:val="000000" w:themeColor="text1"/>
-          <w:sz w:val="28"/>
-          <w:szCs w:val="28"/>
-        </w:rPr>
-        <w:t>Короткая соль</w:t>
-      </w:r>
-      <w:r>
-        <w:rPr>
-          <w:rFonts w:ascii="Times New Roman" w:hAnsi="Times New Roman"/>
-          <w:color w:val="000000" w:themeColor="text1"/>
-          <w:sz w:val="28"/>
-          <w:szCs w:val="28"/>
-        </w:rPr>
-        <w:t>:</w:t>
-      </w:r>
-      <w:r>
-        <w:rPr>
-          <w:rFonts w:ascii="Times New Roman" w:hAnsi="Times New Roman"/>
-          <w:color w:val="000000" w:themeColor="text1"/>
-          <w:sz w:val="28"/>
-          <w:szCs w:val="28"/>
-        </w:rPr>
-        <w:t xml:space="preserve"> </w:t>
-      </w:r>
-      <w:r>
-        <w:rPr>
-          <w:rFonts w:ascii="Times New Roman" w:hAnsi="Times New Roman"/>
-          <w:color w:val="000000" w:themeColor="text1"/>
-          <w:sz w:val="28"/>
-          <w:szCs w:val="28"/>
-        </w:rPr>
-        <w:t>меньше</w:t>
-      </w:r>
-      <w:r>
-        <w:rPr>
-          <w:rFonts w:ascii="Times New Roman" w:hAnsi="Times New Roman"/>
-          <w:color w:val="000000" w:themeColor="text1"/>
-          <w:sz w:val="28"/>
-          <w:szCs w:val="28"/>
-        </w:rPr>
-        <w:t xml:space="preserve"> вариантов комбинаций, что упрощает перебор возможных значений.</w:t>
-      </w:r>
-    </w:p>
-    <w:p>
-      <w:pPr>
-        <w:spacing w:before="100" w:beforeAutospacing="1" w:after="100" w:afterAutospacing="1" w:line="240" w:lineRule="auto"/>
-        <w:ind w:left="360"/>
-        <w:jc w:val="both"/>
-        <w:rPr>
-          <w:rFonts w:ascii="Times New Roman" w:hAnsi="Times New Roman"/>
-          <w:color w:val="000000" w:themeColor="text1"/>
-          <w:sz w:val="28"/>
-          <w:szCs w:val="28"/>
-        </w:rPr>
-      </w:pPr>
-      <w:r>
-        <w:rPr>
-          <w:rFonts w:ascii="Times New Roman" w:hAnsi="Times New Roman"/>
-          <w:color w:val="000000" w:themeColor="text1"/>
-          <w:sz w:val="28"/>
-          <w:szCs w:val="28"/>
-        </w:rPr>
-        <w:t>Длинная соль</w:t>
-      </w:r>
-      <w:r>
-        <w:rPr>
-          <w:rFonts w:ascii="Times New Roman" w:hAnsi="Times New Roman"/>
-          <w:color w:val="000000" w:themeColor="text1"/>
-          <w:sz w:val="28"/>
-          <w:szCs w:val="28"/>
-        </w:rPr>
-        <w:t>:</w:t>
-      </w:r>
-      <w:r>
-        <w:rPr>
-          <w:rFonts w:ascii="Times New Roman" w:hAnsi="Times New Roman"/>
-          <w:color w:val="000000" w:themeColor="text1"/>
-          <w:sz w:val="28"/>
-          <w:szCs w:val="28"/>
-        </w:rPr>
-        <w:t xml:space="preserve"> </w:t>
-      </w:r>
-      <w:r>
-        <w:rPr>
-          <w:rFonts w:ascii="Times New Roman" w:hAnsi="Times New Roman"/>
-          <w:color w:val="000000" w:themeColor="text1"/>
-          <w:sz w:val="28"/>
-          <w:szCs w:val="28"/>
-        </w:rPr>
-        <w:t>увеличивает</w:t>
-      </w:r>
-      <w:r>
-        <w:rPr>
-          <w:rFonts w:ascii="Times New Roman" w:hAnsi="Times New Roman"/>
-          <w:color w:val="000000" w:themeColor="text1"/>
-          <w:sz w:val="28"/>
-          <w:szCs w:val="28"/>
-        </w:rPr>
-        <w:t xml:space="preserve"> энтропию и количество возможных комбинаций, что усложняет и замедляет атаки методом перебора.</w:t>
-      </w:r>
-    </w:p>
-    <w:p>
-      <w:pPr>
-        <w:spacing w:before="100" w:beforeAutospacing="1" w:after="100" w:afterAutospacing="1" w:line="240" w:lineRule="auto"/>
-        <w:ind w:left="360"/>
-        <w:jc w:val="both"/>
-        <w:rPr>
-          <w:rFonts w:ascii="Times New Roman" w:hAnsi="Times New Roman"/>
-          <w:color w:val="000000" w:themeColor="text1"/>
-          <w:sz w:val="28"/>
-          <w:szCs w:val="28"/>
-        </w:rPr>
-      </w:pPr>
-      <w:r>
-        <w:rPr>
-          <w:rFonts w:ascii="Times New Roman" w:hAnsi="Times New Roman"/>
-          <w:color w:val="000000" w:themeColor="text1"/>
-          <w:sz w:val="28"/>
-          <w:szCs w:val="28"/>
-        </w:rPr>
-        <w:t>Влияние на скорость: Увеличение длины соли может незначительно увеличить время вычисления хеша, но это пренебрежимо мало по сравнению с</w:t>
-      </w:r>
-      <w:r>
-        <w:rPr>
-          <w:rFonts w:ascii="Times New Roman" w:hAnsi="Times New Roman"/>
-          <w:color w:val="000000" w:themeColor="text1"/>
-          <w:sz w:val="28"/>
-          <w:szCs w:val="28"/>
-        </w:rPr>
-        <w:t xml:space="preserve"> существенным</w:t>
-      </w:r>
-      <w:r>
-        <w:rPr>
-          <w:rFonts w:ascii="Times New Roman" w:hAnsi="Times New Roman"/>
-          <w:color w:val="000000" w:themeColor="text1"/>
-          <w:sz w:val="28"/>
-          <w:szCs w:val="28"/>
-        </w:rPr>
-        <w:t xml:space="preserve"> выигрышем в безопасности.</w:t>
       </w:r>
     </w:p>
     <w:p>
@@ -4396,9 +2468,8 @@
           <w:szCs w:val="28"/>
         </w:rPr>
       </w:pPr>
-      <w:bookmarkStart w:id="15" w:name="_Toc179512763"/>
-      <w:bookmarkStart w:id="16" w:name="_Toc180728940"/>
-      <w:bookmarkStart w:id="17" w:name="_Toc180729102"/>
+      <w:bookmarkStart w:id="13" w:name="_Toc179512763"/>
+      <w:bookmarkStart w:id="14" w:name="_Toc180728940"/>
     </w:p>
     <w:p>
       <w:pPr>
@@ -4438,6 +2509,7 @@
           <w:szCs w:val="28"/>
         </w:rPr>
       </w:pPr>
+      <w:bookmarkStart w:id="15" w:name="_Toc183115435"/>
       <w:r>
         <w:rPr>
           <w:rFonts w:ascii="Times New Roman" w:hAnsi="Times New Roman" w:cs="Times New Roman"/>
@@ -4461,7 +2533,7 @@
         </w:rPr>
         <w:t xml:space="preserve">сновные шаги </w:t>
       </w:r>
-      <w:bookmarkEnd w:id="15"/>
+      <w:bookmarkEnd w:id="13"/>
       <w:r>
         <w:rPr>
           <w:rFonts w:ascii="Times New Roman" w:hAnsi="Times New Roman" w:cs="Times New Roman"/>
@@ -4473,88 +2545,86 @@
         </w:rPr>
         <w:t>работы</w:t>
       </w:r>
+      <w:bookmarkEnd w:id="14"/>
+      <w:bookmarkEnd w:id="15"/>
+    </w:p>
+    <w:p>
+      <w:pPr>
+        <w:rPr>
+          <w:rFonts w:ascii="Times New Roman" w:hAnsi="Times New Roman"/>
+          <w:b/>
+          <w:bCs/>
+          <w:sz w:val="28"/>
+          <w:szCs w:val="28"/>
+        </w:rPr>
+      </w:pPr>
+      <w:r>
+        <w:rPr>
+          <w:rFonts w:ascii="Times New Roman" w:hAnsi="Times New Roman"/>
+          <w:sz w:val="28"/>
+          <w:szCs w:val="28"/>
+        </w:rPr>
+        <w:t xml:space="preserve">Дешифровка номеров с примененной солью с помощью атаки по маске с помощью </w:t>
+      </w:r>
+      <w:r>
+        <w:rPr>
+          <w:rFonts w:ascii="Times New Roman" w:hAnsi="Times New Roman"/>
+          <w:sz w:val="28"/>
+          <w:szCs w:val="28"/>
+          <w:lang w:val="en-US"/>
+        </w:rPr>
+        <w:t>hashcat</w:t>
+      </w:r>
+      <w:r>
+        <w:rPr>
+          <w:rFonts w:ascii="Times New Roman" w:hAnsi="Times New Roman"/>
+          <w:sz w:val="28"/>
+          <w:szCs w:val="28"/>
+        </w:rPr>
+        <w:t xml:space="preserve">. Далее, так как известно </w:t>
+      </w:r>
+      <w:r>
+        <w:rPr>
+          <w:rFonts w:ascii="Times New Roman" w:hAnsi="Times New Roman"/>
+          <w:sz w:val="28"/>
+          <w:szCs w:val="28"/>
+        </w:rPr>
+        <w:t>несколько заведомо необезличенных номеров из списка, с их помощью вычисляем соль. Затем применяем обратный ход модификатора ко всем номерам, получая деобезличенный датасет.</w:t>
+      </w:r>
+      <w:r>
+        <w:rPr>
+          <w:rFonts w:ascii="Times New Roman" w:hAnsi="Times New Roman"/>
+          <w:sz w:val="28"/>
+          <w:szCs w:val="28"/>
+        </w:rPr>
+        <w:t xml:space="preserve"> Далее проверка 3-мя различными хеш-функциями, которыми зашифрован исходный деобезличенный набор.</w:t>
+      </w:r>
+    </w:p>
+    <w:p>
+      <w:pPr>
+        <w:jc w:val="both"/>
+        <w:rPr>
+          <w:rFonts w:ascii="Times New Roman" w:hAnsi="Times New Roman"/>
+          <w:color w:val="000000" w:themeColor="text1"/>
+          <w:sz w:val="28"/>
+          <w:szCs w:val="28"/>
+        </w:rPr>
+      </w:pPr>
+      <w:bookmarkStart w:id="16" w:name="_Toc179512764"/>
+      <w:bookmarkStart w:id="17" w:name="_Toc180728941"/>
+      <w:r>
+        <w:rPr>
+          <w:rFonts w:ascii="Times New Roman" w:hAnsi="Times New Roman"/>
+          <w:b/>
+          <w:bCs/>
+          <w:color w:val="000000" w:themeColor="text1"/>
+          <w:sz w:val="28"/>
+          <w:szCs w:val="28"/>
+        </w:rPr>
+        <w:t>Блок схема программы</w:t>
+      </w:r>
       <w:bookmarkEnd w:id="16"/>
       <w:bookmarkEnd w:id="17"/>
-    </w:p>
-    <w:p>
-      <w:pPr>
-        <w:rPr>
-          <w:rFonts w:ascii="Times New Roman" w:hAnsi="Times New Roman"/>
-          <w:b/>
-          <w:bCs/>
-          <w:sz w:val="28"/>
-          <w:szCs w:val="28"/>
-        </w:rPr>
-      </w:pPr>
-      <w:r>
-        <w:rPr>
-          <w:rFonts w:ascii="Times New Roman" w:hAnsi="Times New Roman"/>
-          <w:sz w:val="28"/>
-          <w:szCs w:val="28"/>
-        </w:rPr>
-        <w:t xml:space="preserve">Дешифровка номеров с примененной солью с помощью атаки по маске с помощью </w:t>
-      </w:r>
-      <w:r>
-        <w:rPr>
-          <w:rFonts w:ascii="Times New Roman" w:hAnsi="Times New Roman"/>
-          <w:sz w:val="28"/>
-          <w:szCs w:val="28"/>
-          <w:lang w:val="en-US"/>
-        </w:rPr>
-        <w:t>hashcat</w:t>
-      </w:r>
-      <w:r>
-        <w:rPr>
-          <w:rFonts w:ascii="Times New Roman" w:hAnsi="Times New Roman"/>
-          <w:sz w:val="28"/>
-          <w:szCs w:val="28"/>
-        </w:rPr>
-        <w:t xml:space="preserve">. Далее, так как известно </w:t>
-      </w:r>
-      <w:r>
-        <w:rPr>
-          <w:rFonts w:ascii="Times New Roman" w:hAnsi="Times New Roman"/>
-          <w:sz w:val="28"/>
-          <w:szCs w:val="28"/>
-        </w:rPr>
-        <w:t>несколько заведомо необезличенных номеров из списка, с их помощью вычисляем соль. Затем применяем обратный ход модификатора ко всем номерам, получая деобезличенный датасет.</w:t>
-      </w:r>
-      <w:r>
-        <w:rPr>
-          <w:rFonts w:ascii="Times New Roman" w:hAnsi="Times New Roman"/>
-          <w:sz w:val="28"/>
-          <w:szCs w:val="28"/>
-        </w:rPr>
-        <w:t xml:space="preserve"> Далее проверка 3-мя различными хеш-функциями, которыми зашифрован исходный деобезличенный набор.</w:t>
-      </w:r>
-    </w:p>
-    <w:p>
-      <w:pPr>
-        <w:jc w:val="both"/>
-        <w:rPr>
-          <w:rFonts w:ascii="Times New Roman" w:hAnsi="Times New Roman"/>
-          <w:color w:val="000000" w:themeColor="text1"/>
-          <w:sz w:val="28"/>
-          <w:szCs w:val="28"/>
-        </w:rPr>
-      </w:pPr>
-      <w:bookmarkStart w:id="18" w:name="_Toc179512764"/>
-      <w:bookmarkStart w:id="19" w:name="_Toc180728941"/>
-      <w:bookmarkStart w:id="20" w:name="_Toc180729103"/>
-      <w:r>
-        <w:rPr>
-          <w:rFonts w:ascii="Times New Roman" w:hAnsi="Times New Roman"/>
-          <w:b/>
-          <w:bCs/>
-          <w:color w:val="000000" w:themeColor="text1"/>
-          <w:sz w:val="28"/>
-          <w:szCs w:val="28"/>
-        </w:rPr>
-        <w:t>Блок схема программы</w:t>
-      </w:r>
-      <w:bookmarkEnd w:id="18"/>
-      <w:bookmarkEnd w:id="19"/>
-      <w:bookmarkEnd w:id="20"/>
     </w:p>
     <w:p>
       <w:pPr>
@@ -4666,7 +2736,7 @@
           <w:szCs w:val="28"/>
         </w:rPr>
       </w:pPr>
-      <w:bookmarkStart w:id="21" w:name="_Toc179512774"/>
+      <w:bookmarkStart w:id="18" w:name="_Toc179512774"/>
       <w:r>
         <w:rPr>
           <w:rFonts w:ascii="Times New Roman" w:hAnsi="Times New Roman"/>
@@ -4832,20 +2902,25 @@
         <w:ind w:firstLine="708"/>
         <w:rPr>
           <w:color w:val="000000" w:themeColor="text1"/>
-        </w:rPr>
-      </w:pPr>
-      <w:r>
-        <w:rPr>
-          <w:rFonts w:ascii="Times New Roman" w:hAnsi="Times New Roman"/>
-          <w:color w:val="000000" w:themeColor="text1"/>
-          <w:sz w:val="28"/>
-          <w:szCs w:val="28"/>
+          <w:lang w:val="ru-RU"/>
+        </w:rPr>
+      </w:pPr>
+      <w:bookmarkStart w:id="19" w:name="_Toc183115436"/>
+      <w:r>
+        <w:rPr>
+          <w:rFonts w:ascii="Times New Roman" w:hAnsi="Times New Roman"/>
+          <w:color w:val="000000" w:themeColor="text1"/>
+          <w:sz w:val="28"/>
+          <w:szCs w:val="28"/>
+          <w:lang w:val="ru-RU"/>
         </w:rPr>
         <w:t>Описание функций:</w:t>
       </w:r>
-      <w:r>
-        <w:rPr>
-          <w:color w:val="000000" w:themeColor="text1"/>
+      <w:bookmarkEnd w:id="19"/>
+      <w:r>
+        <w:rPr>
+          <w:color w:val="000000" w:themeColor="text1"/>
+          <w:lang w:val="ru-RU"/>
         </w:rPr>
         <w:t xml:space="preserve"> </w:t>
       </w:r>
@@ -4865,7 +2940,6 @@
           <w:rFonts w:ascii="Times New Roman" w:hAnsi="Times New Roman"/>
           <w:sz w:val="24"/>
           <w:szCs w:val="24"/>
-          <w:lang w:val="en-US"/>
         </w:rPr>
       </w:pPr>
       <w:r>
@@ -4966,15 +3040,7 @@
           <w:sz w:val="24"/>
           <w:szCs w:val="24"/>
         </w:rPr>
-        <w:t>Таблица 2. Параметры</w:t>
-      </w:r>
-      <w:r>
-        <w:rPr>
-          <w:rFonts w:ascii="Times New Roman" w:hAnsi="Times New Roman"/>
-          <w:sz w:val="24"/>
-          <w:szCs w:val="24"/>
-        </w:rPr>
-        <w:t xml:space="preserve"> 'clean'</w:t>
+        <w:t>Таблица 2. Параметры 'clean'</w:t>
       </w:r>
     </w:p>
     <w:tbl>
@@ -5157,23 +3223,7 @@
           <w:sz w:val="24"/>
           <w:szCs w:val="24"/>
         </w:rPr>
-        <w:t xml:space="preserve">Таблица </w:t>
-      </w:r>
-      <w:r>
-        <w:rPr>
-          <w:rFonts w:ascii="Times New Roman" w:hAnsi="Times New Roman"/>
-          <w:sz w:val="24"/>
-          <w:szCs w:val="24"/>
-        </w:rPr>
-        <w:t>3</w:t>
-      </w:r>
-      <w:r>
-        <w:rPr>
-          <w:rFonts w:ascii="Times New Roman" w:hAnsi="Times New Roman"/>
-          <w:sz w:val="24"/>
-          <w:szCs w:val="24"/>
-        </w:rPr>
-        <w:t>. Описание функции 'remove_duplicates'</w:t>
+        <w:t>Таблица 3. Описание функции 'remove_duplicates'</w:t>
       </w:r>
     </w:p>
     <w:tbl>
@@ -5356,15 +3406,7 @@
           <w:sz w:val="24"/>
           <w:szCs w:val="24"/>
         </w:rPr>
-        <w:t xml:space="preserve">Таблица 4. Параметры функции </w:t>
-      </w:r>
-      <w:r>
-        <w:rPr>
-          <w:rFonts w:ascii="Times New Roman" w:hAnsi="Times New Roman"/>
-          <w:sz w:val="24"/>
-          <w:szCs w:val="24"/>
-        </w:rPr>
-        <w:t>'remove_duplicates'</w:t>
+        <w:t>Таблица 4. Параметры функции 'remove_duplicates'</w:t>
       </w:r>
     </w:p>
     <w:tbl>
@@ -5555,15 +3597,7 @@
           <w:sz w:val="24"/>
           <w:szCs w:val="24"/>
         </w:rPr>
-        <w:t xml:space="preserve">Таблица 5. Описание функции </w:t>
-      </w:r>
-      <w:r>
-        <w:rPr>
-          <w:rFonts w:ascii="Times New Roman" w:hAnsi="Times New Roman"/>
-          <w:sz w:val="24"/>
-          <w:szCs w:val="24"/>
-        </w:rPr>
-        <w:t>'found_salt'</w:t>
+        <w:t>Таблица 5. Описание функции 'found_salt'</w:t>
       </w:r>
     </w:p>
     <w:tbl>
@@ -5687,15 +3721,7 @@
           <w:sz w:val="24"/>
           <w:szCs w:val="24"/>
         </w:rPr>
-        <w:t xml:space="preserve">Таблица 6. </w:t>
-      </w:r>
-      <w:r>
-        <w:rPr>
-          <w:rFonts w:ascii="Times New Roman" w:hAnsi="Times New Roman"/>
-          <w:sz w:val="24"/>
-          <w:szCs w:val="24"/>
-        </w:rPr>
-        <w:t>Описание функции 'found_salt'</w:t>
+        <w:t>Таблица 6. Описание функции 'found_salt'</w:t>
       </w:r>
     </w:p>
     <w:tbl>
@@ -6389,7 +4415,6 @@
         </w:rPr>
         <w:t xml:space="preserve">) — временные метки начала и окончания различных этапов выполнения программы, включая расшифровку данных, вычисление соли и деанонимизацию номеров. Время фиксируется с помощью </w:t>
       </w:r>
-      <w:proofErr w:type="gramStart"/>
       <w:r>
         <w:rPr>
           <w:rStyle w:val="HTML"/>
@@ -6397,17 +4422,7 @@
           <w:sz w:val="28"/>
           <w:szCs w:val="28"/>
         </w:rPr>
-        <w:t>time.time</w:t>
-      </w:r>
-      <w:proofErr w:type="gramEnd"/>
-      <w:r>
-        <w:rPr>
-          <w:rStyle w:val="HTML"/>
-          <w:rFonts w:ascii="Times New Roman" w:hAnsi="Times New Roman" w:cs="Times New Roman"/>
-          <w:sz w:val="28"/>
-          <w:szCs w:val="28"/>
-        </w:rPr>
-        <w:t>()</w:t>
+        <w:t>time.time()</w:t>
       </w:r>
       <w:r>
         <w:rPr>
@@ -6634,7 +4649,7 @@
         </w:rPr>
         <w:t>Рекомендации пользователя</w:t>
       </w:r>
-      <w:bookmarkEnd w:id="21"/>
+      <w:bookmarkEnd w:id="18"/>
     </w:p>
     <w:p>
       <w:pPr>
@@ -6837,9 +4852,9 @@
           <w:szCs w:val="28"/>
         </w:rPr>
       </w:pPr>
-      <w:bookmarkStart w:id="22" w:name="_Toc179512775"/>
-      <w:bookmarkStart w:id="23" w:name="_Toc180728943"/>
-      <w:bookmarkStart w:id="24" w:name="_Toc180729105"/>
+      <w:bookmarkStart w:id="20" w:name="_Toc179512775"/>
+      <w:bookmarkStart w:id="21" w:name="_Toc180728943"/>
+      <w:bookmarkStart w:id="22" w:name="_Toc183115437"/>
       <w:r>
         <w:rPr>
           <w:rFonts w:ascii="Times New Roman" w:hAnsi="Times New Roman" w:cs="Times New Roman"/>
@@ -6852,9 +4867,9 @@
         <w:lastRenderedPageBreak/>
         <w:t>Рекомендации программиста</w:t>
       </w:r>
+      <w:bookmarkEnd w:id="20"/>
+      <w:bookmarkEnd w:id="21"/>
       <w:bookmarkEnd w:id="22"/>
-      <w:bookmarkEnd w:id="23"/>
-      <w:bookmarkEnd w:id="24"/>
     </w:p>
     <w:p>
       <w:pPr>
@@ -6921,9 +4936,9 @@
           <w:szCs w:val="28"/>
         </w:rPr>
       </w:pPr>
-      <w:bookmarkStart w:id="25" w:name="_Toc179512776"/>
-      <w:bookmarkStart w:id="26" w:name="_Toc180728944"/>
-      <w:bookmarkStart w:id="27" w:name="_Toc180729106"/>
+      <w:bookmarkStart w:id="23" w:name="_Toc179512776"/>
+      <w:bookmarkStart w:id="24" w:name="_Toc180728944"/>
+      <w:bookmarkStart w:id="25" w:name="_Toc183115438"/>
       <w:r>
         <w:rPr>
           <w:rFonts w:ascii="Times New Roman" w:hAnsi="Times New Roman" w:cs="Times New Roman"/>
@@ -6935,9 +4950,9 @@
         </w:rPr>
         <w:t>Исходный код программы</w:t>
       </w:r>
+      <w:bookmarkEnd w:id="23"/>
+      <w:bookmarkEnd w:id="24"/>
       <w:bookmarkEnd w:id="25"/>
-      <w:bookmarkEnd w:id="26"/>
-      <w:bookmarkEnd w:id="27"/>
     </w:p>
     <w:p>
       <w:pPr>
@@ -7065,6 +5080,18 @@
           <w:u w:val="none"/>
         </w:rPr>
       </w:pPr>
+      <w:r>
+        <w:rPr>
+          <w:rStyle w:val="a8"/>
+          <w:rFonts w:ascii="Times New Roman" w:hAnsi="Times New Roman"/>
+          <w:b/>
+          <w:color w:val="000000" w:themeColor="text1"/>
+          <w:sz w:val="28"/>
+          <w:szCs w:val="28"/>
+          <w:u w:val="none"/>
+        </w:rPr>
+        <w:br w:type="page"/>
+      </w:r>
     </w:p>
     <w:p>
       <w:pPr>
@@ -7080,11 +5107,7 @@
           <w:u w:val="none"/>
         </w:rPr>
       </w:pPr>
-    </w:p>
-    <w:p>
-      <w:pPr>
-        <w:spacing w:after="240" w:line="360" w:lineRule="auto"/>
-        <w:jc w:val="both"/>
+      <w:r>
         <w:rPr>
           <w:rStyle w:val="a8"/>
           <w:rFonts w:ascii="Times New Roman" w:hAnsi="Times New Roman"/>
@@ -7094,17 +5117,7 @@
           <w:szCs w:val="28"/>
           <w:u w:val="none"/>
         </w:rPr>
-      </w:pPr>
-      <w:r>
-        <w:rPr>
-          <w:rStyle w:val="a8"/>
-          <w:rFonts w:ascii="Times New Roman" w:hAnsi="Times New Roman"/>
-          <w:b/>
-          <w:color w:val="000000" w:themeColor="text1"/>
-          <w:sz w:val="28"/>
-          <w:szCs w:val="28"/>
-          <w:u w:val="none"/>
-        </w:rPr>
+        <w:lastRenderedPageBreak/>
         <w:t>Контрольный пример</w:t>
       </w:r>
     </w:p>
@@ -7255,8 +5268,8 @@
         <w:spacing w:after="240" w:line="360" w:lineRule="auto"/>
         <w:jc w:val="both"/>
         <w:rPr>
-          <w:rFonts w:ascii="Times New Roman" w:hAnsi="Times New Roman"/>
-          <w:b/>
+          <w:rStyle w:val="20"/>
+          <w:rFonts w:ascii="Times New Roman" w:hAnsi="Times New Roman" w:cs="Times New Roman"/>
           <w:color w:val="000000" w:themeColor="text1"/>
           <w:sz w:val="28"/>
           <w:szCs w:val="28"/>
@@ -7271,12 +5284,1038 @@
         </w:rPr>
         <w:br w:type="page"/>
       </w:r>
-      <w:bookmarkStart w:id="28" w:name="_Toc180729108"/>
-      <w:r>
-        <w:rPr>
-          <w:rFonts w:ascii="Times New Roman" w:hAnsi="Times New Roman"/>
-          <w:b/>
-          <w:bCs/>
+      <w:bookmarkStart w:id="26" w:name="_Toc183115439"/>
+      <w:r>
+        <w:rPr>
+          <w:rStyle w:val="20"/>
+          <w:rFonts w:ascii="Times New Roman" w:hAnsi="Times New Roman" w:cs="Times New Roman"/>
+          <w:color w:val="000000" w:themeColor="text1"/>
+          <w:sz w:val="28"/>
+          <w:szCs w:val="28"/>
+        </w:rPr>
+        <w:lastRenderedPageBreak/>
+        <w:t>Исследование</w:t>
+      </w:r>
+      <w:bookmarkEnd w:id="26"/>
+    </w:p>
+    <w:p>
+      <w:pPr>
+        <w:pStyle w:val="2"/>
+        <w:jc w:val="both"/>
+        <w:rPr>
+          <w:rFonts w:ascii="Times New Roman" w:hAnsi="Times New Roman" w:cs="Times New Roman"/>
+          <w:b w:val="0"/>
+          <w:bCs w:val="0"/>
+          <w:color w:val="000000" w:themeColor="text1"/>
+          <w:sz w:val="28"/>
+          <w:szCs w:val="28"/>
+          <w:lang w:val="ru-RU"/>
+        </w:rPr>
+      </w:pPr>
+      <w:bookmarkStart w:id="27" w:name="_Toc183115440"/>
+      <w:r>
+        <w:rPr>
+          <w:rFonts w:ascii="Times New Roman" w:hAnsi="Times New Roman" w:cs="Times New Roman"/>
+          <w:b w:val="0"/>
+          <w:bCs w:val="0"/>
+          <w:color w:val="000000" w:themeColor="text1"/>
+          <w:sz w:val="28"/>
+          <w:szCs w:val="28"/>
+          <w:lang w:val="ru-RU"/>
+        </w:rPr>
+        <w:t>Хеш-функции:</w:t>
+      </w:r>
+      <w:bookmarkEnd w:id="27"/>
+    </w:p>
+    <w:p>
+      <w:pPr>
+        <w:spacing w:before="100" w:beforeAutospacing="1" w:after="100" w:afterAutospacing="1" w:line="240" w:lineRule="auto"/>
+        <w:ind w:left="360"/>
+        <w:jc w:val="both"/>
+        <w:rPr>
+          <w:rFonts w:ascii="Times New Roman" w:hAnsi="Times New Roman"/>
+          <w:color w:val="000000" w:themeColor="text1"/>
+          <w:sz w:val="28"/>
+          <w:szCs w:val="28"/>
+        </w:rPr>
+      </w:pPr>
+      <w:r>
+        <w:rPr>
+          <w:rFonts w:ascii="Times New Roman" w:hAnsi="Times New Roman"/>
+          <w:color w:val="000000" w:themeColor="text1"/>
+          <w:sz w:val="28"/>
+          <w:szCs w:val="28"/>
+        </w:rPr>
+        <w:t>Хеш-функция — это математический алгоритм, преобразующий входные данные произвольной длины в выходную строку фиксированной длины, называемую хешем или дайджестом. Основные свойства хеш-функций:</w:t>
+      </w:r>
+      <w:r>
+        <w:rPr>
+          <w:rFonts w:ascii="Times New Roman" w:hAnsi="Times New Roman"/>
+          <w:color w:val="000000" w:themeColor="text1"/>
+          <w:sz w:val="28"/>
+          <w:szCs w:val="28"/>
+        </w:rPr>
+        <w:t xml:space="preserve"> </w:t>
+      </w:r>
+    </w:p>
+    <w:p>
+      <w:pPr>
+        <w:ind w:left="360"/>
+        <w:rPr>
+          <w:rFonts w:ascii="Times New Roman" w:hAnsi="Times New Roman"/>
+          <w:sz w:val="28"/>
+          <w:szCs w:val="28"/>
+        </w:rPr>
+      </w:pPr>
+      <w:r>
+        <w:rPr>
+          <w:rFonts w:ascii="Times New Roman" w:hAnsi="Times New Roman"/>
+          <w:sz w:val="28"/>
+          <w:szCs w:val="28"/>
+        </w:rPr>
+        <w:t>Необратимость. Из хеша нельзя получить исходные данные даже теоретически. Слишком много информации отбрасывается в процессе; это не зашифровка информации.</w:t>
+      </w:r>
+    </w:p>
+    <w:p>
+      <w:pPr>
+        <w:ind w:left="360"/>
+        <w:rPr>
+          <w:rFonts w:ascii="Times New Roman" w:hAnsi="Times New Roman"/>
+          <w:sz w:val="28"/>
+          <w:szCs w:val="28"/>
+        </w:rPr>
+      </w:pPr>
+      <w:r>
+        <w:rPr>
+          <w:rFonts w:ascii="Times New Roman" w:hAnsi="Times New Roman"/>
+          <w:sz w:val="28"/>
+          <w:szCs w:val="28"/>
+        </w:rPr>
+        <w:t>Детерминированность. Если подать хеш-функции одинаковые данные, то и хеш у них будет одинаковым. Именно это свойство позволяет использовать хеши для проверки подлинности информации.</w:t>
+      </w:r>
+    </w:p>
+    <w:p>
+      <w:pPr>
+        <w:ind w:left="360"/>
+        <w:rPr>
+          <w:rFonts w:ascii="Times New Roman" w:hAnsi="Times New Roman"/>
+          <w:sz w:val="28"/>
+          <w:szCs w:val="28"/>
+        </w:rPr>
+      </w:pPr>
+      <w:r>
+        <w:rPr>
+          <w:rFonts w:ascii="Times New Roman" w:hAnsi="Times New Roman"/>
+          <w:sz w:val="28"/>
+          <w:szCs w:val="28"/>
+        </w:rPr>
+        <w:t>Уникальность. Идеальная хеш-функция выдает стопроцентно уникальный результат для каждого возможного набора данных. В реальности такое невозможно, и иногда случаются коллизии — одинаковые хеши для разных сведений. Но существующие хеш-функции достаточно сложны, поэтому вероятность коллизии сводится к минимуму.</w:t>
+      </w:r>
+    </w:p>
+    <w:p>
+      <w:pPr>
+        <w:ind w:left="360"/>
+        <w:rPr>
+          <w:rFonts w:ascii="Times New Roman" w:hAnsi="Times New Roman"/>
+          <w:sz w:val="28"/>
+          <w:szCs w:val="28"/>
+        </w:rPr>
+      </w:pPr>
+      <w:r>
+        <w:rPr>
+          <w:rFonts w:ascii="Times New Roman" w:hAnsi="Times New Roman"/>
+          <w:sz w:val="28"/>
+          <w:szCs w:val="28"/>
+        </w:rPr>
+        <w:t>Разнообразие. Даже если два набора информации различаются одним-двумя символами, их хеши будут кардинально разными. У них не будет общих блоков, по ним невозможно будет понять, что исходные данные схожи.</w:t>
+      </w:r>
+    </w:p>
+    <w:p>
+      <w:pPr>
+        <w:ind w:left="360"/>
+        <w:rPr>
+          <w:rFonts w:ascii="Times New Roman" w:hAnsi="Times New Roman"/>
+          <w:sz w:val="28"/>
+          <w:szCs w:val="28"/>
+        </w:rPr>
+      </w:pPr>
+      <w:r>
+        <w:rPr>
+          <w:rFonts w:ascii="Times New Roman" w:hAnsi="Times New Roman"/>
+          <w:sz w:val="28"/>
+          <w:szCs w:val="28"/>
+        </w:rPr>
+        <w:t>Высокая скорость генерации. Это в целом свойство любых хешей: в отличие от зашифрованных версий файлов, они генерируются быстро, даже если входной массив данных большой.</w:t>
+      </w:r>
+    </w:p>
+    <w:p>
+      <w:pPr>
+        <w:pStyle w:val="3"/>
+        <w:ind w:left="360"/>
+        <w:jc w:val="both"/>
+        <w:rPr>
+          <w:rFonts w:ascii="Times New Roman" w:hAnsi="Times New Roman" w:cs="Times New Roman"/>
+          <w:color w:val="000000" w:themeColor="text1"/>
+          <w:sz w:val="28"/>
+          <w:szCs w:val="28"/>
+        </w:rPr>
+      </w:pPr>
+      <w:bookmarkStart w:id="28" w:name="_Toc180729099"/>
+      <w:bookmarkStart w:id="29" w:name="_Toc183115441"/>
+      <w:r>
+        <w:rPr>
+          <w:rFonts w:ascii="Times New Roman" w:hAnsi="Times New Roman" w:cs="Times New Roman"/>
+          <w:color w:val="000000" w:themeColor="text1"/>
+          <w:sz w:val="28"/>
+          <w:szCs w:val="28"/>
+        </w:rPr>
+        <w:t>Примеры хеш-функций:</w:t>
+      </w:r>
+      <w:bookmarkEnd w:id="28"/>
+      <w:bookmarkEnd w:id="29"/>
+    </w:p>
+    <w:p>
+      <w:pPr>
+        <w:spacing w:before="100" w:beforeAutospacing="1" w:after="100" w:afterAutospacing="1" w:line="240" w:lineRule="auto"/>
+        <w:ind w:left="360"/>
+        <w:jc w:val="both"/>
+        <w:rPr>
+          <w:rFonts w:ascii="Times New Roman" w:hAnsi="Times New Roman"/>
+          <w:color w:val="000000" w:themeColor="text1"/>
+          <w:sz w:val="28"/>
+          <w:szCs w:val="28"/>
+        </w:rPr>
+      </w:pPr>
+      <w:r>
+        <w:rPr>
+          <w:rFonts w:ascii="Times New Roman" w:hAnsi="Times New Roman"/>
+          <w:color w:val="000000" w:themeColor="text1"/>
+          <w:sz w:val="28"/>
+          <w:szCs w:val="28"/>
+        </w:rPr>
+        <w:t>MD5 и SHA-1: Устаревшие функции, не рекомендуемые из-за уязвимостей к коллизиям.</w:t>
+      </w:r>
+    </w:p>
+    <w:p>
+      <w:pPr>
+        <w:spacing w:before="100" w:beforeAutospacing="1" w:after="100" w:afterAutospacing="1" w:line="240" w:lineRule="auto"/>
+        <w:ind w:left="360"/>
+        <w:jc w:val="both"/>
+        <w:rPr>
+          <w:rFonts w:ascii="Times New Roman" w:hAnsi="Times New Roman"/>
+          <w:color w:val="000000" w:themeColor="text1"/>
+          <w:sz w:val="28"/>
+          <w:szCs w:val="28"/>
+        </w:rPr>
+      </w:pPr>
+      <w:r>
+        <w:rPr>
+          <w:rFonts w:ascii="Times New Roman" w:hAnsi="Times New Roman"/>
+          <w:color w:val="000000" w:themeColor="text1"/>
+          <w:sz w:val="28"/>
+          <w:szCs w:val="28"/>
+        </w:rPr>
+        <w:t>SHA-256 и SHA-3: Современные криптографические хеш-функции, обеспечивающие высокую степень безопасности.</w:t>
+      </w:r>
+    </w:p>
+    <w:p>
+      <w:pPr>
+        <w:spacing w:before="100" w:beforeAutospacing="1" w:after="100" w:afterAutospacing="1" w:line="240" w:lineRule="auto"/>
+        <w:ind w:left="360"/>
+        <w:jc w:val="both"/>
+        <w:rPr>
+          <w:rFonts w:ascii="Times New Roman" w:hAnsi="Times New Roman"/>
+          <w:color w:val="000000" w:themeColor="text1"/>
+          <w:sz w:val="28"/>
+          <w:szCs w:val="28"/>
+        </w:rPr>
+      </w:pPr>
+      <w:r>
+        <w:rPr>
+          <w:rFonts w:ascii="Times New Roman" w:hAnsi="Times New Roman"/>
+          <w:color w:val="000000" w:themeColor="text1"/>
+          <w:sz w:val="28"/>
+          <w:szCs w:val="28"/>
+        </w:rPr>
+        <w:t>bcrypt, scrypt, Argon2: Хеш-функции, специально разработанные для хеширования паролей, учитывающие фактор времени и памяти для усложнения атак.</w:t>
+      </w:r>
+    </w:p>
+    <w:p>
+      <w:pPr>
+        <w:spacing w:before="100" w:beforeAutospacing="1" w:after="100" w:afterAutospacing="1" w:line="240" w:lineRule="auto"/>
+        <w:jc w:val="both"/>
+        <w:rPr>
+          <w:rFonts w:ascii="Times New Roman" w:hAnsi="Times New Roman"/>
+          <w:color w:val="000000" w:themeColor="text1"/>
+          <w:sz w:val="28"/>
+          <w:szCs w:val="28"/>
+        </w:rPr>
+      </w:pPr>
+      <w:r>
+        <w:rPr>
+          <w:rFonts w:ascii="Times New Roman" w:hAnsi="Times New Roman"/>
+          <w:color w:val="000000" w:themeColor="text1"/>
+          <w:sz w:val="28"/>
+          <w:szCs w:val="28"/>
+        </w:rPr>
+        <w:lastRenderedPageBreak/>
+        <w:t>Техника взлома Brute Force:</w:t>
+      </w:r>
+    </w:p>
+    <w:p>
+      <w:pPr>
+        <w:spacing w:before="100" w:beforeAutospacing="1" w:after="100" w:afterAutospacing="1" w:line="240" w:lineRule="auto"/>
+        <w:ind w:left="360"/>
+        <w:jc w:val="both"/>
+        <w:rPr>
+          <w:rFonts w:ascii="Times New Roman" w:hAnsi="Times New Roman"/>
+          <w:color w:val="000000" w:themeColor="text1"/>
+          <w:sz w:val="28"/>
+          <w:szCs w:val="28"/>
+        </w:rPr>
+      </w:pPr>
+      <w:r>
+        <w:rPr>
+          <w:rFonts w:ascii="Times New Roman" w:hAnsi="Times New Roman"/>
+          <w:color w:val="000000" w:themeColor="text1"/>
+          <w:sz w:val="28"/>
+          <w:szCs w:val="28"/>
+        </w:rPr>
+        <w:t>Brute Force (грубый перебор) — метод взлома, при котором злоумышленник систематически перебирает все возможные комбинации входных данных до тех пор, пока не найдет совпадение с целевым хешем. Этот метод гарантирует нахождение исходных данных при достаточном времени и ресурсах, но его эффективность снижается с увеличением сложности и длины входных данных.</w:t>
+      </w:r>
+    </w:p>
+    <w:p>
+      <w:pPr>
+        <w:spacing w:before="100" w:beforeAutospacing="1" w:after="100" w:afterAutospacing="1" w:line="240" w:lineRule="auto"/>
+        <w:ind w:left="360"/>
+        <w:jc w:val="both"/>
+        <w:rPr>
+          <w:rFonts w:ascii="Times New Roman" w:hAnsi="Times New Roman"/>
+          <w:color w:val="000000" w:themeColor="text1"/>
+          <w:sz w:val="28"/>
+          <w:szCs w:val="28"/>
+        </w:rPr>
+      </w:pPr>
+      <w:r>
+        <w:rPr>
+          <w:rFonts w:ascii="Times New Roman" w:hAnsi="Times New Roman"/>
+          <w:color w:val="000000" w:themeColor="text1"/>
+          <w:sz w:val="28"/>
+          <w:szCs w:val="28"/>
+        </w:rPr>
+        <w:t>Особенности:</w:t>
+      </w:r>
+    </w:p>
+    <w:p>
+      <w:pPr>
+        <w:spacing w:before="100" w:beforeAutospacing="1" w:after="100" w:afterAutospacing="1" w:line="240" w:lineRule="auto"/>
+        <w:ind w:left="360"/>
+        <w:jc w:val="both"/>
+        <w:rPr>
+          <w:rFonts w:ascii="Times New Roman" w:hAnsi="Times New Roman"/>
+          <w:color w:val="000000" w:themeColor="text1"/>
+          <w:sz w:val="28"/>
+          <w:szCs w:val="28"/>
+        </w:rPr>
+      </w:pPr>
+      <w:r>
+        <w:rPr>
+          <w:rFonts w:ascii="Times New Roman" w:hAnsi="Times New Roman"/>
+          <w:color w:val="000000" w:themeColor="text1"/>
+          <w:sz w:val="28"/>
+          <w:szCs w:val="28"/>
+        </w:rPr>
+        <w:t>Вычислительная затратность: требует значительных ресурсов и времени, особенно для длинных и сложных паролей.</w:t>
+      </w:r>
+    </w:p>
+    <w:p>
+      <w:pPr>
+        <w:spacing w:before="100" w:beforeAutospacing="1" w:after="100" w:afterAutospacing="1" w:line="240" w:lineRule="auto"/>
+        <w:ind w:left="360"/>
+        <w:jc w:val="both"/>
+        <w:rPr>
+          <w:rFonts w:ascii="Times New Roman" w:hAnsi="Times New Roman"/>
+          <w:color w:val="000000" w:themeColor="text1"/>
+          <w:sz w:val="28"/>
+          <w:szCs w:val="28"/>
+        </w:rPr>
+      </w:pPr>
+      <w:r>
+        <w:rPr>
+          <w:rFonts w:ascii="Times New Roman" w:hAnsi="Times New Roman"/>
+          <w:color w:val="000000" w:themeColor="text1"/>
+          <w:sz w:val="28"/>
+          <w:szCs w:val="28"/>
+        </w:rPr>
+        <w:t>Полная переборка: проверяются все возможные комбинации символов в заданном диапазоне (буквы, цифры, спецсимволы).</w:t>
+      </w:r>
+    </w:p>
+    <w:p>
+      <w:pPr>
+        <w:spacing w:before="100" w:beforeAutospacing="1" w:after="100" w:afterAutospacing="1" w:line="240" w:lineRule="auto"/>
+        <w:ind w:left="360"/>
+        <w:jc w:val="both"/>
+        <w:rPr>
+          <w:rFonts w:ascii="Times New Roman" w:hAnsi="Times New Roman"/>
+          <w:color w:val="000000" w:themeColor="text1"/>
+          <w:sz w:val="28"/>
+          <w:szCs w:val="28"/>
+        </w:rPr>
+      </w:pPr>
+      <w:r>
+        <w:rPr>
+          <w:rFonts w:ascii="Times New Roman" w:hAnsi="Times New Roman"/>
+          <w:color w:val="000000" w:themeColor="text1"/>
+          <w:sz w:val="28"/>
+          <w:szCs w:val="28"/>
+        </w:rPr>
+        <w:t>Применение автоматизации: используются специализированные программы и скрипты для автоматизации процесса перебора.</w:t>
+      </w:r>
+    </w:p>
+    <w:p>
+      <w:pPr>
+        <w:spacing w:before="100" w:beforeAutospacing="1" w:after="100" w:afterAutospacing="1" w:line="240" w:lineRule="auto"/>
+        <w:ind w:left="360"/>
+        <w:jc w:val="both"/>
+        <w:rPr>
+          <w:rFonts w:ascii="Times New Roman" w:hAnsi="Times New Roman"/>
+          <w:color w:val="000000" w:themeColor="text1"/>
+          <w:sz w:val="28"/>
+          <w:szCs w:val="28"/>
+        </w:rPr>
+      </w:pPr>
+      <w:r>
+        <w:rPr>
+          <w:rFonts w:ascii="Times New Roman" w:hAnsi="Times New Roman"/>
+          <w:color w:val="000000" w:themeColor="text1"/>
+          <w:sz w:val="28"/>
+          <w:szCs w:val="28"/>
+        </w:rPr>
+        <w:t>Способы ускорения Brute Force:</w:t>
+      </w:r>
+    </w:p>
+    <w:p>
+      <w:pPr>
+        <w:spacing w:before="100" w:beforeAutospacing="1" w:after="100" w:afterAutospacing="1" w:line="240" w:lineRule="auto"/>
+        <w:ind w:left="360"/>
+        <w:jc w:val="both"/>
+        <w:rPr>
+          <w:rFonts w:ascii="Times New Roman" w:hAnsi="Times New Roman"/>
+          <w:color w:val="000000" w:themeColor="text1"/>
+          <w:sz w:val="28"/>
+          <w:szCs w:val="28"/>
+        </w:rPr>
+      </w:pPr>
+      <w:r>
+        <w:rPr>
+          <w:rFonts w:ascii="Times New Roman" w:hAnsi="Times New Roman"/>
+          <w:color w:val="000000" w:themeColor="text1"/>
+          <w:sz w:val="28"/>
+          <w:szCs w:val="28"/>
+        </w:rPr>
+        <w:t>Словарные атаки: Использование списков распространенных паролей или слов для сокращения количества перебираемых комбинаций.</w:t>
+      </w:r>
+    </w:p>
+    <w:p>
+      <w:pPr>
+        <w:spacing w:before="100" w:beforeAutospacing="1" w:after="100" w:afterAutospacing="1" w:line="240" w:lineRule="auto"/>
+        <w:ind w:left="360"/>
+        <w:jc w:val="both"/>
+        <w:rPr>
+          <w:rFonts w:ascii="Times New Roman" w:hAnsi="Times New Roman"/>
+          <w:color w:val="000000" w:themeColor="text1"/>
+          <w:sz w:val="28"/>
+          <w:szCs w:val="28"/>
+        </w:rPr>
+      </w:pPr>
+      <w:r>
+        <w:rPr>
+          <w:rFonts w:ascii="Times New Roman" w:hAnsi="Times New Roman"/>
+          <w:color w:val="000000" w:themeColor="text1"/>
+          <w:sz w:val="28"/>
+          <w:szCs w:val="28"/>
+        </w:rPr>
+        <w:t>Распределенные вычисления: Распределение задачи между несколькими компьютерами или использование облачных сервисов.</w:t>
+      </w:r>
+    </w:p>
+    <w:p>
+      <w:pPr>
+        <w:spacing w:before="100" w:beforeAutospacing="1" w:after="100" w:afterAutospacing="1" w:line="240" w:lineRule="auto"/>
+        <w:ind w:left="360"/>
+        <w:jc w:val="both"/>
+        <w:rPr>
+          <w:rFonts w:ascii="Times New Roman" w:hAnsi="Times New Roman"/>
+          <w:color w:val="000000" w:themeColor="text1"/>
+          <w:sz w:val="28"/>
+          <w:szCs w:val="28"/>
+        </w:rPr>
+      </w:pPr>
+      <w:r>
+        <w:rPr>
+          <w:rFonts w:ascii="Times New Roman" w:hAnsi="Times New Roman"/>
+          <w:color w:val="000000" w:themeColor="text1"/>
+          <w:sz w:val="28"/>
+          <w:szCs w:val="28"/>
+        </w:rPr>
+        <w:t>Аппаратное ускорение: Применение графических процессоров (GPU) или специализированного оборудования (ASIC) для ускорения вычислений.</w:t>
+      </w:r>
+    </w:p>
+    <w:p>
+      <w:pPr>
+        <w:pStyle w:val="2"/>
+        <w:jc w:val="both"/>
+        <w:rPr>
+          <w:rFonts w:ascii="Times New Roman" w:hAnsi="Times New Roman" w:cs="Times New Roman"/>
+          <w:b w:val="0"/>
+          <w:bCs w:val="0"/>
+          <w:color w:val="000000" w:themeColor="text1"/>
+          <w:sz w:val="28"/>
+          <w:szCs w:val="28"/>
+          <w:lang w:val="ru-RU"/>
+        </w:rPr>
+      </w:pPr>
+    </w:p>
+    <w:p>
+      <w:pPr>
+        <w:pStyle w:val="2"/>
+        <w:jc w:val="both"/>
+        <w:rPr>
+          <w:rFonts w:ascii="Times New Roman" w:hAnsi="Times New Roman" w:cs="Times New Roman"/>
+          <w:b w:val="0"/>
+          <w:bCs w:val="0"/>
+          <w:color w:val="000000" w:themeColor="text1"/>
+          <w:sz w:val="28"/>
+          <w:szCs w:val="28"/>
+          <w:lang w:val="ru-RU"/>
+        </w:rPr>
+      </w:pPr>
+      <w:bookmarkStart w:id="30" w:name="_Toc183115442"/>
+      <w:r>
+        <w:rPr>
+          <w:rFonts w:ascii="Times New Roman" w:hAnsi="Times New Roman" w:cs="Times New Roman"/>
+          <w:b w:val="0"/>
+          <w:bCs w:val="0"/>
+          <w:color w:val="000000" w:themeColor="text1"/>
+          <w:sz w:val="28"/>
+          <w:szCs w:val="28"/>
+          <w:lang w:val="ru-RU"/>
+        </w:rPr>
+        <w:t>Понятие "Соли"</w:t>
+      </w:r>
+      <w:r>
+        <w:rPr>
+          <w:rFonts w:ascii="Times New Roman" w:hAnsi="Times New Roman" w:cs="Times New Roman"/>
+          <w:b w:val="0"/>
+          <w:bCs w:val="0"/>
+          <w:color w:val="000000" w:themeColor="text1"/>
+          <w:sz w:val="28"/>
+          <w:szCs w:val="28"/>
+          <w:lang w:val="ru-RU"/>
+        </w:rPr>
+        <w:t>:</w:t>
+      </w:r>
+      <w:bookmarkEnd w:id="30"/>
+    </w:p>
+    <w:p>
+      <w:pPr>
+        <w:spacing w:before="100" w:beforeAutospacing="1" w:after="100" w:afterAutospacing="1" w:line="240" w:lineRule="auto"/>
+        <w:ind w:left="360"/>
+        <w:jc w:val="both"/>
+        <w:rPr>
+          <w:rFonts w:ascii="Times New Roman" w:hAnsi="Times New Roman"/>
+          <w:color w:val="000000" w:themeColor="text1"/>
+          <w:sz w:val="28"/>
+          <w:szCs w:val="28"/>
+        </w:rPr>
+      </w:pPr>
+      <w:r>
+        <w:rPr>
+          <w:rFonts w:ascii="Times New Roman" w:hAnsi="Times New Roman"/>
+          <w:color w:val="000000" w:themeColor="text1"/>
+          <w:sz w:val="28"/>
+          <w:szCs w:val="28"/>
+        </w:rPr>
+        <w:t>Соль — это случайная или псевдослучайная строка данных, которая добавляется к паролю или другим входным данным перед их хешированием. Основная цель использования соли — усложнить задачу злоумышленнику при попытке восстановить исходные данные из хеша.</w:t>
+      </w:r>
+    </w:p>
+    <w:p>
+      <w:pPr>
+        <w:spacing w:before="100" w:beforeAutospacing="1" w:after="100" w:afterAutospacing="1" w:line="240" w:lineRule="auto"/>
+        <w:ind w:left="360"/>
+        <w:jc w:val="both"/>
+        <w:rPr>
+          <w:rFonts w:ascii="Times New Roman" w:hAnsi="Times New Roman"/>
+          <w:color w:val="000000" w:themeColor="text1"/>
+          <w:sz w:val="28"/>
+          <w:szCs w:val="28"/>
+        </w:rPr>
+      </w:pPr>
+      <w:r>
+        <w:rPr>
+          <w:rFonts w:ascii="Times New Roman" w:hAnsi="Times New Roman"/>
+          <w:color w:val="000000" w:themeColor="text1"/>
+          <w:sz w:val="28"/>
+          <w:szCs w:val="28"/>
+        </w:rPr>
+        <w:t>Преимущества использования соли:</w:t>
+      </w:r>
+    </w:p>
+    <w:p>
+      <w:pPr>
+        <w:spacing w:before="100" w:beforeAutospacing="1" w:after="100" w:afterAutospacing="1" w:line="240" w:lineRule="auto"/>
+        <w:ind w:left="360"/>
+        <w:jc w:val="both"/>
+        <w:rPr>
+          <w:rFonts w:ascii="Times New Roman" w:hAnsi="Times New Roman"/>
+          <w:color w:val="000000" w:themeColor="text1"/>
+          <w:sz w:val="28"/>
+          <w:szCs w:val="28"/>
+        </w:rPr>
+      </w:pPr>
+      <w:r>
+        <w:rPr>
+          <w:rFonts w:ascii="Times New Roman" w:hAnsi="Times New Roman"/>
+          <w:color w:val="000000" w:themeColor="text1"/>
+          <w:sz w:val="28"/>
+          <w:szCs w:val="28"/>
+        </w:rPr>
+        <w:t xml:space="preserve">Защита от предварительно вычисленных атак: Соль делает </w:t>
+      </w:r>
+      <w:r>
+        <w:rPr>
+          <w:rFonts w:ascii="Times New Roman" w:hAnsi="Times New Roman"/>
+          <w:color w:val="000000" w:themeColor="text1"/>
+          <w:sz w:val="28"/>
+          <w:szCs w:val="28"/>
+        </w:rPr>
+        <w:t>менее эффективными</w:t>
+      </w:r>
+      <w:r>
+        <w:rPr>
+          <w:rFonts w:ascii="Times New Roman" w:hAnsi="Times New Roman"/>
+          <w:color w:val="000000" w:themeColor="text1"/>
+          <w:sz w:val="28"/>
+          <w:szCs w:val="28"/>
+        </w:rPr>
+        <w:t xml:space="preserve"> атаки с использованием заранее подготовленных таблиц хешей (rainbow tables), так как для каждой соли требуется отдельная таблица.</w:t>
+      </w:r>
+    </w:p>
+    <w:p>
+      <w:pPr>
+        <w:spacing w:before="100" w:beforeAutospacing="1" w:after="100" w:afterAutospacing="1" w:line="240" w:lineRule="auto"/>
+        <w:ind w:left="360"/>
+        <w:jc w:val="both"/>
+        <w:rPr>
+          <w:rFonts w:ascii="Times New Roman" w:hAnsi="Times New Roman"/>
+          <w:color w:val="000000" w:themeColor="text1"/>
+          <w:sz w:val="28"/>
+          <w:szCs w:val="28"/>
+        </w:rPr>
+      </w:pPr>
+      <w:r>
+        <w:rPr>
+          <w:rFonts w:ascii="Times New Roman" w:hAnsi="Times New Roman"/>
+          <w:color w:val="000000" w:themeColor="text1"/>
+          <w:sz w:val="28"/>
+          <w:szCs w:val="28"/>
+        </w:rPr>
+        <w:lastRenderedPageBreak/>
+        <w:t>Уникальность хешей: Даже при использовании одинаковых паролей у разных пользователей их хеши будут различаться благодаря разным солям.</w:t>
+      </w:r>
+    </w:p>
+    <w:p>
+      <w:pPr>
+        <w:spacing w:before="100" w:beforeAutospacing="1" w:after="100" w:afterAutospacing="1" w:line="240" w:lineRule="auto"/>
+        <w:ind w:left="360"/>
+        <w:jc w:val="both"/>
+        <w:rPr>
+          <w:rFonts w:ascii="Times New Roman" w:hAnsi="Times New Roman"/>
+          <w:color w:val="000000" w:themeColor="text1"/>
+          <w:sz w:val="28"/>
+          <w:szCs w:val="28"/>
+        </w:rPr>
+      </w:pPr>
+      <w:r>
+        <w:rPr>
+          <w:rFonts w:ascii="Times New Roman" w:hAnsi="Times New Roman"/>
+          <w:color w:val="000000" w:themeColor="text1"/>
+          <w:sz w:val="28"/>
+          <w:szCs w:val="28"/>
+        </w:rPr>
+        <w:t>Усложнение Brute Force атак: Увеличивает количество комбинаций, которые необходимо перебрать злоумышленнику.</w:t>
+      </w:r>
+    </w:p>
+    <w:p>
+      <w:pPr>
+        <w:spacing w:after="240" w:line="360" w:lineRule="auto"/>
+        <w:jc w:val="both"/>
+        <w:rPr>
+          <w:rStyle w:val="20"/>
+          <w:rFonts w:ascii="Times New Roman" w:hAnsi="Times New Roman" w:cs="Times New Roman"/>
+          <w:color w:val="000000" w:themeColor="text1"/>
+          <w:sz w:val="28"/>
+          <w:szCs w:val="28"/>
+          <w:lang w:val="ru-RU"/>
+        </w:rPr>
+      </w:pPr>
+    </w:p>
+    <w:p>
+      <w:pPr>
+        <w:spacing w:before="100" w:beforeAutospacing="1" w:after="100" w:afterAutospacing="1" w:line="240" w:lineRule="auto"/>
+        <w:ind w:left="360"/>
+        <w:jc w:val="both"/>
+        <w:rPr>
+          <w:rFonts w:ascii="Times New Roman" w:hAnsi="Times New Roman"/>
+          <w:color w:val="000000" w:themeColor="text1"/>
+          <w:sz w:val="28"/>
+          <w:szCs w:val="28"/>
+        </w:rPr>
+      </w:pPr>
+      <w:r>
+        <w:rPr>
+          <w:rFonts w:ascii="Times New Roman" w:hAnsi="Times New Roman"/>
+          <w:color w:val="000000" w:themeColor="text1"/>
+          <w:sz w:val="28"/>
+          <w:szCs w:val="28"/>
+        </w:rPr>
+        <w:t>Оптимальное использование соли:</w:t>
+      </w:r>
+    </w:p>
+    <w:p>
+      <w:pPr>
+        <w:spacing w:before="100" w:beforeAutospacing="1" w:after="100" w:afterAutospacing="1" w:line="240" w:lineRule="auto"/>
+        <w:ind w:left="360"/>
+        <w:jc w:val="both"/>
+        <w:rPr>
+          <w:rFonts w:ascii="Times New Roman" w:hAnsi="Times New Roman"/>
+          <w:color w:val="000000" w:themeColor="text1"/>
+          <w:sz w:val="28"/>
+          <w:szCs w:val="28"/>
+        </w:rPr>
+      </w:pPr>
+      <w:r>
+        <w:rPr>
+          <w:rFonts w:ascii="Times New Roman" w:hAnsi="Times New Roman"/>
+          <w:color w:val="000000" w:themeColor="text1"/>
+          <w:sz w:val="28"/>
+          <w:szCs w:val="28"/>
+        </w:rPr>
+        <w:t>Уникальная соль для каждой записи: Каждому паролю должна соответствовать своя уникальная соль.</w:t>
+      </w:r>
+    </w:p>
+    <w:p>
+      <w:pPr>
+        <w:spacing w:before="100" w:beforeAutospacing="1" w:after="100" w:afterAutospacing="1" w:line="240" w:lineRule="auto"/>
+        <w:ind w:left="360"/>
+        <w:jc w:val="both"/>
+        <w:rPr>
+          <w:rFonts w:ascii="Times New Roman" w:hAnsi="Times New Roman"/>
+          <w:color w:val="000000" w:themeColor="text1"/>
+          <w:sz w:val="28"/>
+          <w:szCs w:val="28"/>
+        </w:rPr>
+      </w:pPr>
+      <w:r>
+        <w:rPr>
+          <w:rFonts w:ascii="Times New Roman" w:hAnsi="Times New Roman"/>
+          <w:color w:val="000000" w:themeColor="text1"/>
+          <w:sz w:val="28"/>
+          <w:szCs w:val="28"/>
+        </w:rPr>
+        <w:t>Достаточная длина соли: Рекомендуется использовать соли длиной не менее 16 байт для повышения безопасности.</w:t>
+      </w:r>
+    </w:p>
+    <w:p>
+      <w:pPr>
+        <w:spacing w:before="100" w:beforeAutospacing="1" w:after="100" w:afterAutospacing="1" w:line="240" w:lineRule="auto"/>
+        <w:ind w:left="360"/>
+        <w:jc w:val="both"/>
+        <w:rPr>
+          <w:rFonts w:ascii="Times New Roman" w:hAnsi="Times New Roman"/>
+          <w:color w:val="000000" w:themeColor="text1"/>
+          <w:sz w:val="28"/>
+          <w:szCs w:val="28"/>
+        </w:rPr>
+      </w:pPr>
+      <w:r>
+        <w:rPr>
+          <w:rFonts w:ascii="Times New Roman" w:hAnsi="Times New Roman"/>
+          <w:color w:val="000000" w:themeColor="text1"/>
+          <w:sz w:val="28"/>
+          <w:szCs w:val="28"/>
+        </w:rPr>
+        <w:t>Хранение соли: Соль обычно хранится вместе с хешем в базе данных, но это не снижает ее эффективности.</w:t>
+      </w:r>
+    </w:p>
+    <w:p>
+      <w:pPr>
+        <w:spacing w:before="100" w:beforeAutospacing="1" w:after="100" w:afterAutospacing="1" w:line="240" w:lineRule="auto"/>
+        <w:ind w:left="360"/>
+        <w:jc w:val="both"/>
+        <w:rPr>
+          <w:rFonts w:ascii="Times New Roman" w:hAnsi="Times New Roman"/>
+          <w:color w:val="000000" w:themeColor="text1"/>
+          <w:sz w:val="28"/>
+          <w:szCs w:val="28"/>
+        </w:rPr>
+      </w:pPr>
+      <w:r>
+        <w:rPr>
+          <w:rFonts w:ascii="Times New Roman" w:hAnsi="Times New Roman"/>
+          <w:color w:val="000000" w:themeColor="text1"/>
+          <w:sz w:val="28"/>
+          <w:szCs w:val="28"/>
+        </w:rPr>
+        <w:t>Использование вместе с замедленными хеш-функциями: Такие функции, как bcrypt или Argon2, дополнительно усложняют задачи взлома.</w:t>
+      </w:r>
+    </w:p>
+    <w:p>
+      <w:pPr>
+        <w:spacing w:before="100" w:beforeAutospacing="1" w:after="100" w:afterAutospacing="1" w:line="240" w:lineRule="auto"/>
+        <w:ind w:left="360"/>
+        <w:jc w:val="both"/>
+        <w:rPr>
+          <w:rFonts w:ascii="Times New Roman" w:hAnsi="Times New Roman"/>
+          <w:color w:val="000000" w:themeColor="text1"/>
+          <w:sz w:val="28"/>
+          <w:szCs w:val="28"/>
+        </w:rPr>
+      </w:pPr>
+      <w:r>
+        <w:rPr>
+          <w:rFonts w:ascii="Times New Roman" w:hAnsi="Times New Roman"/>
+          <w:color w:val="000000" w:themeColor="text1"/>
+          <w:sz w:val="28"/>
+          <w:szCs w:val="28"/>
+        </w:rPr>
+        <w:t>Вид соли:</w:t>
+      </w:r>
+    </w:p>
+    <w:p>
+      <w:pPr>
+        <w:spacing w:before="100" w:beforeAutospacing="1" w:after="100" w:afterAutospacing="1" w:line="240" w:lineRule="auto"/>
+        <w:ind w:left="360"/>
+        <w:jc w:val="both"/>
+        <w:rPr>
+          <w:rFonts w:ascii="Times New Roman" w:hAnsi="Times New Roman"/>
+          <w:color w:val="000000" w:themeColor="text1"/>
+          <w:sz w:val="28"/>
+          <w:szCs w:val="28"/>
+        </w:rPr>
+      </w:pPr>
+      <w:r>
+        <w:rPr>
+          <w:rFonts w:ascii="Times New Roman" w:hAnsi="Times New Roman"/>
+          <w:color w:val="000000" w:themeColor="text1"/>
+          <w:sz w:val="28"/>
+          <w:szCs w:val="28"/>
+        </w:rPr>
+        <w:t>Отсутствие соли: Если соль не используется, одинаковые входные данные будут приводить к одинаковым хешам. Это делает систему уязвимой для атак с использованием предварительно вычисленных таблиц (например, rainbow tables), что значительно ускоряет расшифровку.</w:t>
+      </w:r>
+    </w:p>
+    <w:p>
+      <w:pPr>
+        <w:spacing w:before="100" w:beforeAutospacing="1" w:after="100" w:afterAutospacing="1" w:line="240" w:lineRule="auto"/>
+        <w:ind w:left="360"/>
+        <w:jc w:val="both"/>
+        <w:rPr>
+          <w:rFonts w:ascii="Times New Roman" w:hAnsi="Times New Roman"/>
+          <w:color w:val="000000" w:themeColor="text1"/>
+          <w:sz w:val="28"/>
+          <w:szCs w:val="28"/>
+        </w:rPr>
+      </w:pPr>
+      <w:r>
+        <w:rPr>
+          <w:rFonts w:ascii="Times New Roman" w:hAnsi="Times New Roman"/>
+          <w:color w:val="000000" w:themeColor="text1"/>
+          <w:sz w:val="28"/>
+          <w:szCs w:val="28"/>
+        </w:rPr>
+        <w:t>Статическая соль: Использование одной и той же соли для всех записей лучше, чем ее отсутствие, но все же представляет риск. Злоумышленник, узнав эту соль, сможет применить ее ко всем хешам одновременно, что ускорит атаку.</w:t>
+      </w:r>
+    </w:p>
+    <w:p>
+      <w:pPr>
+        <w:spacing w:before="100" w:beforeAutospacing="1" w:after="100" w:afterAutospacing="1" w:line="240" w:lineRule="auto"/>
+        <w:ind w:left="360"/>
+        <w:jc w:val="both"/>
+        <w:rPr>
+          <w:rFonts w:ascii="Times New Roman" w:hAnsi="Times New Roman"/>
+          <w:color w:val="000000" w:themeColor="text1"/>
+          <w:sz w:val="28"/>
+          <w:szCs w:val="28"/>
+        </w:rPr>
+      </w:pPr>
+      <w:r>
+        <w:rPr>
+          <w:rFonts w:ascii="Times New Roman" w:hAnsi="Times New Roman"/>
+          <w:color w:val="000000" w:themeColor="text1"/>
+          <w:sz w:val="28"/>
+          <w:szCs w:val="28"/>
+        </w:rPr>
+        <w:t>Уникальная соль на запись: наиболее безопасный вариант. Каждая запись имеет свою собственную соль, что делает предварительные атаки практически невозможными, так как злоумышленнику придется обрабатывать каждую запись отдельно, существенно замедляя процесс.</w:t>
+      </w:r>
+    </w:p>
+    <w:p>
+      <w:pPr>
+        <w:spacing w:before="100" w:beforeAutospacing="1" w:after="100" w:afterAutospacing="1" w:line="240" w:lineRule="auto"/>
+        <w:ind w:left="360"/>
+        <w:jc w:val="both"/>
+        <w:rPr>
+          <w:rFonts w:ascii="Times New Roman" w:hAnsi="Times New Roman"/>
+          <w:color w:val="000000" w:themeColor="text1"/>
+          <w:sz w:val="28"/>
+          <w:szCs w:val="28"/>
+        </w:rPr>
+      </w:pPr>
+      <w:r>
+        <w:rPr>
+          <w:rFonts w:ascii="Times New Roman" w:hAnsi="Times New Roman"/>
+          <w:color w:val="000000" w:themeColor="text1"/>
+          <w:sz w:val="28"/>
+          <w:szCs w:val="28"/>
+        </w:rPr>
+        <w:t>Длина соли:</w:t>
+      </w:r>
+    </w:p>
+    <w:p>
+      <w:pPr>
+        <w:spacing w:before="100" w:beforeAutospacing="1" w:after="100" w:afterAutospacing="1" w:line="240" w:lineRule="auto"/>
+        <w:ind w:left="360"/>
+        <w:jc w:val="both"/>
+        <w:rPr>
+          <w:rFonts w:ascii="Times New Roman" w:hAnsi="Times New Roman"/>
+          <w:color w:val="000000" w:themeColor="text1"/>
+          <w:sz w:val="28"/>
+          <w:szCs w:val="28"/>
+        </w:rPr>
+      </w:pPr>
+      <w:r>
+        <w:rPr>
+          <w:rFonts w:ascii="Times New Roman" w:hAnsi="Times New Roman"/>
+          <w:color w:val="000000" w:themeColor="text1"/>
+          <w:sz w:val="28"/>
+          <w:szCs w:val="28"/>
+        </w:rPr>
+        <w:t>Короткая соль:</w:t>
+      </w:r>
+      <w:r>
+        <w:rPr>
+          <w:rFonts w:ascii="Times New Roman" w:hAnsi="Times New Roman"/>
+          <w:color w:val="000000" w:themeColor="text1"/>
+          <w:sz w:val="28"/>
+          <w:szCs w:val="28"/>
+        </w:rPr>
+        <w:t xml:space="preserve"> </w:t>
+      </w:r>
+      <w:r>
+        <w:rPr>
+          <w:rFonts w:ascii="Times New Roman" w:hAnsi="Times New Roman"/>
+          <w:color w:val="000000" w:themeColor="text1"/>
+          <w:sz w:val="28"/>
+          <w:szCs w:val="28"/>
+        </w:rPr>
+        <w:t>меньше вариантов комбинаций, что упрощает перебор возможных значений.</w:t>
+      </w:r>
+    </w:p>
+    <w:p>
+      <w:pPr>
+        <w:spacing w:before="100" w:beforeAutospacing="1" w:after="100" w:afterAutospacing="1" w:line="240" w:lineRule="auto"/>
+        <w:ind w:left="360"/>
+        <w:jc w:val="both"/>
+        <w:rPr>
+          <w:rFonts w:ascii="Times New Roman" w:hAnsi="Times New Roman"/>
+          <w:color w:val="000000" w:themeColor="text1"/>
+          <w:sz w:val="28"/>
+          <w:szCs w:val="28"/>
+        </w:rPr>
+      </w:pPr>
+      <w:r>
+        <w:rPr>
+          <w:rFonts w:ascii="Times New Roman" w:hAnsi="Times New Roman"/>
+          <w:color w:val="000000" w:themeColor="text1"/>
+          <w:sz w:val="28"/>
+          <w:szCs w:val="28"/>
+        </w:rPr>
+        <w:lastRenderedPageBreak/>
+        <w:t>Длинная соль:</w:t>
+      </w:r>
+      <w:r>
+        <w:rPr>
+          <w:rFonts w:ascii="Times New Roman" w:hAnsi="Times New Roman"/>
+          <w:color w:val="000000" w:themeColor="text1"/>
+          <w:sz w:val="28"/>
+          <w:szCs w:val="28"/>
+        </w:rPr>
+        <w:t xml:space="preserve"> </w:t>
+      </w:r>
+      <w:r>
+        <w:rPr>
+          <w:rFonts w:ascii="Times New Roman" w:hAnsi="Times New Roman"/>
+          <w:color w:val="000000" w:themeColor="text1"/>
+          <w:sz w:val="28"/>
+          <w:szCs w:val="28"/>
+        </w:rPr>
+        <w:t>увеличивает энтропию и количество возможных комбинаций, что усложняет и замедляет атаки методом перебора.</w:t>
+      </w:r>
+    </w:p>
+    <w:p>
+      <w:pPr>
+        <w:spacing w:before="100" w:beforeAutospacing="1" w:after="100" w:afterAutospacing="1" w:line="240" w:lineRule="auto"/>
+        <w:ind w:left="360"/>
+        <w:jc w:val="both"/>
+        <w:rPr>
+          <w:rFonts w:ascii="Times New Roman" w:hAnsi="Times New Roman"/>
+          <w:color w:val="000000" w:themeColor="text1"/>
+          <w:sz w:val="28"/>
+          <w:szCs w:val="28"/>
+        </w:rPr>
+      </w:pPr>
+      <w:r>
+        <w:rPr>
+          <w:rFonts w:ascii="Times New Roman" w:hAnsi="Times New Roman"/>
+          <w:color w:val="000000" w:themeColor="text1"/>
+          <w:sz w:val="28"/>
+          <w:szCs w:val="28"/>
+        </w:rPr>
+        <w:t>Влияние на скорость: Увеличение длины соли может незначительно увеличить время вычисления хеша, но это пренебрежимо мало по сравнению с</w:t>
+      </w:r>
+      <w:r>
+        <w:rPr>
+          <w:rFonts w:ascii="Times New Roman" w:hAnsi="Times New Roman"/>
+          <w:color w:val="000000" w:themeColor="text1"/>
+          <w:sz w:val="28"/>
+          <w:szCs w:val="28"/>
+        </w:rPr>
+        <w:t xml:space="preserve"> существенным</w:t>
+      </w:r>
+      <w:r>
+        <w:rPr>
+          <w:rFonts w:ascii="Times New Roman" w:hAnsi="Times New Roman"/>
+          <w:color w:val="000000" w:themeColor="text1"/>
+          <w:sz w:val="28"/>
+          <w:szCs w:val="28"/>
+        </w:rPr>
+        <w:t xml:space="preserve"> выигрышем в безопасности.</w:t>
+      </w:r>
+    </w:p>
+    <w:p>
+      <w:pPr>
+        <w:pStyle w:val="2"/>
+        <w:rPr>
+          <w:rFonts w:ascii="Times New Roman" w:hAnsi="Times New Roman" w:cs="Times New Roman"/>
+          <w:sz w:val="28"/>
+          <w:szCs w:val="28"/>
+        </w:rPr>
+      </w:pPr>
+      <w:r>
+        <w:br w:type="page"/>
+      </w:r>
+      <w:bookmarkStart w:id="31" w:name="_Toc183115443"/>
+      <w:r>
+        <w:rPr>
+          <w:rFonts w:ascii="Times New Roman" w:hAnsi="Times New Roman" w:cs="Times New Roman"/>
           <w:color w:val="000000" w:themeColor="text1"/>
           <w:sz w:val="28"/>
           <w:szCs w:val="28"/>
@@ -7284,7 +6323,7 @@
         <w:lastRenderedPageBreak/>
         <w:t>Вывод</w:t>
       </w:r>
-      <w:bookmarkEnd w:id="28"/>
+      <w:bookmarkEnd w:id="31"/>
     </w:p>
     <w:p>
       <w:pPr>
@@ -7402,7 +6441,23 @@
           <w:sz w:val="28"/>
           <w:szCs w:val="28"/>
         </w:rPr>
-        <w:t xml:space="preserve"> одного телефона может быть достаточно, если злоумышленник знает используемую соль и хеш-функцию.</w:t>
+        <w:t xml:space="preserve"> одного телефона может быть достаточно, если злоумышленник знает используемую соль и хеш-функцию</w:t>
+      </w:r>
+      <w:r>
+        <w:rPr>
+          <w:rFonts w:ascii="Times New Roman" w:hAnsi="Times New Roman"/>
+          <w:sz w:val="28"/>
+          <w:szCs w:val="28"/>
+        </w:rPr>
+        <w:t>, для точного результата нужно два значения</w:t>
+      </w:r>
+      <w:r>
+        <w:rPr>
+          <w:rFonts w:ascii="Times New Roman" w:hAnsi="Times New Roman"/>
+          <w:sz w:val="28"/>
+          <w:szCs w:val="28"/>
+        </w:rPr>
+        <w:t>.</w:t>
       </w:r>
       <w:r>
         <w:rPr>
@@ -7436,6 +6491,30 @@
           <w:szCs w:val="28"/>
         </w:rPr>
         <w:t xml:space="preserve"> только косвенно, то есть может помочь установить алгоритм, по которому генерируется уникальная соль.</w:t>
+      </w:r>
+      <w:r>
+        <w:rPr>
+          <w:rFonts w:ascii="Times New Roman" w:hAnsi="Times New Roman"/>
+          <w:sz w:val="28"/>
+          <w:szCs w:val="28"/>
+        </w:rPr>
+        <w:t xml:space="preserve"> Было выяснено</w:t>
+      </w:r>
+      <w:r>
+        <w:rPr>
+          <w:rFonts w:ascii="Times New Roman" w:hAnsi="Times New Roman"/>
+          <w:sz w:val="28"/>
+          <w:szCs w:val="28"/>
+        </w:rPr>
+        <w:t xml:space="preserve">: </w:t>
+      </w:r>
+      <w:r>
+        <w:rPr>
+          <w:rFonts w:ascii="Times New Roman" w:hAnsi="Times New Roman"/>
+          <w:sz w:val="28"/>
+          <w:szCs w:val="28"/>
+        </w:rPr>
+        <w:t xml:space="preserve">при одинаковой длине самой безопасной является смешанная соль (из букв и цифр), наименее безопасной – соль, состоящая только из цифр. При увеличении длины соли безопасность растет. </w:t>
       </w:r>
     </w:p>
     <w:p>
@@ -11211,7 +10290,6 @@
   <w:style w:type="character" w:default="1" w:styleId="a0">
     <w:name w:val="Default Paragraph Font"/>
     <w:uiPriority w:val="1"/>
-    <w:semiHidden/>
     <w:unhideWhenUsed/>
   </w:style>
   <w:style w:type="table" w:default="1" w:styleId="a1">

</xml_diff>